<commit_message>
Resume updates for the latest work done using WordPress and AWS
</commit_message>
<xml_diff>
--- a/resume/justin-rains-resume.docx
+++ b/resume/justin-rains-resume.docx
@@ -1706,6 +1706,208 @@
           <w:rtl w:val="0"/>
           <w:lang w:val="en-US"/>
         </w:rPr>
+        <w:t>February 2017 - April 2017: Dublin Telecom - Web Developer</w:t>
+      </w:r>
+    </w:p>
+    <w:p>
+      <w:pPr>
+        <w:pStyle w:val="Default"/>
+        <w:rPr>
+          <w:rFonts w:ascii="Arial" w:cs="Arial" w:hAnsi="Arial" w:eastAsia="Arial"/>
+        </w:rPr>
+      </w:pPr>
+      <w:r>
+        <w:rPr>
+          <w:rFonts w:ascii="Arial" w:hAnsi="Arial"/>
+          <w:rtl w:val="0"/>
+          <w:lang w:val="en-US"/>
+        </w:rPr>
+        <w:t>Worked on several client sites. My duties included:</w:t>
+      </w:r>
+    </w:p>
+    <w:p>
+      <w:pPr>
+        <w:pStyle w:val="Default"/>
+        <w:numPr>
+          <w:ilvl w:val="0"/>
+          <w:numId w:val="26"/>
+        </w:numPr>
+        <w:rPr>
+          <w:rFonts w:ascii="Arial" w:cs="Arial" w:hAnsi="Arial" w:eastAsia="Arial"/>
+          <w:lang w:val="en-US"/>
+        </w:rPr>
+      </w:pPr>
+      <w:r>
+        <w:rPr>
+          <w:rFonts w:ascii="Arial" w:hAnsi="Arial"/>
+          <w:rtl w:val="0"/>
+          <w:lang w:val="en-US"/>
+        </w:rPr>
+        <w:t xml:space="preserve">Setting up WordPress on </w:t>
+      </w:r>
+      <w:r>
+        <w:rPr>
+          <w:rFonts w:ascii="Arial" w:hAnsi="Arial"/>
+          <w:b w:val="1"/>
+          <w:bCs w:val="1"/>
+          <w:rtl w:val="0"/>
+          <w:lang w:val="en-US"/>
+        </w:rPr>
+        <w:t>AWS</w:t>
+      </w:r>
+    </w:p>
+    <w:p>
+      <w:pPr>
+        <w:pStyle w:val="Default"/>
+        <w:numPr>
+          <w:ilvl w:val="0"/>
+          <w:numId w:val="26"/>
+        </w:numPr>
+        <w:rPr>
+          <w:rFonts w:ascii="Arial" w:cs="Arial" w:hAnsi="Arial" w:eastAsia="Arial"/>
+          <w:lang w:val="en-US"/>
+        </w:rPr>
+      </w:pPr>
+      <w:r>
+        <w:rPr>
+          <w:rFonts w:ascii="Arial" w:hAnsi="Arial"/>
+          <w:rtl w:val="0"/>
+          <w:lang w:val="en-US"/>
+        </w:rPr>
+        <w:t>Customizing a purchased WordPress theme</w:t>
+      </w:r>
+    </w:p>
+    <w:p>
+      <w:pPr>
+        <w:pStyle w:val="Default"/>
+        <w:numPr>
+          <w:ilvl w:val="0"/>
+          <w:numId w:val="26"/>
+        </w:numPr>
+        <w:rPr>
+          <w:rFonts w:ascii="Arial" w:cs="Arial" w:hAnsi="Arial" w:eastAsia="Arial"/>
+          <w:lang w:val="en-US"/>
+        </w:rPr>
+      </w:pPr>
+      <w:r>
+        <w:rPr>
+          <w:rFonts w:ascii="Arial" w:hAnsi="Arial"/>
+          <w:rtl w:val="0"/>
+          <w:lang w:val="en-US"/>
+        </w:rPr>
+        <w:t>Customizing and bug fixes on a custom CMS written in PHP</w:t>
+      </w:r>
+    </w:p>
+    <w:p>
+      <w:pPr>
+        <w:pStyle w:val="Default"/>
+        <w:numPr>
+          <w:ilvl w:val="1"/>
+          <w:numId w:val="26"/>
+        </w:numPr>
+        <w:rPr>
+          <w:rFonts w:ascii="Arial" w:cs="Arial" w:hAnsi="Arial" w:eastAsia="Arial"/>
+          <w:lang w:val="en-US"/>
+        </w:rPr>
+      </w:pPr>
+      <w:r>
+        <w:rPr>
+          <w:rFonts w:ascii="Arial" w:hAnsi="Arial"/>
+          <w:rtl w:val="0"/>
+          <w:lang w:val="en-US"/>
+        </w:rPr>
+        <w:t xml:space="preserve">Using </w:t>
+      </w:r>
+      <w:r>
+        <w:rPr>
+          <w:rFonts w:ascii="Arial" w:hAnsi="Arial"/>
+          <w:b w:val="1"/>
+          <w:bCs w:val="1"/>
+          <w:rtl w:val="0"/>
+          <w:lang w:val="en-US"/>
+        </w:rPr>
+        <w:t>git</w:t>
+      </w:r>
+      <w:r>
+        <w:rPr>
+          <w:rFonts w:ascii="Arial" w:hAnsi="Arial"/>
+          <w:rtl w:val="0"/>
+          <w:lang w:val="en-US"/>
+        </w:rPr>
+        <w:t xml:space="preserve"> to sync code.</w:t>
+      </w:r>
+    </w:p>
+    <w:p>
+      <w:pPr>
+        <w:pStyle w:val="Default"/>
+        <w:numPr>
+          <w:ilvl w:val="1"/>
+          <w:numId w:val="26"/>
+        </w:numPr>
+        <w:rPr>
+          <w:rFonts w:ascii="Arial" w:cs="Arial" w:hAnsi="Arial" w:eastAsia="Arial"/>
+          <w:lang w:val="en-US"/>
+        </w:rPr>
+      </w:pPr>
+      <w:r>
+        <w:rPr>
+          <w:rFonts w:ascii="Arial" w:hAnsi="Arial"/>
+          <w:rtl w:val="0"/>
+          <w:lang w:val="en-US"/>
+        </w:rPr>
+        <w:t>First to my environment, then using the terminal syncing my changes into the server for client preview.</w:t>
+      </w:r>
+    </w:p>
+    <w:p>
+      <w:pPr>
+        <w:pStyle w:val="Default"/>
+        <w:numPr>
+          <w:ilvl w:val="1"/>
+          <w:numId w:val="26"/>
+        </w:numPr>
+        <w:rPr>
+          <w:rFonts w:ascii="Arial" w:cs="Arial" w:hAnsi="Arial" w:eastAsia="Arial"/>
+          <w:b w:val="1"/>
+          <w:bCs w:val="1"/>
+          <w:lang w:val="en-US"/>
+        </w:rPr>
+      </w:pPr>
+      <w:r>
+        <w:rPr>
+          <w:rFonts w:ascii="Arial" w:hAnsi="Arial"/>
+          <w:rtl w:val="0"/>
+          <w:lang w:val="en-US"/>
+        </w:rPr>
+        <w:t>This was on a ServerBeach instance.</w:t>
+      </w:r>
+    </w:p>
+    <w:p>
+      <w:pPr>
+        <w:pStyle w:val="Default"/>
+        <w:rPr>
+          <w:rFonts w:ascii="Arial" w:cs="Arial" w:hAnsi="Arial" w:eastAsia="Arial"/>
+          <w:b w:val="1"/>
+          <w:bCs w:val="1"/>
+        </w:rPr>
+      </w:pPr>
+    </w:p>
+    <w:p>
+      <w:pPr>
+        <w:pStyle w:val="Default"/>
+        <w:rPr>
+          <w:rFonts w:ascii="Arial" w:cs="Arial" w:hAnsi="Arial" w:eastAsia="Arial"/>
+          <w:b w:val="1"/>
+          <w:bCs w:val="1"/>
+        </w:rPr>
+      </w:pPr>
+      <w:r>
+        <w:rPr>
+          <w:rFonts w:ascii="Arial" w:hAnsi="Arial"/>
+          <w:b w:val="1"/>
+          <w:bCs w:val="1"/>
+          <w:rtl w:val="0"/>
+          <w:lang w:val="en-US"/>
+        </w:rPr>
         <w:t>November 2016 - January 2016: Rampart Hosting - Developer</w:t>
       </w:r>
     </w:p>
@@ -1726,7 +1928,27 @@
           <w:rtl w:val="0"/>
           <w:lang w:val="en-US"/>
         </w:rPr>
-        <w:t>Worked on a custom WordPress theme for clients. The plugin also used AJAX to call the back-end to exchange data.</w:t>
+        <w:t xml:space="preserve">Worked on a custom WordPress theme for clients. The plugin also used </w:t>
+      </w:r>
+      <w:r>
+        <w:rPr>
+          <w:rFonts w:ascii="Arial" w:hAnsi="Arial"/>
+          <w:b w:val="1"/>
+          <w:bCs w:val="1"/>
+          <w:rtl w:val="0"/>
+          <w:lang w:val="en-US"/>
+        </w:rPr>
+        <w:t>AJAX</w:t>
+      </w:r>
+      <w:r>
+        <w:rPr>
+          <w:rFonts w:ascii="Arial" w:hAnsi="Arial"/>
+          <w:b w:val="0"/>
+          <w:bCs w:val="0"/>
+          <w:rtl w:val="0"/>
+          <w:lang w:val="en-US"/>
+        </w:rPr>
+        <w:t xml:space="preserve"> to call the back-end to exchange data.</w:t>
       </w:r>
     </w:p>
     <w:p>

</xml_diff>

<commit_message>
Resume updates, adding some missing skills, highlighting some existing ones
</commit_message>
<xml_diff>
--- a/resume/justin-rains-resume.docx
+++ b/resume/justin-rains-resume.docx
@@ -1003,7 +1003,25 @@
           <w:rtl w:val="0"/>
           <w:lang w:val="en-US"/>
         </w:rPr>
-        <w:t xml:space="preserve">custom WordPress theme and deployed it to </w:t>
+        <w:t xml:space="preserve">custom </w:t>
+      </w:r>
+      <w:r>
+        <w:rPr>
+          <w:rFonts w:ascii="Arial" w:hAnsi="Arial"/>
+          <w:b w:val="1"/>
+          <w:bCs w:val="1"/>
+          <w:rtl w:val="0"/>
+          <w:lang w:val="en-US"/>
+        </w:rPr>
+        <w:t>WordPress theme</w:t>
+      </w:r>
+      <w:r>
+        <w:rPr>
+          <w:rFonts w:ascii="Arial" w:hAnsi="Arial"/>
+          <w:rtl w:val="0"/>
+          <w:lang w:val="en-US"/>
+        </w:rPr>
+        <w:t xml:space="preserve"> and deployed it to </w:t>
       </w:r>
       <w:r>
         <w:rPr>
@@ -1076,15 +1094,43 @@
           <w:rtl w:val="0"/>
           <w:lang w:val="en-US"/>
         </w:rPr>
-        <w:t xml:space="preserve"> media player using CodeIgniter</w:t>
-      </w:r>
-      <w:r>
-        <w:rPr>
-          <w:rFonts w:ascii="Arial" w:hAnsi="Arial"/>
-          <w:rtl w:val="0"/>
-          <w:lang w:val="en-US"/>
-        </w:rPr>
-        <w:t xml:space="preserve"> that is using a responsive design.</w:t>
+        <w:t xml:space="preserve"> media player using </w:t>
+      </w:r>
+      <w:r>
+        <w:rPr>
+          <w:rFonts w:ascii="Arial" w:hAnsi="Arial"/>
+          <w:rtl w:val="0"/>
+          <w:lang w:val="en-US"/>
+        </w:rPr>
+        <w:t xml:space="preserve">the </w:t>
+      </w:r>
+      <w:r>
+        <w:rPr>
+          <w:rFonts w:ascii="Arial" w:hAnsi="Arial"/>
+          <w:b w:val="1"/>
+          <w:bCs w:val="1"/>
+          <w:rtl w:val="0"/>
+          <w:lang w:val="en-US"/>
+        </w:rPr>
+        <w:t>CodeIgniter</w:t>
+      </w:r>
+      <w:r>
+        <w:rPr>
+          <w:rFonts w:ascii="Arial" w:hAnsi="Arial"/>
+          <w:b w:val="1"/>
+          <w:bCs w:val="1"/>
+          <w:rtl w:val="0"/>
+          <w:lang w:val="en-US"/>
+        </w:rPr>
+        <w:t xml:space="preserve"> MVC</w:t>
+      </w:r>
+      <w:r>
+        <w:rPr>
+          <w:rFonts w:ascii="Arial" w:hAnsi="Arial"/>
+          <w:rtl w:val="0"/>
+          <w:lang w:val="en-US"/>
+        </w:rPr>
+        <w:t xml:space="preserve"> that is using a responsive design and angularJS on the front end to pull in titles.</w:t>
       </w:r>
     </w:p>
     <w:p>
@@ -1134,7 +1180,24 @@
           <w:rtl w:val="0"/>
           <w:lang w:val="en-US"/>
         </w:rPr>
-        <w:t>Taken an online class in Python programming</w:t>
+        <w:t xml:space="preserve">Taken an online class in </w:t>
+      </w:r>
+      <w:r>
+        <w:rPr>
+          <w:rFonts w:ascii="Arial" w:hAnsi="Arial"/>
+          <w:u w:val="single"/>
+          <w:rtl w:val="0"/>
+          <w:lang w:val="en-US"/>
+        </w:rPr>
+        <w:t>Python</w:t>
+      </w:r>
+      <w:r>
+        <w:rPr>
+          <w:rFonts w:ascii="Arial" w:hAnsi="Arial"/>
+          <w:rtl w:val="0"/>
+          <w:lang w:val="en-US"/>
+        </w:rPr>
+        <w:t xml:space="preserve"> programming</w:t>
       </w:r>
     </w:p>
     <w:p>
@@ -1184,25 +1247,79 @@
           <w:rtl w:val="0"/>
           <w:lang w:val="en-US"/>
         </w:rPr>
-        <w:t xml:space="preserve">Uses </w:t>
-      </w:r>
-      <w:r>
-        <w:rPr>
-          <w:rFonts w:ascii="Arial" w:hAnsi="Arial"/>
-          <w:b w:val="1"/>
-          <w:bCs w:val="1"/>
-          <w:rtl w:val="0"/>
-          <w:lang w:val="en-US"/>
-        </w:rPr>
-        <w:t>CodeIgniter</w:t>
-      </w:r>
-      <w:r>
-        <w:rPr>
-          <w:rFonts w:ascii="Arial" w:hAnsi="Arial"/>
-          <w:rtl w:val="0"/>
-          <w:lang w:val="en-US"/>
-        </w:rPr>
-        <w:t xml:space="preserve"> for the back end</w:t>
+        <w:t>Uses</w:t>
+      </w:r>
+      <w:r>
+        <w:rPr>
+          <w:rFonts w:ascii="Arial" w:hAnsi="Arial"/>
+          <w:rtl w:val="0"/>
+          <w:lang w:val="en-US"/>
+        </w:rPr>
+        <w:t xml:space="preserve"> the</w:t>
+      </w:r>
+      <w:r>
+        <w:rPr>
+          <w:rFonts w:ascii="Arial" w:hAnsi="Arial"/>
+          <w:rtl w:val="0"/>
+          <w:lang w:val="en-US"/>
+        </w:rPr>
+        <w:t xml:space="preserve"> </w:t>
+      </w:r>
+      <w:r>
+        <w:rPr>
+          <w:rFonts w:ascii="Arial" w:hAnsi="Arial"/>
+          <w:b w:val="1"/>
+          <w:bCs w:val="1"/>
+          <w:rtl w:val="0"/>
+          <w:lang w:val="en-US"/>
+        </w:rPr>
+        <w:t>CodeIgnite</w:t>
+      </w:r>
+      <w:r>
+        <w:rPr>
+          <w:rFonts w:ascii="Arial" w:hAnsi="Arial"/>
+          <w:b w:val="1"/>
+          <w:bCs w:val="1"/>
+          <w:rtl w:val="0"/>
+          <w:lang w:val="en-US"/>
+        </w:rPr>
+        <w:t>r</w:t>
+      </w:r>
+      <w:r>
+        <w:rPr>
+          <w:rFonts w:ascii="Arial" w:hAnsi="Arial"/>
+          <w:b w:val="1"/>
+          <w:bCs w:val="1"/>
+          <w:rtl w:val="0"/>
+          <w:lang w:val="en-US"/>
+        </w:rPr>
+        <w:t xml:space="preserve"> </w:t>
+      </w:r>
+      <w:r>
+        <w:rPr>
+          <w:rFonts w:ascii="Arial" w:hAnsi="Arial"/>
+          <w:b w:val="1"/>
+          <w:bCs w:val="1"/>
+          <w:rtl w:val="0"/>
+          <w:lang w:val="en-US"/>
+        </w:rPr>
+        <w:t>MVC</w:t>
+      </w:r>
+      <w:r>
+        <w:rPr>
+          <w:rFonts w:ascii="Arial" w:hAnsi="Arial"/>
+          <w:rtl w:val="0"/>
+          <w:lang w:val="en-US"/>
+        </w:rPr>
+        <w:t xml:space="preserve"> </w:t>
+      </w:r>
+      <w:r>
+        <w:rPr>
+          <w:rFonts w:ascii="Arial" w:hAnsi="Arial"/>
+          <w:rtl w:val="0"/>
+          <w:lang w:val="en-US"/>
+        </w:rPr>
+        <w:t>for the back end</w:t>
       </w:r>
     </w:p>
     <w:p>
@@ -1252,7 +1369,25 @@
           <w:rtl w:val="0"/>
           <w:lang w:val="en-US"/>
         </w:rPr>
-        <w:t>Backend admin area uses an API to call Google for the latitude and longitude information and to store it in the database.</w:t>
+        <w:t xml:space="preserve">Backend admin area uses an </w:t>
+      </w:r>
+      <w:r>
+        <w:rPr>
+          <w:rFonts w:ascii="Arial" w:hAnsi="Arial"/>
+          <w:b w:val="1"/>
+          <w:bCs w:val="1"/>
+          <w:rtl w:val="0"/>
+          <w:lang w:val="en-US"/>
+        </w:rPr>
+        <w:t>API to call Google</w:t>
+      </w:r>
+      <w:r>
+        <w:rPr>
+          <w:rFonts w:ascii="Arial" w:hAnsi="Arial"/>
+          <w:rtl w:val="0"/>
+          <w:lang w:val="en-US"/>
+        </w:rPr>
+        <w:t xml:space="preserve"> for the latitude and longitude information and to store it in the database.</w:t>
       </w:r>
     </w:p>
     <w:p>
@@ -1541,6 +1676,32 @@
         </w:rPr>
         <w:t>etup on AWS</w:t>
       </w:r>
+      <w:r>
+        <w:rPr>
+          <w:rFonts w:ascii="Arial" w:hAnsi="Arial"/>
+          <w:rtl w:val="0"/>
+          <w:lang w:val="en-US"/>
+        </w:rPr>
+        <w:t xml:space="preserve"> (</w:t>
+      </w:r>
+      <w:r>
+        <w:rPr>
+          <w:rFonts w:ascii="Arial" w:hAnsi="Arial"/>
+          <w:b w:val="1"/>
+          <w:bCs w:val="1"/>
+          <w:rtl w:val="0"/>
+          <w:lang w:val="en-US"/>
+        </w:rPr>
+        <w:t>Linux/Ubuntu</w:t>
+      </w:r>
+      <w:r>
+        <w:rPr>
+          <w:rFonts w:ascii="Arial" w:hAnsi="Arial"/>
+          <w:rtl w:val="0"/>
+          <w:lang w:val="en-US"/>
+        </w:rPr>
+        <w:t>)</w:t>
+      </w:r>
     </w:p>
     <w:p>
       <w:pPr>
@@ -1568,7 +1729,23 @@
           <w:rtl w:val="0"/>
           <w:lang w:val="en-US"/>
         </w:rPr>
-        <w:t>etting up themes</w:t>
+        <w:t xml:space="preserve">et up </w:t>
+      </w:r>
+      <w:r>
+        <w:rPr>
+          <w:rFonts w:ascii="Arial" w:hAnsi="Arial"/>
+          <w:rtl w:val="0"/>
+          <w:lang w:val="en-US"/>
+        </w:rPr>
+        <w:t xml:space="preserve">of WordPress </w:t>
+      </w:r>
+      <w:r>
+        <w:rPr>
+          <w:rFonts w:ascii="Arial" w:hAnsi="Arial"/>
+          <w:rtl w:val="0"/>
+          <w:lang w:val="en-US"/>
+        </w:rPr>
+        <w:t>themes</w:t>
       </w:r>
     </w:p>
     <w:p>
@@ -1589,7 +1766,7 @@
           <w:rtl w:val="0"/>
           <w:lang w:val="en-US"/>
         </w:rPr>
-        <w:t xml:space="preserve">WordPress </w:t>
+        <w:t xml:space="preserve">Set up of WordPress </w:t>
       </w:r>
       <w:r>
         <w:rPr>
@@ -1634,7 +1811,7 @@
           <w:rtl w:val="0"/>
           <w:lang w:val="en-US"/>
         </w:rPr>
-        <w:t xml:space="preserve">WordPress </w:t>
+        <w:t xml:space="preserve">of WordPress </w:t>
       </w:r>
       <w:r>
         <w:rPr>
@@ -1676,7 +1853,23 @@
           <w:rtl w:val="0"/>
           <w:lang w:val="en-US"/>
         </w:rPr>
-        <w:t>lso responsible for last minute fixes to a website that was written in a custom PHP cms using smarty templates.</w:t>
+        <w:t xml:space="preserve">lso responsible for last minute fixes to a website that was written in a custom PHP </w:t>
+      </w:r>
+      <w:r>
+        <w:rPr>
+          <w:rFonts w:ascii="Arial" w:hAnsi="Arial"/>
+          <w:rtl w:val="0"/>
+          <w:lang w:val="en-US"/>
+        </w:rPr>
+        <w:t>CMS</w:t>
+      </w:r>
+      <w:r>
+        <w:rPr>
+          <w:rFonts w:ascii="Arial" w:hAnsi="Arial"/>
+          <w:rtl w:val="0"/>
+          <w:lang w:val="en-US"/>
+        </w:rPr>
+        <w:t xml:space="preserve"> using smarty templates.</w:t>
       </w:r>
     </w:p>
     <w:p>
@@ -1755,6 +1948,32 @@
         </w:rPr>
         <w:t>AWS</w:t>
       </w:r>
+      <w:r>
+        <w:rPr>
+          <w:rFonts w:ascii="Arial" w:hAnsi="Arial"/>
+          <w:rtl w:val="0"/>
+          <w:lang w:val="en-US"/>
+        </w:rPr>
+        <w:t xml:space="preserve"> (</w:t>
+      </w:r>
+      <w:r>
+        <w:rPr>
+          <w:rFonts w:ascii="Arial" w:hAnsi="Arial"/>
+          <w:b w:val="1"/>
+          <w:bCs w:val="1"/>
+          <w:rtl w:val="0"/>
+          <w:lang w:val="en-US"/>
+        </w:rPr>
+        <w:t>Linux/Ubuntu</w:t>
+      </w:r>
+      <w:r>
+        <w:rPr>
+          <w:rFonts w:ascii="Arial" w:hAnsi="Arial"/>
+          <w:rtl w:val="0"/>
+          <w:lang w:val="en-US"/>
+        </w:rPr>
+        <w:t>)</w:t>
+      </w:r>
     </w:p>
     <w:p>
       <w:pPr>
@@ -1834,7 +2053,7 @@
           <w:rtl w:val="0"/>
           <w:lang w:val="en-US"/>
         </w:rPr>
-        <w:t xml:space="preserve"> to sync code.</w:t>
+        <w:t xml:space="preserve"> for revision control and to sync code.</w:t>
       </w:r>
     </w:p>
     <w:p>
@@ -1878,7 +2097,25 @@
           <w:rtl w:val="0"/>
           <w:lang w:val="en-US"/>
         </w:rPr>
-        <w:t>This was on a ServerBeach instance.</w:t>
+        <w:t>This was on a ServerBeach instance (</w:t>
+      </w:r>
+      <w:r>
+        <w:rPr>
+          <w:rFonts w:ascii="Arial" w:hAnsi="Arial"/>
+          <w:b w:val="1"/>
+          <w:bCs w:val="1"/>
+          <w:rtl w:val="0"/>
+          <w:lang w:val="en-US"/>
+        </w:rPr>
+        <w:t>Linux/Ubuntu</w:t>
+      </w:r>
+      <w:r>
+        <w:rPr>
+          <w:rFonts w:ascii="Arial" w:hAnsi="Arial"/>
+          <w:rtl w:val="0"/>
+          <w:lang w:val="en-US"/>
+        </w:rPr>
+        <w:t>)</w:t>
       </w:r>
     </w:p>
     <w:p>

</xml_diff>

<commit_message>
Updated resumes with github links
</commit_message>
<xml_diff>
--- a/resume/justin-rains-resume.docx
+++ b/resume/justin-rains-resume.docx
@@ -914,29 +914,58 @@
     <w:p>
       <w:pPr>
         <w:pStyle w:val="Default"/>
-        <w:rPr>
-          <w:rFonts w:ascii="Arial" w:cs="Arial" w:hAnsi="Arial" w:eastAsia="Arial"/>
-        </w:rPr>
-      </w:pPr>
-    </w:p>
-    <w:p>
-      <w:pPr>
-        <w:pStyle w:val="Default"/>
-        <w:rPr>
-          <w:rFonts w:ascii="Arial" w:cs="Arial" w:hAnsi="Arial" w:eastAsia="Arial"/>
-          <w:b w:val="1"/>
-          <w:bCs w:val="1"/>
-        </w:rPr>
-      </w:pPr>
-      <w:r>
-        <w:rPr>
-          <w:rFonts w:ascii="Arial" w:hAnsi="Arial"/>
-          <w:b w:val="1"/>
-          <w:bCs w:val="1"/>
-          <w:rtl w:val="0"/>
-          <w:lang w:val="en-US"/>
-        </w:rPr>
-        <w:t>Chrome Extensions:</w:t>
+        <w:numPr>
+          <w:ilvl w:val="0"/>
+          <w:numId w:val="4"/>
+        </w:numPr>
+        <w:rPr>
+          <w:rFonts w:ascii="Arial" w:cs="Arial" w:hAnsi="Arial" w:eastAsia="Arial"/>
+          <w:lang w:val="en-US"/>
+        </w:rPr>
+      </w:pPr>
+      <w:r>
+        <w:rPr>
+          <w:rFonts w:ascii="Arial" w:hAnsi="Arial"/>
+          <w:rtl w:val="0"/>
+          <w:lang w:val="en-US"/>
+        </w:rPr>
+        <w:t xml:space="preserve">WKRP in Cincinnati facts: </w:t>
+      </w:r>
+      <w:r>
+        <w:rPr>
+          <w:rStyle w:val="Hyperlink.0"/>
+          <w:rFonts w:ascii="Arial" w:cs="Arial" w:hAnsi="Arial" w:eastAsia="Arial"/>
+        </w:rPr>
+        <w:fldChar w:fldCharType="begin" w:fldLock="0"/>
+      </w:r>
+      <w:r>
+        <w:rPr>
+          <w:rStyle w:val="Hyperlink.0"/>
+          <w:rFonts w:ascii="Arial" w:cs="Arial" w:hAnsi="Arial" w:eastAsia="Arial"/>
+        </w:rPr>
+        <w:instrText xml:space="preserve"> HYPERLINK "http://bit.ly/jrwkrpfacts"</w:instrText>
+      </w:r>
+      <w:r>
+        <w:rPr>
+          <w:rStyle w:val="Hyperlink.0"/>
+          <w:rFonts w:ascii="Arial" w:cs="Arial" w:hAnsi="Arial" w:eastAsia="Arial"/>
+        </w:rPr>
+        <w:fldChar w:fldCharType="separate" w:fldLock="0"/>
+      </w:r>
+      <w:r>
+        <w:rPr>
+          <w:rStyle w:val="Hyperlink.0"/>
+          <w:rFonts w:ascii="Arial" w:hAnsi="Arial"/>
+          <w:rtl w:val="0"/>
+          <w:lang w:val="en-US"/>
+        </w:rPr>
+        <w:t>http://bit.ly/jrwkrpfacts</w:t>
+      </w:r>
+      <w:r>
+        <w:rPr>
+          <w:rFonts w:ascii="Arial" w:cs="Arial" w:hAnsi="Arial" w:eastAsia="Arial"/>
+        </w:rPr>
+        <w:fldChar w:fldCharType="end" w:fldLock="0"/>
       </w:r>
     </w:p>
     <w:p>
@@ -947,47 +976,77 @@
           <w:numId w:val="4"/>
         </w:numPr>
         <w:rPr>
-          <w:rStyle w:val="None"/>
-          <w:rFonts w:ascii="Arial" w:cs="Arial" w:hAnsi="Arial" w:eastAsia="Arial"/>
-          <w:rtl w:val="0"/>
-        </w:rPr>
-      </w:pPr>
-      <w:r>
-        <w:rPr>
-          <w:rFonts w:ascii="Arial" w:hAnsi="Arial"/>
-          <w:rtl w:val="0"/>
-          <w:lang w:val="en-US"/>
-        </w:rPr>
-        <w:t xml:space="preserve">Great Wild Outdoors Chrome Extension: </w:t>
-      </w:r>
-      <w:r>
-        <w:rPr>
-          <w:rStyle w:val="Hyperlink.1"/>
+          <w:rFonts w:ascii="Arial" w:cs="Arial" w:hAnsi="Arial" w:eastAsia="Arial"/>
+          <w:i w:val="1"/>
+          <w:iCs w:val="1"/>
+        </w:rPr>
+      </w:pPr>
+      <w:r>
+        <w:rPr>
+          <w:rStyle w:val="Hyperlink.0"/>
+          <w:rFonts w:ascii="Arial" w:cs="Arial" w:hAnsi="Arial" w:eastAsia="Arial"/>
+          <w:i w:val="1"/>
+          <w:iCs w:val="1"/>
         </w:rPr>
         <w:fldChar w:fldCharType="begin" w:fldLock="0"/>
       </w:r>
       <w:r>
         <w:rPr>
-          <w:rStyle w:val="Hyperlink.1"/>
-        </w:rPr>
-        <w:instrText xml:space="preserve"> HYPERLINK "http://bit.ly/gwoextension"</w:instrText>
-      </w:r>
-      <w:r>
-        <w:rPr>
-          <w:rStyle w:val="Hyperlink.1"/>
+          <w:rStyle w:val="Hyperlink.0"/>
+          <w:rFonts w:ascii="Arial" w:cs="Arial" w:hAnsi="Arial" w:eastAsia="Arial"/>
+          <w:i w:val="1"/>
+          <w:iCs w:val="1"/>
+        </w:rPr>
+        <w:instrText xml:space="preserve"> HYPERLINK "https://github.com/justinrains/wkrpfacts"</w:instrText>
+      </w:r>
+      <w:r>
+        <w:rPr>
+          <w:rStyle w:val="Hyperlink.0"/>
+          <w:rFonts w:ascii="Arial" w:cs="Arial" w:hAnsi="Arial" w:eastAsia="Arial"/>
+          <w:i w:val="1"/>
+          <w:iCs w:val="1"/>
         </w:rPr>
         <w:fldChar w:fldCharType="separate" w:fldLock="0"/>
       </w:r>
       <w:r>
         <w:rPr>
-          <w:rStyle w:val="Hyperlink.1"/>
-          <w:rtl w:val="0"/>
-        </w:rPr>
-        <w:t>http://bit.ly/gwoextension</w:t>
-      </w:r>
-      <w:r>
-        <w:rPr/>
+          <w:rStyle w:val="Hyperlink.0"/>
+          <w:rFonts w:ascii="Arial" w:hAnsi="Arial"/>
+          <w:i w:val="1"/>
+          <w:iCs w:val="1"/>
+          <w:rtl w:val="0"/>
+          <w:lang w:val="en-US"/>
+        </w:rPr>
+        <w:t>https://github.com/justinrains/wkrpfacts</w:t>
+      </w:r>
+      <w:r>
+        <w:rPr>
+          <w:rFonts w:ascii="Arial" w:cs="Arial" w:hAnsi="Arial" w:eastAsia="Arial"/>
+          <w:i w:val="1"/>
+          <w:iCs w:val="1"/>
+        </w:rPr>
         <w:fldChar w:fldCharType="end" w:fldLock="0"/>
+      </w:r>
+    </w:p>
+    <w:p>
+      <w:pPr>
+        <w:pStyle w:val="Default"/>
+        <w:numPr>
+          <w:ilvl w:val="0"/>
+          <w:numId w:val="4"/>
+        </w:numPr>
+        <w:rPr>
+          <w:rFonts w:ascii="Arial" w:cs="Arial" w:hAnsi="Arial" w:eastAsia="Arial"/>
+          <w:lang w:val="en-US"/>
+        </w:rPr>
+      </w:pPr>
+      <w:r>
+        <w:rPr>
+          <w:rFonts w:ascii="Arial" w:hAnsi="Arial"/>
+          <w:rtl w:val="0"/>
+          <w:lang w:val="en-US"/>
+        </w:rPr>
+        <w:t>Not yet published: Dukes of Hazzard Trivia</w:t>
       </w:r>
     </w:p>
     <w:p>
@@ -996,6 +1055,145 @@
         <w:numPr>
           <w:ilvl w:val="1"/>
           <w:numId w:val="4"/>
+        </w:numPr>
+        <w:rPr>
+          <w:rFonts w:ascii="Arial" w:cs="Arial" w:hAnsi="Arial" w:eastAsia="Arial"/>
+          <w:i w:val="1"/>
+          <w:iCs w:val="1"/>
+        </w:rPr>
+      </w:pPr>
+      <w:r>
+        <w:rPr>
+          <w:rStyle w:val="Hyperlink.0"/>
+          <w:rFonts w:ascii="Arial" w:cs="Arial" w:hAnsi="Arial" w:eastAsia="Arial"/>
+          <w:i w:val="1"/>
+          <w:iCs w:val="1"/>
+        </w:rPr>
+        <w:fldChar w:fldCharType="begin" w:fldLock="0"/>
+      </w:r>
+      <w:r>
+        <w:rPr>
+          <w:rStyle w:val="Hyperlink.0"/>
+          <w:rFonts w:ascii="Arial" w:cs="Arial" w:hAnsi="Arial" w:eastAsia="Arial"/>
+          <w:i w:val="1"/>
+          <w:iCs w:val="1"/>
+        </w:rPr>
+        <w:instrText xml:space="preserve"> HYPERLINK "https://github.com/justinrains/dukestrivia"</w:instrText>
+      </w:r>
+      <w:r>
+        <w:rPr>
+          <w:rStyle w:val="Hyperlink.0"/>
+          <w:rFonts w:ascii="Arial" w:cs="Arial" w:hAnsi="Arial" w:eastAsia="Arial"/>
+          <w:i w:val="1"/>
+          <w:iCs w:val="1"/>
+        </w:rPr>
+        <w:fldChar w:fldCharType="separate" w:fldLock="0"/>
+      </w:r>
+      <w:r>
+        <w:rPr>
+          <w:rStyle w:val="Hyperlink.0"/>
+          <w:rFonts w:ascii="Arial" w:hAnsi="Arial"/>
+          <w:i w:val="1"/>
+          <w:iCs w:val="1"/>
+          <w:rtl w:val="0"/>
+          <w:lang w:val="en-US"/>
+        </w:rPr>
+        <w:t>https://github.com/justinrains/dukestrivia</w:t>
+      </w:r>
+      <w:r>
+        <w:rPr>
+          <w:rFonts w:ascii="Arial" w:cs="Arial" w:hAnsi="Arial" w:eastAsia="Arial"/>
+          <w:i w:val="1"/>
+          <w:iCs w:val="1"/>
+        </w:rPr>
+        <w:fldChar w:fldCharType="end" w:fldLock="0"/>
+      </w:r>
+    </w:p>
+    <w:p>
+      <w:pPr>
+        <w:pStyle w:val="Default"/>
+        <w:rPr>
+          <w:rFonts w:ascii="Arial" w:cs="Arial" w:hAnsi="Arial" w:eastAsia="Arial"/>
+        </w:rPr>
+      </w:pPr>
+    </w:p>
+    <w:p>
+      <w:pPr>
+        <w:pStyle w:val="Default"/>
+        <w:rPr>
+          <w:rFonts w:ascii="Arial" w:cs="Arial" w:hAnsi="Arial" w:eastAsia="Arial"/>
+          <w:b w:val="1"/>
+          <w:bCs w:val="1"/>
+        </w:rPr>
+      </w:pPr>
+      <w:r>
+        <w:rPr>
+          <w:rFonts w:ascii="Arial" w:hAnsi="Arial"/>
+          <w:b w:val="1"/>
+          <w:bCs w:val="1"/>
+          <w:rtl w:val="0"/>
+          <w:lang w:val="en-US"/>
+        </w:rPr>
+        <w:t>Chrome Extensions:</w:t>
+      </w:r>
+    </w:p>
+    <w:p>
+      <w:pPr>
+        <w:pStyle w:val="Default"/>
+        <w:numPr>
+          <w:ilvl w:val="1"/>
+          <w:numId w:val="5"/>
+        </w:numPr>
+        <w:rPr>
+          <w:rStyle w:val="None"/>
+          <w:rFonts w:ascii="Arial" w:cs="Arial" w:hAnsi="Arial" w:eastAsia="Arial"/>
+          <w:rtl w:val="0"/>
+        </w:rPr>
+      </w:pPr>
+      <w:r>
+        <w:rPr>
+          <w:rFonts w:ascii="Arial" w:hAnsi="Arial"/>
+          <w:rtl w:val="0"/>
+          <w:lang w:val="en-US"/>
+        </w:rPr>
+        <w:t xml:space="preserve">Great Wild Outdoors Chrome Extension: </w:t>
+      </w:r>
+      <w:r>
+        <w:rPr>
+          <w:rStyle w:val="Hyperlink.1"/>
+        </w:rPr>
+        <w:fldChar w:fldCharType="begin" w:fldLock="0"/>
+      </w:r>
+      <w:r>
+        <w:rPr>
+          <w:rStyle w:val="Hyperlink.1"/>
+        </w:rPr>
+        <w:instrText xml:space="preserve"> HYPERLINK "http://bit.ly/gwoextension"</w:instrText>
+      </w:r>
+      <w:r>
+        <w:rPr>
+          <w:rStyle w:val="Hyperlink.1"/>
+        </w:rPr>
+        <w:fldChar w:fldCharType="separate" w:fldLock="0"/>
+      </w:r>
+      <w:r>
+        <w:rPr>
+          <w:rStyle w:val="Hyperlink.1"/>
+          <w:rtl w:val="0"/>
+        </w:rPr>
+        <w:t>http://bit.ly/gwoextension</w:t>
+      </w:r>
+      <w:r>
+        <w:rPr/>
+        <w:fldChar w:fldCharType="end" w:fldLock="0"/>
+      </w:r>
+    </w:p>
+    <w:p>
+      <w:pPr>
+        <w:pStyle w:val="Default"/>
+        <w:numPr>
+          <w:ilvl w:val="1"/>
+          <w:numId w:val="5"/>
         </w:numPr>
         <w:rPr>
           <w:rStyle w:val="None"/>
@@ -1326,7 +1524,7 @@
         <w:pStyle w:val="Default"/>
         <w:numPr>
           <w:ilvl w:val="0"/>
-          <w:numId w:val="6"/>
+          <w:numId w:val="7"/>
         </w:numPr>
         <w:bidi w:val="0"/>
         <w:ind w:right="0"/>
@@ -1445,7 +1643,7 @@
         <w:pStyle w:val="Default"/>
         <w:numPr>
           <w:ilvl w:val="0"/>
-          <w:numId w:val="8"/>
+          <w:numId w:val="9"/>
         </w:numPr>
         <w:bidi w:val="0"/>
         <w:ind w:right="0"/>
@@ -1521,7 +1719,7 @@
         <w:pStyle w:val="Default"/>
         <w:numPr>
           <w:ilvl w:val="1"/>
-          <w:numId w:val="10"/>
+          <w:numId w:val="11"/>
         </w:numPr>
         <w:bidi w:val="0"/>
         <w:ind w:right="0"/>
@@ -1548,7 +1746,7 @@
         <w:pStyle w:val="Default"/>
         <w:numPr>
           <w:ilvl w:val="0"/>
-          <w:numId w:val="12"/>
+          <w:numId w:val="13"/>
         </w:numPr>
         <w:bidi w:val="0"/>
         <w:ind w:right="0"/>
@@ -1594,7 +1792,7 @@
         <w:pStyle w:val="Default"/>
         <w:numPr>
           <w:ilvl w:val="0"/>
-          <w:numId w:val="14"/>
+          <w:numId w:val="15"/>
         </w:numPr>
         <w:bidi w:val="0"/>
         <w:ind w:right="0"/>
@@ -1621,7 +1819,7 @@
         <w:pStyle w:val="Default"/>
         <w:numPr>
           <w:ilvl w:val="1"/>
-          <w:numId w:val="16"/>
+          <w:numId w:val="17"/>
         </w:numPr>
         <w:bidi w:val="0"/>
         <w:ind w:right="0"/>
@@ -1728,7 +1926,7 @@
         <w:pStyle w:val="Default"/>
         <w:numPr>
           <w:ilvl w:val="1"/>
-          <w:numId w:val="18"/>
+          <w:numId w:val="19"/>
         </w:numPr>
         <w:bidi w:val="0"/>
         <w:ind w:right="0"/>
@@ -1755,7 +1953,7 @@
         <w:pStyle w:val="Default"/>
         <w:numPr>
           <w:ilvl w:val="1"/>
-          <w:numId w:val="20"/>
+          <w:numId w:val="21"/>
         </w:numPr>
         <w:bidi w:val="0"/>
         <w:ind w:right="0"/>
@@ -1802,7 +2000,7 @@
         <w:pStyle w:val="Default"/>
         <w:numPr>
           <w:ilvl w:val="1"/>
-          <w:numId w:val="20"/>
+          <w:numId w:val="21"/>
         </w:numPr>
         <w:bidi w:val="0"/>
         <w:ind w:right="0"/>
@@ -1831,7 +2029,7 @@
         <w:pStyle w:val="Default"/>
         <w:numPr>
           <w:ilvl w:val="0"/>
-          <w:numId w:val="22"/>
+          <w:numId w:val="23"/>
         </w:numPr>
         <w:bidi w:val="0"/>
         <w:ind w:right="0"/>
@@ -1932,7 +2130,7 @@
         <w:pStyle w:val="Default"/>
         <w:numPr>
           <w:ilvl w:val="0"/>
-          <w:numId w:val="24"/>
+          <w:numId w:val="25"/>
         </w:numPr>
         <w:bidi w:val="0"/>
         <w:ind w:right="0"/>
@@ -1959,7 +2157,7 @@
         <w:pStyle w:val="Default"/>
         <w:numPr>
           <w:ilvl w:val="0"/>
-          <w:numId w:val="26"/>
+          <w:numId w:val="27"/>
         </w:numPr>
         <w:bidi w:val="0"/>
         <w:ind w:right="0"/>
@@ -2083,7 +2281,7 @@
         <w:pStyle w:val="Default"/>
         <w:numPr>
           <w:ilvl w:val="0"/>
-          <w:numId w:val="27"/>
+          <w:numId w:val="28"/>
         </w:numPr>
         <w:rPr>
           <w:rFonts w:ascii="Arial" w:cs="Arial" w:hAnsi="Arial" w:eastAsia="Arial"/>
@@ -2139,7 +2337,7 @@
         <w:pStyle w:val="Default"/>
         <w:numPr>
           <w:ilvl w:val="0"/>
-          <w:numId w:val="27"/>
+          <w:numId w:val="28"/>
         </w:numPr>
         <w:rPr>
           <w:rFonts w:ascii="Arial" w:cs="Arial" w:hAnsi="Arial" w:eastAsia="Arial"/>
@@ -2184,7 +2382,7 @@
         <w:pStyle w:val="Default"/>
         <w:numPr>
           <w:ilvl w:val="0"/>
-          <w:numId w:val="27"/>
+          <w:numId w:val="28"/>
         </w:numPr>
         <w:rPr>
           <w:rFonts w:ascii="Arial" w:cs="Arial" w:hAnsi="Arial" w:eastAsia="Arial"/>
@@ -2213,7 +2411,7 @@
         <w:pStyle w:val="Default"/>
         <w:numPr>
           <w:ilvl w:val="0"/>
-          <w:numId w:val="27"/>
+          <w:numId w:val="28"/>
         </w:numPr>
         <w:rPr>
           <w:rFonts w:ascii="Arial" w:cs="Arial" w:hAnsi="Arial" w:eastAsia="Arial"/>
@@ -2358,7 +2556,7 @@
         <w:pStyle w:val="Default"/>
         <w:numPr>
           <w:ilvl w:val="0"/>
-          <w:numId w:val="27"/>
+          <w:numId w:val="28"/>
         </w:numPr>
         <w:rPr>
           <w:rFonts w:ascii="Arial" w:cs="Arial" w:hAnsi="Arial" w:eastAsia="Arial"/>
@@ -2417,7 +2615,7 @@
         <w:pStyle w:val="Default"/>
         <w:numPr>
           <w:ilvl w:val="0"/>
-          <w:numId w:val="27"/>
+          <w:numId w:val="28"/>
         </w:numPr>
         <w:rPr>
           <w:rFonts w:ascii="Arial" w:cs="Arial" w:hAnsi="Arial" w:eastAsia="Arial"/>
@@ -2438,7 +2636,7 @@
         <w:pStyle w:val="Default"/>
         <w:numPr>
           <w:ilvl w:val="0"/>
-          <w:numId w:val="27"/>
+          <w:numId w:val="28"/>
         </w:numPr>
         <w:rPr>
           <w:rFonts w:ascii="Arial" w:cs="Arial" w:hAnsi="Arial" w:eastAsia="Arial"/>
@@ -2459,7 +2657,7 @@
         <w:pStyle w:val="Default"/>
         <w:numPr>
           <w:ilvl w:val="1"/>
-          <w:numId w:val="27"/>
+          <w:numId w:val="28"/>
         </w:numPr>
         <w:rPr>
           <w:rFonts w:ascii="Arial" w:cs="Arial" w:hAnsi="Arial" w:eastAsia="Arial"/>
@@ -2499,7 +2697,7 @@
         <w:pStyle w:val="Default"/>
         <w:numPr>
           <w:ilvl w:val="1"/>
-          <w:numId w:val="27"/>
+          <w:numId w:val="28"/>
         </w:numPr>
         <w:rPr>
           <w:rFonts w:ascii="Arial" w:cs="Arial" w:hAnsi="Arial" w:eastAsia="Arial"/>
@@ -2520,7 +2718,7 @@
         <w:pStyle w:val="Default"/>
         <w:numPr>
           <w:ilvl w:val="1"/>
-          <w:numId w:val="27"/>
+          <w:numId w:val="28"/>
         </w:numPr>
         <w:rPr>
           <w:rStyle w:val="None"/>
@@ -3381,7 +3579,7 @@
         <w:pStyle w:val="Default"/>
         <w:numPr>
           <w:ilvl w:val="0"/>
-          <w:numId w:val="29"/>
+          <w:numId w:val="30"/>
         </w:numPr>
         <w:bidi w:val="0"/>
         <w:ind w:right="0"/>
@@ -3412,7 +3610,7 @@
         <w:pStyle w:val="Default"/>
         <w:numPr>
           <w:ilvl w:val="0"/>
-          <w:numId w:val="31"/>
+          <w:numId w:val="32"/>
         </w:numPr>
         <w:bidi w:val="0"/>
         <w:ind w:right="0"/>
@@ -3532,7 +3730,7 @@
         <w:pStyle w:val="Default"/>
         <w:numPr>
           <w:ilvl w:val="0"/>
-          <w:numId w:val="33"/>
+          <w:numId w:val="34"/>
         </w:numPr>
         <w:bidi w:val="0"/>
         <w:ind w:right="0"/>
@@ -3563,7 +3761,7 @@
         <w:pStyle w:val="Default"/>
         <w:numPr>
           <w:ilvl w:val="0"/>
-          <w:numId w:val="35"/>
+          <w:numId w:val="36"/>
         </w:numPr>
         <w:bidi w:val="0"/>
         <w:ind w:right="0"/>
@@ -3985,7 +4183,7 @@
         <w:pStyle w:val="Text body"/>
         <w:numPr>
           <w:ilvl w:val="0"/>
-          <w:numId w:val="37"/>
+          <w:numId w:val="38"/>
         </w:numPr>
         <w:bidi w:val="0"/>
         <w:ind w:right="0"/>
@@ -4016,7 +4214,7 @@
         <w:pStyle w:val="Text body"/>
         <w:numPr>
           <w:ilvl w:val="0"/>
-          <w:numId w:val="39"/>
+          <w:numId w:val="40"/>
         </w:numPr>
         <w:bidi w:val="0"/>
         <w:ind w:right="0"/>
@@ -4503,33 +4701,6 @@
           <w:lang w:val="en-US"/>
         </w:rPr>
         <w:t>Tasks include:</w:t>
-      </w:r>
-    </w:p>
-    <w:p>
-      <w:pPr>
-        <w:pStyle w:val="Default"/>
-        <w:numPr>
-          <w:ilvl w:val="0"/>
-          <w:numId w:val="41"/>
-        </w:numPr>
-        <w:bidi w:val="0"/>
-        <w:ind w:right="0"/>
-        <w:jc w:val="left"/>
-        <w:rPr>
-          <w:rStyle w:val="None"/>
-          <w:rFonts w:ascii="Arial" w:cs="Arial" w:hAnsi="Arial" w:eastAsia="Arial"/>
-          <w:rtl w:val="0"/>
-          <w:lang w:val="en-US"/>
-        </w:rPr>
-      </w:pPr>
-      <w:r>
-        <w:rPr>
-          <w:rStyle w:val="None"/>
-          <w:rFonts w:ascii="Arial" w:hAnsi="Arial"/>
-          <w:rtl w:val="0"/>
-          <w:lang w:val="en-US"/>
-        </w:rPr>
-        <w:t>Maintaining consistent 5/3 branding across all pages</w:t>
       </w:r>
     </w:p>
     <w:p>
@@ -4543,18 +4714,20 @@
         <w:ind w:right="0"/>
         <w:jc w:val="left"/>
         <w:rPr>
-          <w:rFonts w:ascii="Arial" w:cs="Arial" w:hAnsi="Arial" w:eastAsia="Arial"/>
-          <w:rtl w:val="0"/>
-          <w:lang w:val="en-US"/>
-        </w:rPr>
-      </w:pPr>
-      <w:r>
-        <w:rPr>
-          <w:rFonts w:ascii="Arial" w:hAnsi="Arial"/>
-          <w:rtl w:val="0"/>
-          <w:lang w:val="en-US"/>
-        </w:rPr>
-        <w:t>Web site page updates</w:t>
+          <w:rStyle w:val="None"/>
+          <w:rFonts w:ascii="Arial" w:cs="Arial" w:hAnsi="Arial" w:eastAsia="Arial"/>
+          <w:rtl w:val="0"/>
+          <w:lang w:val="en-US"/>
+        </w:rPr>
+      </w:pPr>
+      <w:r>
+        <w:rPr>
+          <w:rStyle w:val="None"/>
+          <w:rFonts w:ascii="Arial" w:hAnsi="Arial"/>
+          <w:rtl w:val="0"/>
+          <w:lang w:val="en-US"/>
+        </w:rPr>
+        <w:t>Maintaining consistent 5/3 branding across all pages</w:t>
       </w:r>
     </w:p>
     <w:p>
@@ -4562,26 +4735,24 @@
         <w:pStyle w:val="Default"/>
         <w:numPr>
           <w:ilvl w:val="0"/>
-          <w:numId w:val="44"/>
+          <w:numId w:val="43"/>
         </w:numPr>
         <w:bidi w:val="0"/>
         <w:ind w:right="0"/>
         <w:jc w:val="left"/>
         <w:rPr>
-          <w:rStyle w:val="None"/>
-          <w:rFonts w:ascii="Arial" w:cs="Arial" w:hAnsi="Arial" w:eastAsia="Arial"/>
-          <w:rtl w:val="0"/>
-          <w:lang w:val="en-US"/>
-        </w:rPr>
-      </w:pPr>
-      <w:r>
-        <w:rPr>
-          <w:rStyle w:val="None"/>
-          <w:rFonts w:ascii="Arial" w:hAnsi="Arial"/>
-          <w:rtl w:val="0"/>
-          <w:lang w:val="en-US"/>
-        </w:rPr>
-        <w:t>Managing and editing a large jQuery library that performed tasks such as their home page ad rotator, ui dialog boxes throughout the site</w:t>
+          <w:rFonts w:ascii="Arial" w:cs="Arial" w:hAnsi="Arial" w:eastAsia="Arial"/>
+          <w:rtl w:val="0"/>
+          <w:lang w:val="en-US"/>
+        </w:rPr>
+      </w:pPr>
+      <w:r>
+        <w:rPr>
+          <w:rFonts w:ascii="Arial" w:hAnsi="Arial"/>
+          <w:rtl w:val="0"/>
+          <w:lang w:val="en-US"/>
+        </w:rPr>
+        <w:t>Web site page updates</w:t>
       </w:r>
     </w:p>
     <w:p>
@@ -4589,7 +4760,7 @@
         <w:pStyle w:val="Default"/>
         <w:numPr>
           <w:ilvl w:val="0"/>
-          <w:numId w:val="46"/>
+          <w:numId w:val="45"/>
         </w:numPr>
         <w:bidi w:val="0"/>
         <w:ind w:right="0"/>
@@ -4608,7 +4779,7 @@
           <w:rtl w:val="0"/>
           <w:lang w:val="en-US"/>
         </w:rPr>
-        <w:t>Customizing and building any new JavaScript or jQuery objects</w:t>
+        <w:t>Managing and editing a large jQuery library that performed tasks such as their home page ad rotator, ui dialog boxes throughout the site</w:t>
       </w:r>
     </w:p>
     <w:p>
@@ -4616,7 +4787,7 @@
         <w:pStyle w:val="Default"/>
         <w:numPr>
           <w:ilvl w:val="0"/>
-          <w:numId w:val="48"/>
+          <w:numId w:val="47"/>
         </w:numPr>
         <w:bidi w:val="0"/>
         <w:ind w:right="0"/>
@@ -4635,7 +4806,7 @@
           <w:rtl w:val="0"/>
           <w:lang w:val="en-US"/>
         </w:rPr>
-        <w:t>Migrating pages and their dependencies from IBM WCM into Autonomy and testing for deployment</w:t>
+        <w:t>Customizing and building any new JavaScript or jQuery objects</w:t>
       </w:r>
     </w:p>
     <w:p>
@@ -4643,7 +4814,7 @@
         <w:pStyle w:val="Default"/>
         <w:numPr>
           <w:ilvl w:val="0"/>
-          <w:numId w:val="50"/>
+          <w:numId w:val="49"/>
         </w:numPr>
         <w:bidi w:val="0"/>
         <w:ind w:right="0"/>
@@ -4662,7 +4833,7 @@
           <w:rtl w:val="0"/>
           <w:lang w:val="en-US"/>
         </w:rPr>
-        <w:t>Ensuring the pages and content displays consistently across browsers including Internet Explorer 6</w:t>
+        <w:t>Migrating pages and their dependencies from IBM WCM into Autonomy and testing for deployment</w:t>
       </w:r>
     </w:p>
     <w:p>
@@ -4670,7 +4841,7 @@
         <w:pStyle w:val="Default"/>
         <w:numPr>
           <w:ilvl w:val="0"/>
-          <w:numId w:val="52"/>
+          <w:numId w:val="51"/>
         </w:numPr>
         <w:bidi w:val="0"/>
         <w:ind w:right="0"/>
@@ -4678,22 +4849,18 @@
         <w:rPr>
           <w:rStyle w:val="None"/>
           <w:rFonts w:ascii="Arial" w:cs="Arial" w:hAnsi="Arial" w:eastAsia="Arial"/>
-          <w:b w:val="0"/>
-          <w:bCs w:val="0"/>
-          <w:rtl w:val="0"/>
-          <w:lang w:val="en-US"/>
-        </w:rPr>
-      </w:pPr>
-      <w:r>
-        <w:rPr>
-          <w:rStyle w:val="None"/>
-          <w:rFonts w:ascii="Arial" w:hAnsi="Arial"/>
-          <w:b w:val="0"/>
-          <w:bCs w:val="0"/>
-          <w:rtl w:val="0"/>
-          <w:lang w:val="en-US"/>
-        </w:rPr>
-        <w:t>Wrote image rotation jQuery code that is now in the live environment to replace a rotating image flash object.</w:t>
+          <w:rtl w:val="0"/>
+          <w:lang w:val="en-US"/>
+        </w:rPr>
+      </w:pPr>
+      <w:r>
+        <w:rPr>
+          <w:rStyle w:val="None"/>
+          <w:rFonts w:ascii="Arial" w:hAnsi="Arial"/>
+          <w:rtl w:val="0"/>
+          <w:lang w:val="en-US"/>
+        </w:rPr>
+        <w:t>Ensuring the pages and content displays consistently across browsers including Internet Explorer 6</w:t>
       </w:r>
     </w:p>
     <w:p>
@@ -4701,7 +4868,7 @@
         <w:pStyle w:val="Default"/>
         <w:numPr>
           <w:ilvl w:val="0"/>
-          <w:numId w:val="52"/>
+          <w:numId w:val="53"/>
         </w:numPr>
         <w:bidi w:val="0"/>
         <w:ind w:right="0"/>
@@ -4709,168 +4876,22 @@
         <w:rPr>
           <w:rStyle w:val="None"/>
           <w:rFonts w:ascii="Arial" w:cs="Arial" w:hAnsi="Arial" w:eastAsia="Arial"/>
-          <w:b w:val="1"/>
-          <w:bCs w:val="1"/>
-          <w:rtl w:val="0"/>
-          <w:lang w:val="en-US"/>
-        </w:rPr>
-      </w:pPr>
-      <w:r>
-        <w:rPr>
-          <w:rStyle w:val="None"/>
-          <w:rFonts w:ascii="Arial" w:hAnsi="Arial"/>
           <w:b w:val="0"/>
           <w:bCs w:val="0"/>
           <w:rtl w:val="0"/>
           <w:lang w:val="en-US"/>
         </w:rPr>
-        <w:t>Ensured pages I developed were Section 508 Compliant.</w:t>
-      </w:r>
-    </w:p>
-    <w:p>
-      <w:pPr>
-        <w:pStyle w:val="Default"/>
-        <w:rPr>
-          <w:rStyle w:val="None"/>
-          <w:rFonts w:ascii="Arial" w:cs="Arial" w:hAnsi="Arial" w:eastAsia="Arial"/>
-          <w:b w:val="1"/>
-          <w:bCs w:val="1"/>
-        </w:rPr>
-      </w:pPr>
-    </w:p>
-    <w:p>
-      <w:pPr>
-        <w:pStyle w:val="Default"/>
-        <w:rPr>
-          <w:rStyle w:val="None"/>
-          <w:rFonts w:ascii="Arial" w:cs="Arial" w:hAnsi="Arial" w:eastAsia="Arial"/>
-          <w:b w:val="1"/>
-          <w:bCs w:val="1"/>
-        </w:rPr>
-      </w:pPr>
-      <w:r>
-        <w:rPr>
-          <w:rStyle w:val="None"/>
-          <w:rFonts w:ascii="Arial" w:hAnsi="Arial"/>
-          <w:b w:val="1"/>
-          <w:bCs w:val="1"/>
-          <w:rtl w:val="0"/>
-          <w:lang w:val="en-US"/>
-        </w:rPr>
-        <w:t>Self employed January of 2001 through October 2010.</w:t>
-      </w:r>
-    </w:p>
-    <w:p>
-      <w:pPr>
-        <w:pStyle w:val="Default"/>
-        <w:rPr>
-          <w:rStyle w:val="None"/>
-          <w:rFonts w:ascii="Arial" w:cs="Arial" w:hAnsi="Arial" w:eastAsia="Arial"/>
-          <w:b w:val="1"/>
-          <w:bCs w:val="1"/>
-        </w:rPr>
-      </w:pPr>
-    </w:p>
-    <w:p>
-      <w:pPr>
-        <w:pStyle w:val="Default"/>
-        <w:rPr>
-          <w:rStyle w:val="None"/>
-          <w:rFonts w:ascii="Arial" w:cs="Arial" w:hAnsi="Arial" w:eastAsia="Arial"/>
-        </w:rPr>
-      </w:pPr>
-      <w:r>
-        <w:rPr>
-          <w:rStyle w:val="None"/>
-          <w:rFonts w:ascii="Arial" w:hAnsi="Arial"/>
-          <w:b w:val="1"/>
-          <w:bCs w:val="1"/>
-          <w:rtl w:val="0"/>
-          <w:lang w:val="en-US"/>
-        </w:rPr>
-        <w:t>Client Work Experience</w:t>
-      </w:r>
-    </w:p>
-    <w:p>
-      <w:pPr>
-        <w:pStyle w:val="Default"/>
-        <w:rPr>
-          <w:rStyle w:val="None"/>
-          <w:rFonts w:ascii="Arial" w:cs="Arial" w:hAnsi="Arial" w:eastAsia="Arial"/>
-        </w:rPr>
-      </w:pPr>
-    </w:p>
-    <w:p>
-      <w:pPr>
-        <w:pStyle w:val="Default"/>
-        <w:rPr>
-          <w:rStyle w:val="None"/>
-          <w:rFonts w:ascii="Arial" w:cs="Arial" w:hAnsi="Arial" w:eastAsia="Arial"/>
-          <w:b w:val="1"/>
-          <w:bCs w:val="1"/>
-        </w:rPr>
-      </w:pPr>
-      <w:r>
-        <w:rPr>
-          <w:rStyle w:val="None"/>
-          <w:rFonts w:ascii="Arial" w:hAnsi="Arial"/>
-          <w:b w:val="1"/>
-          <w:bCs w:val="1"/>
-          <w:rtl w:val="0"/>
-          <w:lang w:val="en-US"/>
-        </w:rPr>
-        <w:t xml:space="preserve">Website for local law firm </w:t>
-      </w:r>
-      <w:r>
-        <w:rPr>
-          <w:rStyle w:val="None"/>
-          <w:rFonts w:ascii="Arial" w:hAnsi="Arial" w:hint="default"/>
-          <w:b w:val="1"/>
-          <w:bCs w:val="1"/>
-          <w:rtl w:val="0"/>
-          <w:lang w:val="en-US"/>
-        </w:rPr>
-        <w:t>–</w:t>
-      </w:r>
-      <w:r>
-        <w:rPr>
-          <w:rStyle w:val="None"/>
-          <w:rtl w:val="0"/>
-          <w:lang w:val="en-US"/>
-        </w:rPr>
-        <w:t xml:space="preserve"> </w:t>
-      </w:r>
-      <w:r>
-        <w:rPr>
-          <w:rStyle w:val="None"/>
-          <w:rFonts w:ascii="Arial" w:hAnsi="Arial"/>
-          <w:rtl w:val="0"/>
-          <w:lang w:val="en-US"/>
-        </w:rPr>
-        <w:t>I was approached by a designer and asked to implement a design into WordPress for this client. I chose to customize the Thesis theme again and implemented their design into the theme.</w:t>
-      </w:r>
-    </w:p>
-    <w:p>
-      <w:pPr>
-        <w:pStyle w:val="Default"/>
-        <w:rPr>
-          <w:rStyle w:val="None"/>
-          <w:rFonts w:ascii="Arial" w:cs="Arial" w:hAnsi="Arial" w:eastAsia="Arial"/>
-          <w:b w:val="1"/>
-          <w:bCs w:val="1"/>
-          <w:rtl w:val="0"/>
-        </w:rPr>
-      </w:pPr>
-      <w:r>
-        <w:rPr>
-          <w:rStyle w:val="None"/>
-          <w:rFonts w:ascii="Arial" w:hAnsi="Arial"/>
-          <w:b w:val="1"/>
-          <w:bCs w:val="1"/>
-          <w:rtl w:val="0"/>
-          <w:lang w:val="en-US"/>
-        </w:rPr>
-        <w:t>Technologies Used:</w:t>
+      </w:pPr>
+      <w:r>
+        <w:rPr>
+          <w:rStyle w:val="None"/>
+          <w:rFonts w:ascii="Arial" w:hAnsi="Arial"/>
+          <w:b w:val="0"/>
+          <w:bCs w:val="0"/>
+          <w:rtl w:val="0"/>
+          <w:lang w:val="en-US"/>
+        </w:rPr>
+        <w:t>Wrote image rotation jQuery code that is now in the live environment to replace a rotating image flash object.</w:t>
       </w:r>
     </w:p>
     <w:p>
@@ -4880,19 +4901,174 @@
           <w:ilvl w:val="0"/>
           <w:numId w:val="53"/>
         </w:numPr>
-        <w:rPr>
-          <w:rStyle w:val="None"/>
-          <w:rFonts w:ascii="Arial" w:cs="Arial" w:hAnsi="Arial" w:eastAsia="Arial"/>
-        </w:rPr>
-      </w:pPr>
-      <w:r>
-        <w:rPr>
-          <w:rStyle w:val="None"/>
-          <w:rFonts w:ascii="Arial" w:hAnsi="Arial"/>
-          <w:rtl w:val="0"/>
-          <w:lang w:val="en-US"/>
-        </w:rPr>
-        <w:t>WordPress</w:t>
+        <w:bidi w:val="0"/>
+        <w:ind w:right="0"/>
+        <w:jc w:val="left"/>
+        <w:rPr>
+          <w:rStyle w:val="None"/>
+          <w:rFonts w:ascii="Arial" w:cs="Arial" w:hAnsi="Arial" w:eastAsia="Arial"/>
+          <w:b w:val="1"/>
+          <w:bCs w:val="1"/>
+          <w:rtl w:val="0"/>
+          <w:lang w:val="en-US"/>
+        </w:rPr>
+      </w:pPr>
+      <w:r>
+        <w:rPr>
+          <w:rStyle w:val="None"/>
+          <w:rFonts w:ascii="Arial" w:hAnsi="Arial"/>
+          <w:b w:val="0"/>
+          <w:bCs w:val="0"/>
+          <w:rtl w:val="0"/>
+          <w:lang w:val="en-US"/>
+        </w:rPr>
+        <w:t>Ensured pages I developed were Section 508 Compliant.</w:t>
+      </w:r>
+    </w:p>
+    <w:p>
+      <w:pPr>
+        <w:pStyle w:val="Default"/>
+        <w:rPr>
+          <w:rStyle w:val="None"/>
+          <w:rFonts w:ascii="Arial" w:cs="Arial" w:hAnsi="Arial" w:eastAsia="Arial"/>
+          <w:b w:val="1"/>
+          <w:bCs w:val="1"/>
+        </w:rPr>
+      </w:pPr>
+    </w:p>
+    <w:p>
+      <w:pPr>
+        <w:pStyle w:val="Default"/>
+        <w:rPr>
+          <w:rStyle w:val="None"/>
+          <w:rFonts w:ascii="Arial" w:cs="Arial" w:hAnsi="Arial" w:eastAsia="Arial"/>
+          <w:b w:val="1"/>
+          <w:bCs w:val="1"/>
+        </w:rPr>
+      </w:pPr>
+      <w:r>
+        <w:rPr>
+          <w:rStyle w:val="None"/>
+          <w:rFonts w:ascii="Arial" w:hAnsi="Arial"/>
+          <w:b w:val="1"/>
+          <w:bCs w:val="1"/>
+          <w:rtl w:val="0"/>
+          <w:lang w:val="en-US"/>
+        </w:rPr>
+        <w:t>Self employed January of 2001 through October 2010.</w:t>
+      </w:r>
+    </w:p>
+    <w:p>
+      <w:pPr>
+        <w:pStyle w:val="Default"/>
+        <w:rPr>
+          <w:rStyle w:val="None"/>
+          <w:rFonts w:ascii="Arial" w:cs="Arial" w:hAnsi="Arial" w:eastAsia="Arial"/>
+          <w:b w:val="1"/>
+          <w:bCs w:val="1"/>
+        </w:rPr>
+      </w:pPr>
+    </w:p>
+    <w:p>
+      <w:pPr>
+        <w:pStyle w:val="Default"/>
+        <w:rPr>
+          <w:rStyle w:val="None"/>
+          <w:rFonts w:ascii="Arial" w:cs="Arial" w:hAnsi="Arial" w:eastAsia="Arial"/>
+        </w:rPr>
+      </w:pPr>
+      <w:r>
+        <w:rPr>
+          <w:rStyle w:val="None"/>
+          <w:rFonts w:ascii="Arial" w:hAnsi="Arial"/>
+          <w:b w:val="1"/>
+          <w:bCs w:val="1"/>
+          <w:rtl w:val="0"/>
+          <w:lang w:val="en-US"/>
+        </w:rPr>
+        <w:t>Client Work Experience</w:t>
+      </w:r>
+    </w:p>
+    <w:p>
+      <w:pPr>
+        <w:pStyle w:val="Default"/>
+        <w:rPr>
+          <w:rStyle w:val="None"/>
+          <w:rFonts w:ascii="Arial" w:cs="Arial" w:hAnsi="Arial" w:eastAsia="Arial"/>
+        </w:rPr>
+      </w:pPr>
+    </w:p>
+    <w:p>
+      <w:pPr>
+        <w:pStyle w:val="Default"/>
+        <w:rPr>
+          <w:rStyle w:val="None"/>
+          <w:rFonts w:ascii="Arial" w:cs="Arial" w:hAnsi="Arial" w:eastAsia="Arial"/>
+          <w:b w:val="1"/>
+          <w:bCs w:val="1"/>
+        </w:rPr>
+      </w:pPr>
+      <w:r>
+        <w:rPr>
+          <w:rStyle w:val="None"/>
+          <w:rFonts w:ascii="Arial" w:hAnsi="Arial"/>
+          <w:b w:val="1"/>
+          <w:bCs w:val="1"/>
+          <w:rtl w:val="0"/>
+          <w:lang w:val="en-US"/>
+        </w:rPr>
+        <w:t xml:space="preserve">Website for local law firm </w:t>
+      </w:r>
+      <w:r>
+        <w:rPr>
+          <w:rStyle w:val="None"/>
+          <w:rFonts w:ascii="Arial" w:hAnsi="Arial" w:hint="default"/>
+          <w:b w:val="1"/>
+          <w:bCs w:val="1"/>
+          <w:rtl w:val="0"/>
+          <w:lang w:val="en-US"/>
+        </w:rPr>
+        <w:t>–</w:t>
+      </w:r>
+      <w:r>
+        <w:rPr>
+          <w:rStyle w:val="None"/>
+          <w:rtl w:val="0"/>
+          <w:lang w:val="en-US"/>
+        </w:rPr>
+        <w:t xml:space="preserve"> </w:t>
+      </w:r>
+      <w:r>
+        <w:rPr>
+          <w:rStyle w:val="None"/>
+          <w:rFonts w:ascii="Arial" w:hAnsi="Arial"/>
+          <w:rtl w:val="0"/>
+          <w:lang w:val="en-US"/>
+        </w:rPr>
+        <w:t>I was approached by a designer and asked to implement a design into WordPress for this client. I chose to customize the Thesis theme again and implemented their design into the theme.</w:t>
+      </w:r>
+    </w:p>
+    <w:p>
+      <w:pPr>
+        <w:pStyle w:val="Default"/>
+        <w:rPr>
+          <w:rStyle w:val="None"/>
+          <w:rFonts w:ascii="Arial" w:cs="Arial" w:hAnsi="Arial" w:eastAsia="Arial"/>
+          <w:b w:val="1"/>
+          <w:bCs w:val="1"/>
+          <w:rtl w:val="0"/>
+        </w:rPr>
+      </w:pPr>
+      <w:r>
+        <w:rPr>
+          <w:rStyle w:val="None"/>
+          <w:rFonts w:ascii="Arial" w:hAnsi="Arial"/>
+          <w:b w:val="1"/>
+          <w:bCs w:val="1"/>
+          <w:rtl w:val="0"/>
+          <w:lang w:val="en-US"/>
+        </w:rPr>
+        <w:t>Technologies Used:</w:t>
       </w:r>
     </w:p>
     <w:p>
@@ -4900,7 +5076,7 @@
         <w:pStyle w:val="Default"/>
         <w:numPr>
           <w:ilvl w:val="0"/>
-          <w:numId w:val="53"/>
+          <w:numId w:val="54"/>
         </w:numPr>
         <w:rPr>
           <w:rStyle w:val="None"/>
@@ -4914,7 +5090,7 @@
           <w:rtl w:val="0"/>
           <w:lang w:val="en-US"/>
         </w:rPr>
-        <w:t>PHP</w:t>
+        <w:t>WordPress</w:t>
       </w:r>
     </w:p>
     <w:p>
@@ -4922,7 +5098,7 @@
         <w:pStyle w:val="Default"/>
         <w:numPr>
           <w:ilvl w:val="0"/>
-          <w:numId w:val="53"/>
+          <w:numId w:val="54"/>
         </w:numPr>
         <w:rPr>
           <w:rStyle w:val="None"/>
@@ -4936,142 +5112,7 @@
           <w:rtl w:val="0"/>
           <w:lang w:val="en-US"/>
         </w:rPr>
-        <w:t>Thesis WordPress premium theme</w:t>
-      </w:r>
-    </w:p>
-    <w:p>
-      <w:pPr>
-        <w:pStyle w:val="Default"/>
-        <w:rPr>
-          <w:rStyle w:val="None"/>
-          <w:rFonts w:ascii="Arial" w:cs="Arial" w:hAnsi="Arial" w:eastAsia="Arial"/>
-          <w:b w:val="1"/>
-          <w:bCs w:val="1"/>
-        </w:rPr>
-      </w:pPr>
-    </w:p>
-    <w:p>
-      <w:pPr>
-        <w:pStyle w:val="Default"/>
-        <w:rPr>
-          <w:rStyle w:val="None"/>
-          <w:rFonts w:ascii="Arial" w:cs="Arial" w:hAnsi="Arial" w:eastAsia="Arial"/>
-          <w:b w:val="1"/>
-          <w:bCs w:val="1"/>
-        </w:rPr>
-      </w:pPr>
-      <w:r>
-        <w:rPr>
-          <w:rStyle w:val="None"/>
-          <w:rFonts w:ascii="Arial" w:hAnsi="Arial"/>
-          <w:b w:val="1"/>
-          <w:bCs w:val="1"/>
-          <w:rtl w:val="0"/>
-          <w:lang w:val="en-US"/>
-        </w:rPr>
-        <w:t xml:space="preserve">Website for a local pizza franchise </w:t>
-      </w:r>
-      <w:r>
-        <w:rPr>
-          <w:rStyle w:val="None"/>
-          <w:rFonts w:ascii="Arial" w:hAnsi="Arial" w:hint="default"/>
-          <w:rtl w:val="0"/>
-          <w:lang w:val="en-US"/>
-        </w:rPr>
-        <w:t>–</w:t>
-      </w:r>
-      <w:r>
-        <w:rPr>
-          <w:rStyle w:val="None"/>
-          <w:rtl w:val="0"/>
-          <w:lang w:val="en-US"/>
-        </w:rPr>
-        <w:t xml:space="preserve"> </w:t>
-      </w:r>
-      <w:r>
-        <w:rPr>
-          <w:rStyle w:val="None"/>
-          <w:rFonts w:ascii="Arial" w:hAnsi="Arial"/>
-          <w:rtl w:val="0"/>
-          <w:lang w:val="en-US"/>
-        </w:rPr>
-        <w:t xml:space="preserve">Client approached me with a design in hand and wanted the design turned into a full fledged web site. Current site was static HTML and was difficult to manage if a locations information changed. New site was implemented using WordPress and Thesis was again chosen for this project. </w:t>
-      </w:r>
-      <w:r>
-        <w:rPr>
-          <w:rStyle w:val="None"/>
-          <w:rFonts w:ascii="Arial" w:hAnsi="Arial"/>
-          <w:rtl w:val="0"/>
-          <w:lang w:val="en-US"/>
-        </w:rPr>
-        <w:t>The pizza franchise was M</w:t>
-      </w:r>
-      <w:r>
-        <w:rPr>
-          <w:rStyle w:val="None"/>
-          <w:rFonts w:ascii="Arial" w:hAnsi="Arial"/>
-          <w:rtl w:val="0"/>
-          <w:lang w:val="en-US"/>
-        </w:rPr>
-        <w:t>io</w:t>
-      </w:r>
-      <w:r>
-        <w:rPr>
-          <w:rStyle w:val="None"/>
-          <w:rFonts w:ascii="Arial" w:hAnsi="Arial" w:hint="default"/>
-          <w:rtl w:val="0"/>
-          <w:lang w:val="en-US"/>
-        </w:rPr>
-        <w:t>’</w:t>
-      </w:r>
-      <w:r>
-        <w:rPr>
-          <w:rStyle w:val="None"/>
-          <w:rFonts w:ascii="Arial" w:hAnsi="Arial"/>
-          <w:rtl w:val="0"/>
-          <w:lang w:val="en-US"/>
-        </w:rPr>
-        <w:t>s Pizza</w:t>
-      </w:r>
-      <w:r>
-        <w:rPr>
-          <w:rStyle w:val="None"/>
-          <w:rFonts w:ascii="Arial" w:hAnsi="Arial"/>
-          <w:b w:val="1"/>
-          <w:bCs w:val="1"/>
-          <w:rtl w:val="0"/>
-          <w:lang w:val="en-US"/>
-        </w:rPr>
-        <w:t xml:space="preserve"> </w:t>
-      </w:r>
-      <w:r>
-        <w:rPr>
-          <w:rStyle w:val="None"/>
-          <w:rFonts w:ascii="Arial" w:hAnsi="Arial"/>
-          <w:rtl w:val="0"/>
-          <w:lang w:val="en-US"/>
-        </w:rPr>
-        <w:t>(but since has changed design)</w:t>
-      </w:r>
-    </w:p>
-    <w:p>
-      <w:pPr>
-        <w:pStyle w:val="Default"/>
-        <w:rPr>
-          <w:rStyle w:val="None"/>
-          <w:rFonts w:ascii="Arial" w:cs="Arial" w:hAnsi="Arial" w:eastAsia="Arial"/>
-        </w:rPr>
-      </w:pPr>
-      <w:r>
-        <w:rPr>
-          <w:rStyle w:val="None"/>
-          <w:rFonts w:ascii="Arial" w:hAnsi="Arial"/>
-          <w:b w:val="1"/>
-          <w:bCs w:val="1"/>
-          <w:rtl w:val="0"/>
-          <w:lang w:val="en-US"/>
-        </w:rPr>
-        <w:t>Technologies Used:</w:t>
+        <w:t>PHP</w:t>
       </w:r>
     </w:p>
     <w:p>
@@ -5079,7 +5120,7 @@
         <w:pStyle w:val="Default"/>
         <w:numPr>
           <w:ilvl w:val="0"/>
-          <w:numId w:val="53"/>
+          <w:numId w:val="54"/>
         </w:numPr>
         <w:rPr>
           <w:rStyle w:val="None"/>
@@ -5093,7 +5134,142 @@
           <w:rtl w:val="0"/>
           <w:lang w:val="en-US"/>
         </w:rPr>
-        <w:t>WordPress</w:t>
+        <w:t>Thesis WordPress premium theme</w:t>
+      </w:r>
+    </w:p>
+    <w:p>
+      <w:pPr>
+        <w:pStyle w:val="Default"/>
+        <w:rPr>
+          <w:rStyle w:val="None"/>
+          <w:rFonts w:ascii="Arial" w:cs="Arial" w:hAnsi="Arial" w:eastAsia="Arial"/>
+          <w:b w:val="1"/>
+          <w:bCs w:val="1"/>
+        </w:rPr>
+      </w:pPr>
+    </w:p>
+    <w:p>
+      <w:pPr>
+        <w:pStyle w:val="Default"/>
+        <w:rPr>
+          <w:rStyle w:val="None"/>
+          <w:rFonts w:ascii="Arial" w:cs="Arial" w:hAnsi="Arial" w:eastAsia="Arial"/>
+          <w:b w:val="1"/>
+          <w:bCs w:val="1"/>
+        </w:rPr>
+      </w:pPr>
+      <w:r>
+        <w:rPr>
+          <w:rStyle w:val="None"/>
+          <w:rFonts w:ascii="Arial" w:hAnsi="Arial"/>
+          <w:b w:val="1"/>
+          <w:bCs w:val="1"/>
+          <w:rtl w:val="0"/>
+          <w:lang w:val="en-US"/>
+        </w:rPr>
+        <w:t xml:space="preserve">Website for a local pizza franchise </w:t>
+      </w:r>
+      <w:r>
+        <w:rPr>
+          <w:rStyle w:val="None"/>
+          <w:rFonts w:ascii="Arial" w:hAnsi="Arial" w:hint="default"/>
+          <w:rtl w:val="0"/>
+          <w:lang w:val="en-US"/>
+        </w:rPr>
+        <w:t>–</w:t>
+      </w:r>
+      <w:r>
+        <w:rPr>
+          <w:rStyle w:val="None"/>
+          <w:rtl w:val="0"/>
+          <w:lang w:val="en-US"/>
+        </w:rPr>
+        <w:t xml:space="preserve"> </w:t>
+      </w:r>
+      <w:r>
+        <w:rPr>
+          <w:rStyle w:val="None"/>
+          <w:rFonts w:ascii="Arial" w:hAnsi="Arial"/>
+          <w:rtl w:val="0"/>
+          <w:lang w:val="en-US"/>
+        </w:rPr>
+        <w:t xml:space="preserve">Client approached me with a design in hand and wanted the design turned into a full fledged web site. Current site was static HTML and was difficult to manage if a locations information changed. New site was implemented using WordPress and Thesis was again chosen for this project. </w:t>
+      </w:r>
+      <w:r>
+        <w:rPr>
+          <w:rStyle w:val="None"/>
+          <w:rFonts w:ascii="Arial" w:hAnsi="Arial"/>
+          <w:rtl w:val="0"/>
+          <w:lang w:val="en-US"/>
+        </w:rPr>
+        <w:t>The pizza franchise was M</w:t>
+      </w:r>
+      <w:r>
+        <w:rPr>
+          <w:rStyle w:val="None"/>
+          <w:rFonts w:ascii="Arial" w:hAnsi="Arial"/>
+          <w:rtl w:val="0"/>
+          <w:lang w:val="en-US"/>
+        </w:rPr>
+        <w:t>io</w:t>
+      </w:r>
+      <w:r>
+        <w:rPr>
+          <w:rStyle w:val="None"/>
+          <w:rFonts w:ascii="Arial" w:hAnsi="Arial" w:hint="default"/>
+          <w:rtl w:val="0"/>
+          <w:lang w:val="en-US"/>
+        </w:rPr>
+        <w:t>’</w:t>
+      </w:r>
+      <w:r>
+        <w:rPr>
+          <w:rStyle w:val="None"/>
+          <w:rFonts w:ascii="Arial" w:hAnsi="Arial"/>
+          <w:rtl w:val="0"/>
+          <w:lang w:val="en-US"/>
+        </w:rPr>
+        <w:t>s Pizza</w:t>
+      </w:r>
+      <w:r>
+        <w:rPr>
+          <w:rStyle w:val="None"/>
+          <w:rFonts w:ascii="Arial" w:hAnsi="Arial"/>
+          <w:b w:val="1"/>
+          <w:bCs w:val="1"/>
+          <w:rtl w:val="0"/>
+          <w:lang w:val="en-US"/>
+        </w:rPr>
+        <w:t xml:space="preserve"> </w:t>
+      </w:r>
+      <w:r>
+        <w:rPr>
+          <w:rStyle w:val="None"/>
+          <w:rFonts w:ascii="Arial" w:hAnsi="Arial"/>
+          <w:rtl w:val="0"/>
+          <w:lang w:val="en-US"/>
+        </w:rPr>
+        <w:t>(but since has changed design)</w:t>
+      </w:r>
+    </w:p>
+    <w:p>
+      <w:pPr>
+        <w:pStyle w:val="Default"/>
+        <w:rPr>
+          <w:rStyle w:val="None"/>
+          <w:rFonts w:ascii="Arial" w:cs="Arial" w:hAnsi="Arial" w:eastAsia="Arial"/>
+        </w:rPr>
+      </w:pPr>
+      <w:r>
+        <w:rPr>
+          <w:rStyle w:val="None"/>
+          <w:rFonts w:ascii="Arial" w:hAnsi="Arial"/>
+          <w:b w:val="1"/>
+          <w:bCs w:val="1"/>
+          <w:rtl w:val="0"/>
+          <w:lang w:val="en-US"/>
+        </w:rPr>
+        <w:t>Technologies Used:</w:t>
       </w:r>
     </w:p>
     <w:p>
@@ -5101,7 +5277,7 @@
         <w:pStyle w:val="Default"/>
         <w:numPr>
           <w:ilvl w:val="0"/>
-          <w:numId w:val="53"/>
+          <w:numId w:val="54"/>
         </w:numPr>
         <w:rPr>
           <w:rStyle w:val="None"/>
@@ -5115,7 +5291,7 @@
           <w:rtl w:val="0"/>
           <w:lang w:val="en-US"/>
         </w:rPr>
-        <w:t>PHP</w:t>
+        <w:t>WordPress</w:t>
       </w:r>
     </w:p>
     <w:p>
@@ -5123,7 +5299,29 @@
         <w:pStyle w:val="Default"/>
         <w:numPr>
           <w:ilvl w:val="0"/>
-          <w:numId w:val="53"/>
+          <w:numId w:val="54"/>
+        </w:numPr>
+        <w:rPr>
+          <w:rStyle w:val="None"/>
+          <w:rFonts w:ascii="Arial" w:cs="Arial" w:hAnsi="Arial" w:eastAsia="Arial"/>
+        </w:rPr>
+      </w:pPr>
+      <w:r>
+        <w:rPr>
+          <w:rStyle w:val="None"/>
+          <w:rFonts w:ascii="Arial" w:hAnsi="Arial"/>
+          <w:rtl w:val="0"/>
+          <w:lang w:val="en-US"/>
+        </w:rPr>
+        <w:t>PHP</w:t>
+      </w:r>
+    </w:p>
+    <w:p>
+      <w:pPr>
+        <w:pStyle w:val="Default"/>
+        <w:numPr>
+          <w:ilvl w:val="0"/>
+          <w:numId w:val="54"/>
         </w:numPr>
         <w:rPr>
           <w:rStyle w:val="None"/>
@@ -13445,6 +13643,8 @@
         </w:pPr>
         <w:rPr>
           <w:rFonts w:hAnsi="Arial Unicode MS"/>
+          <w:i w:val="1"/>
+          <w:iCs w:val="1"/>
           <w:caps w:val="0"/>
           <w:smallCaps w:val="0"/>
           <w:strike w:val="0"/>
@@ -13470,6 +13670,219 @@
         <w:lvlJc w:val="left"/>
         <w:pPr>
           <w:ind w:left="556" w:hanging="196"/>
+        </w:pPr>
+        <w:rPr>
+          <w:rFonts w:hAnsi="Arial Unicode MS"/>
+          <w:i w:val="1"/>
+          <w:iCs w:val="1"/>
+          <w:caps w:val="0"/>
+          <w:smallCaps w:val="0"/>
+          <w:strike w:val="0"/>
+          <w:dstrike w:val="0"/>
+          <w:outline w:val="0"/>
+          <w:emboss w:val="0"/>
+          <w:imprint w:val="0"/>
+          <w:spacing w:val="0"/>
+          <w:w w:val="100"/>
+          <w:kern w:val="0"/>
+          <w:position w:val="-2"/>
+          <w:highlight w:val="none"/>
+          <w:vertAlign w:val="baseline"/>
+        </w:rPr>
+      </w:lvl>
+    </w:lvlOverride>
+    <w:lvlOverride w:ilvl="3">
+      <w:lvl w:ilvl="3">
+        <w:start w:val="1"/>
+        <w:numFmt w:val="bullet"/>
+        <w:suff w:val="tab"/>
+        <w:lvlText w:val="•"/>
+        <w:lvlJc w:val="left"/>
+        <w:pPr>
+          <w:ind w:left="736" w:hanging="196"/>
+        </w:pPr>
+        <w:rPr>
+          <w:rFonts w:hAnsi="Arial Unicode MS"/>
+          <w:i w:val="1"/>
+          <w:iCs w:val="1"/>
+          <w:caps w:val="0"/>
+          <w:smallCaps w:val="0"/>
+          <w:strike w:val="0"/>
+          <w:dstrike w:val="0"/>
+          <w:outline w:val="0"/>
+          <w:emboss w:val="0"/>
+          <w:imprint w:val="0"/>
+          <w:spacing w:val="0"/>
+          <w:w w:val="100"/>
+          <w:kern w:val="0"/>
+          <w:position w:val="-2"/>
+          <w:highlight w:val="none"/>
+          <w:vertAlign w:val="baseline"/>
+        </w:rPr>
+      </w:lvl>
+    </w:lvlOverride>
+    <w:lvlOverride w:ilvl="4">
+      <w:lvl w:ilvl="4">
+        <w:start w:val="1"/>
+        <w:numFmt w:val="bullet"/>
+        <w:suff w:val="tab"/>
+        <w:lvlText w:val="•"/>
+        <w:lvlJc w:val="left"/>
+        <w:pPr>
+          <w:ind w:left="916" w:hanging="196"/>
+        </w:pPr>
+        <w:rPr>
+          <w:rFonts w:hAnsi="Arial Unicode MS"/>
+          <w:i w:val="1"/>
+          <w:iCs w:val="1"/>
+          <w:caps w:val="0"/>
+          <w:smallCaps w:val="0"/>
+          <w:strike w:val="0"/>
+          <w:dstrike w:val="0"/>
+          <w:outline w:val="0"/>
+          <w:emboss w:val="0"/>
+          <w:imprint w:val="0"/>
+          <w:spacing w:val="0"/>
+          <w:w w:val="100"/>
+          <w:kern w:val="0"/>
+          <w:position w:val="-2"/>
+          <w:highlight w:val="none"/>
+          <w:vertAlign w:val="baseline"/>
+        </w:rPr>
+      </w:lvl>
+    </w:lvlOverride>
+    <w:lvlOverride w:ilvl="5">
+      <w:lvl w:ilvl="5">
+        <w:start w:val="1"/>
+        <w:numFmt w:val="bullet"/>
+        <w:suff w:val="tab"/>
+        <w:lvlText w:val="•"/>
+        <w:lvlJc w:val="left"/>
+        <w:pPr>
+          <w:ind w:left="1096" w:hanging="196"/>
+        </w:pPr>
+        <w:rPr>
+          <w:rFonts w:hAnsi="Arial Unicode MS"/>
+          <w:i w:val="1"/>
+          <w:iCs w:val="1"/>
+          <w:caps w:val="0"/>
+          <w:smallCaps w:val="0"/>
+          <w:strike w:val="0"/>
+          <w:dstrike w:val="0"/>
+          <w:outline w:val="0"/>
+          <w:emboss w:val="0"/>
+          <w:imprint w:val="0"/>
+          <w:spacing w:val="0"/>
+          <w:w w:val="100"/>
+          <w:kern w:val="0"/>
+          <w:position w:val="-2"/>
+          <w:highlight w:val="none"/>
+          <w:vertAlign w:val="baseline"/>
+        </w:rPr>
+      </w:lvl>
+    </w:lvlOverride>
+    <w:lvlOverride w:ilvl="6">
+      <w:lvl w:ilvl="6">
+        <w:start w:val="1"/>
+        <w:numFmt w:val="bullet"/>
+        <w:suff w:val="tab"/>
+        <w:lvlText w:val="•"/>
+        <w:lvlJc w:val="left"/>
+        <w:pPr>
+          <w:ind w:left="1276" w:hanging="196"/>
+        </w:pPr>
+        <w:rPr>
+          <w:rFonts w:hAnsi="Arial Unicode MS"/>
+          <w:i w:val="1"/>
+          <w:iCs w:val="1"/>
+          <w:caps w:val="0"/>
+          <w:smallCaps w:val="0"/>
+          <w:strike w:val="0"/>
+          <w:dstrike w:val="0"/>
+          <w:outline w:val="0"/>
+          <w:emboss w:val="0"/>
+          <w:imprint w:val="0"/>
+          <w:spacing w:val="0"/>
+          <w:w w:val="100"/>
+          <w:kern w:val="0"/>
+          <w:position w:val="-2"/>
+          <w:highlight w:val="none"/>
+          <w:vertAlign w:val="baseline"/>
+        </w:rPr>
+      </w:lvl>
+    </w:lvlOverride>
+    <w:lvlOverride w:ilvl="7">
+      <w:lvl w:ilvl="7">
+        <w:start w:val="1"/>
+        <w:numFmt w:val="bullet"/>
+        <w:suff w:val="tab"/>
+        <w:lvlText w:val="•"/>
+        <w:lvlJc w:val="left"/>
+        <w:pPr>
+          <w:ind w:left="1456" w:hanging="196"/>
+        </w:pPr>
+        <w:rPr>
+          <w:rFonts w:hAnsi="Arial Unicode MS"/>
+          <w:i w:val="1"/>
+          <w:iCs w:val="1"/>
+          <w:caps w:val="0"/>
+          <w:smallCaps w:val="0"/>
+          <w:strike w:val="0"/>
+          <w:dstrike w:val="0"/>
+          <w:outline w:val="0"/>
+          <w:emboss w:val="0"/>
+          <w:imprint w:val="0"/>
+          <w:spacing w:val="0"/>
+          <w:w w:val="100"/>
+          <w:kern w:val="0"/>
+          <w:position w:val="-2"/>
+          <w:highlight w:val="none"/>
+          <w:vertAlign w:val="baseline"/>
+        </w:rPr>
+      </w:lvl>
+    </w:lvlOverride>
+    <w:lvlOverride w:ilvl="8">
+      <w:lvl w:ilvl="8">
+        <w:start w:val="1"/>
+        <w:numFmt w:val="bullet"/>
+        <w:suff w:val="tab"/>
+        <w:lvlText w:val="•"/>
+        <w:lvlJc w:val="left"/>
+        <w:pPr>
+          <w:ind w:left="1636" w:hanging="196"/>
+        </w:pPr>
+        <w:rPr>
+          <w:rFonts w:hAnsi="Arial Unicode MS"/>
+          <w:i w:val="1"/>
+          <w:iCs w:val="1"/>
+          <w:caps w:val="0"/>
+          <w:smallCaps w:val="0"/>
+          <w:strike w:val="0"/>
+          <w:dstrike w:val="0"/>
+          <w:outline w:val="0"/>
+          <w:emboss w:val="0"/>
+          <w:imprint w:val="0"/>
+          <w:spacing w:val="0"/>
+          <w:w w:val="100"/>
+          <w:kern w:val="0"/>
+          <w:position w:val="-2"/>
+          <w:highlight w:val="none"/>
+          <w:vertAlign w:val="baseline"/>
+        </w:rPr>
+      </w:lvl>
+    </w:lvlOverride>
+  </w:num>
+  <w:num w:numId="5">
+    <w:abstractNumId w:val="0"/>
+    <w:lvlOverride w:ilvl="0">
+      <w:lvl w:ilvl="0">
+        <w:start w:val="1"/>
+        <w:numFmt w:val="bullet"/>
+        <w:suff w:val="tab"/>
+        <w:lvlText w:val="•"/>
+        <w:lvlJc w:val="left"/>
+        <w:pPr>
+          <w:ind w:left="196" w:hanging="196"/>
         </w:pPr>
         <w:rPr>
           <w:rFonts w:hAnsi="Arial Unicode MS"/>
@@ -13489,15 +13902,15 @@
         </w:rPr>
       </w:lvl>
     </w:lvlOverride>
-    <w:lvlOverride w:ilvl="3">
-      <w:lvl w:ilvl="3">
+    <w:lvlOverride w:ilvl="1">
+      <w:lvl w:ilvl="1">
         <w:start w:val="1"/>
         <w:numFmt w:val="bullet"/>
         <w:suff w:val="tab"/>
         <w:lvlText w:val="•"/>
         <w:lvlJc w:val="left"/>
         <w:pPr>
-          <w:ind w:left="736" w:hanging="196"/>
+          <w:ind w:left="376" w:hanging="196"/>
         </w:pPr>
         <w:rPr>
           <w:rFonts w:hAnsi="Arial Unicode MS"/>
@@ -13517,15 +13930,15 @@
         </w:rPr>
       </w:lvl>
     </w:lvlOverride>
-    <w:lvlOverride w:ilvl="4">
-      <w:lvl w:ilvl="4">
+    <w:lvlOverride w:ilvl="2">
+      <w:lvl w:ilvl="2">
         <w:start w:val="1"/>
         <w:numFmt w:val="bullet"/>
         <w:suff w:val="tab"/>
         <w:lvlText w:val="•"/>
         <w:lvlJc w:val="left"/>
         <w:pPr>
-          <w:ind w:left="916" w:hanging="196"/>
+          <w:ind w:left="556" w:hanging="196"/>
         </w:pPr>
         <w:rPr>
           <w:rFonts w:hAnsi="Arial Unicode MS"/>
@@ -13545,15 +13958,15 @@
         </w:rPr>
       </w:lvl>
     </w:lvlOverride>
-    <w:lvlOverride w:ilvl="5">
-      <w:lvl w:ilvl="5">
+    <w:lvlOverride w:ilvl="3">
+      <w:lvl w:ilvl="3">
         <w:start w:val="1"/>
         <w:numFmt w:val="bullet"/>
         <w:suff w:val="tab"/>
         <w:lvlText w:val="•"/>
         <w:lvlJc w:val="left"/>
         <w:pPr>
-          <w:ind w:left="1096" w:hanging="196"/>
+          <w:ind w:left="736" w:hanging="196"/>
         </w:pPr>
         <w:rPr>
           <w:rFonts w:hAnsi="Arial Unicode MS"/>
@@ -13573,15 +13986,15 @@
         </w:rPr>
       </w:lvl>
     </w:lvlOverride>
-    <w:lvlOverride w:ilvl="6">
-      <w:lvl w:ilvl="6">
+    <w:lvlOverride w:ilvl="4">
+      <w:lvl w:ilvl="4">
         <w:start w:val="1"/>
         <w:numFmt w:val="bullet"/>
         <w:suff w:val="tab"/>
         <w:lvlText w:val="•"/>
         <w:lvlJc w:val="left"/>
         <w:pPr>
-          <w:ind w:left="1276" w:hanging="196"/>
+          <w:ind w:left="916" w:hanging="196"/>
         </w:pPr>
         <w:rPr>
           <w:rFonts w:hAnsi="Arial Unicode MS"/>
@@ -13601,15 +14014,15 @@
         </w:rPr>
       </w:lvl>
     </w:lvlOverride>
-    <w:lvlOverride w:ilvl="7">
-      <w:lvl w:ilvl="7">
+    <w:lvlOverride w:ilvl="5">
+      <w:lvl w:ilvl="5">
         <w:start w:val="1"/>
         <w:numFmt w:val="bullet"/>
         <w:suff w:val="tab"/>
         <w:lvlText w:val="•"/>
         <w:lvlJc w:val="left"/>
         <w:pPr>
-          <w:ind w:left="1456" w:hanging="196"/>
+          <w:ind w:left="1096" w:hanging="196"/>
         </w:pPr>
         <w:rPr>
           <w:rFonts w:hAnsi="Arial Unicode MS"/>
@@ -13629,15 +14042,15 @@
         </w:rPr>
       </w:lvl>
     </w:lvlOverride>
-    <w:lvlOverride w:ilvl="8">
-      <w:lvl w:ilvl="8">
+    <w:lvlOverride w:ilvl="6">
+      <w:lvl w:ilvl="6">
         <w:start w:val="1"/>
         <w:numFmt w:val="bullet"/>
         <w:suff w:val="tab"/>
         <w:lvlText w:val="•"/>
         <w:lvlJc w:val="left"/>
         <w:pPr>
-          <w:ind w:left="1636" w:hanging="196"/>
+          <w:ind w:left="1276" w:hanging="196"/>
         </w:pPr>
         <w:rPr>
           <w:rFonts w:hAnsi="Arial Unicode MS"/>
@@ -13657,84 +14070,15 @@
         </w:rPr>
       </w:lvl>
     </w:lvlOverride>
-  </w:num>
-  <w:num w:numId="5">
-    <w:abstractNumId w:val="3"/>
-  </w:num>
-  <w:num w:numId="6">
-    <w:abstractNumId w:val="2"/>
-  </w:num>
-  <w:num w:numId="7">
-    <w:abstractNumId w:val="5"/>
-  </w:num>
-  <w:num w:numId="8">
-    <w:abstractNumId w:val="4"/>
-  </w:num>
-  <w:num w:numId="9">
-    <w:abstractNumId w:val="7"/>
-  </w:num>
-  <w:num w:numId="10">
-    <w:abstractNumId w:val="6"/>
-  </w:num>
-  <w:num w:numId="11">
-    <w:abstractNumId w:val="9"/>
-  </w:num>
-  <w:num w:numId="12">
-    <w:abstractNumId w:val="8"/>
-  </w:num>
-  <w:num w:numId="13">
-    <w:abstractNumId w:val="11"/>
-  </w:num>
-  <w:num w:numId="14">
-    <w:abstractNumId w:val="10"/>
-  </w:num>
-  <w:num w:numId="15">
-    <w:abstractNumId w:val="13"/>
-  </w:num>
-  <w:num w:numId="16">
-    <w:abstractNumId w:val="12"/>
-  </w:num>
-  <w:num w:numId="17">
-    <w:abstractNumId w:val="15"/>
-  </w:num>
-  <w:num w:numId="18">
-    <w:abstractNumId w:val="14"/>
-  </w:num>
-  <w:num w:numId="19">
-    <w:abstractNumId w:val="17"/>
-  </w:num>
-  <w:num w:numId="20">
-    <w:abstractNumId w:val="16"/>
-  </w:num>
-  <w:num w:numId="21">
-    <w:abstractNumId w:val="19"/>
-  </w:num>
-  <w:num w:numId="22">
-    <w:abstractNumId w:val="18"/>
-  </w:num>
-  <w:num w:numId="23">
-    <w:abstractNumId w:val="21"/>
-  </w:num>
-  <w:num w:numId="24">
-    <w:abstractNumId w:val="20"/>
-  </w:num>
-  <w:num w:numId="25">
-    <w:abstractNumId w:val="23"/>
-  </w:num>
-  <w:num w:numId="26">
-    <w:abstractNumId w:val="22"/>
-  </w:num>
-  <w:num w:numId="27">
-    <w:abstractNumId w:val="0"/>
-    <w:lvlOverride w:ilvl="0">
-      <w:lvl w:ilvl="0">
+    <w:lvlOverride w:ilvl="7">
+      <w:lvl w:ilvl="7">
         <w:start w:val="1"/>
         <w:numFmt w:val="bullet"/>
         <w:suff w:val="tab"/>
         <w:lvlText w:val="•"/>
         <w:lvlJc w:val="left"/>
         <w:pPr>
-          <w:ind w:left="196" w:hanging="196"/>
+          <w:ind w:left="1456" w:hanging="196"/>
         </w:pPr>
         <w:rPr>
           <w:rFonts w:hAnsi="Arial Unicode MS"/>
@@ -13754,15 +14098,15 @@
         </w:rPr>
       </w:lvl>
     </w:lvlOverride>
-    <w:lvlOverride w:ilvl="1">
-      <w:lvl w:ilvl="1">
+    <w:lvlOverride w:ilvl="8">
+      <w:lvl w:ilvl="8">
         <w:start w:val="1"/>
         <w:numFmt w:val="bullet"/>
         <w:suff w:val="tab"/>
         <w:lvlText w:val="•"/>
         <w:lvlJc w:val="left"/>
         <w:pPr>
-          <w:ind w:left="376" w:hanging="196"/>
+          <w:ind w:left="1636" w:hanging="196"/>
         </w:pPr>
         <w:rPr>
           <w:rFonts w:hAnsi="Arial Unicode MS"/>
@@ -13782,15 +14126,84 @@
         </w:rPr>
       </w:lvl>
     </w:lvlOverride>
-    <w:lvlOverride w:ilvl="2">
-      <w:lvl w:ilvl="2">
+  </w:num>
+  <w:num w:numId="6">
+    <w:abstractNumId w:val="3"/>
+  </w:num>
+  <w:num w:numId="7">
+    <w:abstractNumId w:val="2"/>
+  </w:num>
+  <w:num w:numId="8">
+    <w:abstractNumId w:val="5"/>
+  </w:num>
+  <w:num w:numId="9">
+    <w:abstractNumId w:val="4"/>
+  </w:num>
+  <w:num w:numId="10">
+    <w:abstractNumId w:val="7"/>
+  </w:num>
+  <w:num w:numId="11">
+    <w:abstractNumId w:val="6"/>
+  </w:num>
+  <w:num w:numId="12">
+    <w:abstractNumId w:val="9"/>
+  </w:num>
+  <w:num w:numId="13">
+    <w:abstractNumId w:val="8"/>
+  </w:num>
+  <w:num w:numId="14">
+    <w:abstractNumId w:val="11"/>
+  </w:num>
+  <w:num w:numId="15">
+    <w:abstractNumId w:val="10"/>
+  </w:num>
+  <w:num w:numId="16">
+    <w:abstractNumId w:val="13"/>
+  </w:num>
+  <w:num w:numId="17">
+    <w:abstractNumId w:val="12"/>
+  </w:num>
+  <w:num w:numId="18">
+    <w:abstractNumId w:val="15"/>
+  </w:num>
+  <w:num w:numId="19">
+    <w:abstractNumId w:val="14"/>
+  </w:num>
+  <w:num w:numId="20">
+    <w:abstractNumId w:val="17"/>
+  </w:num>
+  <w:num w:numId="21">
+    <w:abstractNumId w:val="16"/>
+  </w:num>
+  <w:num w:numId="22">
+    <w:abstractNumId w:val="19"/>
+  </w:num>
+  <w:num w:numId="23">
+    <w:abstractNumId w:val="18"/>
+  </w:num>
+  <w:num w:numId="24">
+    <w:abstractNumId w:val="21"/>
+  </w:num>
+  <w:num w:numId="25">
+    <w:abstractNumId w:val="20"/>
+  </w:num>
+  <w:num w:numId="26">
+    <w:abstractNumId w:val="23"/>
+  </w:num>
+  <w:num w:numId="27">
+    <w:abstractNumId w:val="22"/>
+  </w:num>
+  <w:num w:numId="28">
+    <w:abstractNumId w:val="0"/>
+    <w:lvlOverride w:ilvl="0">
+      <w:lvl w:ilvl="0">
         <w:start w:val="1"/>
         <w:numFmt w:val="bullet"/>
         <w:suff w:val="tab"/>
         <w:lvlText w:val="•"/>
         <w:lvlJc w:val="left"/>
         <w:pPr>
-          <w:ind w:left="556" w:hanging="196"/>
+          <w:ind w:left="196" w:hanging="196"/>
         </w:pPr>
         <w:rPr>
           <w:rFonts w:hAnsi="Arial Unicode MS"/>
@@ -13810,15 +14223,15 @@
         </w:rPr>
       </w:lvl>
     </w:lvlOverride>
-    <w:lvlOverride w:ilvl="3">
-      <w:lvl w:ilvl="3">
+    <w:lvlOverride w:ilvl="1">
+      <w:lvl w:ilvl="1">
         <w:start w:val="1"/>
         <w:numFmt w:val="bullet"/>
         <w:suff w:val="tab"/>
         <w:lvlText w:val="•"/>
         <w:lvlJc w:val="left"/>
         <w:pPr>
-          <w:ind w:left="736" w:hanging="196"/>
+          <w:ind w:left="376" w:hanging="196"/>
         </w:pPr>
         <w:rPr>
           <w:rFonts w:hAnsi="Arial Unicode MS"/>
@@ -13838,15 +14251,15 @@
         </w:rPr>
       </w:lvl>
     </w:lvlOverride>
-    <w:lvlOverride w:ilvl="4">
-      <w:lvl w:ilvl="4">
+    <w:lvlOverride w:ilvl="2">
+      <w:lvl w:ilvl="2">
         <w:start w:val="1"/>
         <w:numFmt w:val="bullet"/>
         <w:suff w:val="tab"/>
         <w:lvlText w:val="•"/>
         <w:lvlJc w:val="left"/>
         <w:pPr>
-          <w:ind w:left="916" w:hanging="196"/>
+          <w:ind w:left="556" w:hanging="196"/>
         </w:pPr>
         <w:rPr>
           <w:rFonts w:hAnsi="Arial Unicode MS"/>
@@ -13866,15 +14279,15 @@
         </w:rPr>
       </w:lvl>
     </w:lvlOverride>
-    <w:lvlOverride w:ilvl="5">
-      <w:lvl w:ilvl="5">
+    <w:lvlOverride w:ilvl="3">
+      <w:lvl w:ilvl="3">
         <w:start w:val="1"/>
         <w:numFmt w:val="bullet"/>
         <w:suff w:val="tab"/>
         <w:lvlText w:val="•"/>
         <w:lvlJc w:val="left"/>
         <w:pPr>
-          <w:ind w:left="1096" w:hanging="196"/>
+          <w:ind w:left="736" w:hanging="196"/>
         </w:pPr>
         <w:rPr>
           <w:rFonts w:hAnsi="Arial Unicode MS"/>
@@ -13894,15 +14307,15 @@
         </w:rPr>
       </w:lvl>
     </w:lvlOverride>
-    <w:lvlOverride w:ilvl="6">
-      <w:lvl w:ilvl="6">
+    <w:lvlOverride w:ilvl="4">
+      <w:lvl w:ilvl="4">
         <w:start w:val="1"/>
         <w:numFmt w:val="bullet"/>
         <w:suff w:val="tab"/>
         <w:lvlText w:val="•"/>
         <w:lvlJc w:val="left"/>
         <w:pPr>
-          <w:ind w:left="1276" w:hanging="196"/>
+          <w:ind w:left="916" w:hanging="196"/>
         </w:pPr>
         <w:rPr>
           <w:rFonts w:hAnsi="Arial Unicode MS"/>
@@ -13922,15 +14335,15 @@
         </w:rPr>
       </w:lvl>
     </w:lvlOverride>
-    <w:lvlOverride w:ilvl="7">
-      <w:lvl w:ilvl="7">
+    <w:lvlOverride w:ilvl="5">
+      <w:lvl w:ilvl="5">
         <w:start w:val="1"/>
         <w:numFmt w:val="bullet"/>
         <w:suff w:val="tab"/>
         <w:lvlText w:val="•"/>
         <w:lvlJc w:val="left"/>
         <w:pPr>
-          <w:ind w:left="1456" w:hanging="196"/>
+          <w:ind w:left="1096" w:hanging="196"/>
         </w:pPr>
         <w:rPr>
           <w:rFonts w:hAnsi="Arial Unicode MS"/>
@@ -13950,15 +14363,15 @@
         </w:rPr>
       </w:lvl>
     </w:lvlOverride>
-    <w:lvlOverride w:ilvl="8">
-      <w:lvl w:ilvl="8">
+    <w:lvlOverride w:ilvl="6">
+      <w:lvl w:ilvl="6">
         <w:start w:val="1"/>
         <w:numFmt w:val="bullet"/>
         <w:suff w:val="tab"/>
         <w:lvlText w:val="•"/>
         <w:lvlJc w:val="left"/>
         <w:pPr>
-          <w:ind w:left="1636" w:hanging="196"/>
+          <w:ind w:left="1276" w:hanging="196"/>
         </w:pPr>
         <w:rPr>
           <w:rFonts w:hAnsi="Arial Unicode MS"/>
@@ -13978,50 +14391,106 @@
         </w:rPr>
       </w:lvl>
     </w:lvlOverride>
+    <w:lvlOverride w:ilvl="7">
+      <w:lvl w:ilvl="7">
+        <w:start w:val="1"/>
+        <w:numFmt w:val="bullet"/>
+        <w:suff w:val="tab"/>
+        <w:lvlText w:val="•"/>
+        <w:lvlJc w:val="left"/>
+        <w:pPr>
+          <w:ind w:left="1456" w:hanging="196"/>
+        </w:pPr>
+        <w:rPr>
+          <w:rFonts w:hAnsi="Arial Unicode MS"/>
+          <w:caps w:val="0"/>
+          <w:smallCaps w:val="0"/>
+          <w:strike w:val="0"/>
+          <w:dstrike w:val="0"/>
+          <w:outline w:val="0"/>
+          <w:emboss w:val="0"/>
+          <w:imprint w:val="0"/>
+          <w:spacing w:val="0"/>
+          <w:w w:val="100"/>
+          <w:kern w:val="0"/>
+          <w:position w:val="-2"/>
+          <w:highlight w:val="none"/>
+          <w:vertAlign w:val="baseline"/>
+        </w:rPr>
+      </w:lvl>
+    </w:lvlOverride>
+    <w:lvlOverride w:ilvl="8">
+      <w:lvl w:ilvl="8">
+        <w:start w:val="1"/>
+        <w:numFmt w:val="bullet"/>
+        <w:suff w:val="tab"/>
+        <w:lvlText w:val="•"/>
+        <w:lvlJc w:val="left"/>
+        <w:pPr>
+          <w:ind w:left="1636" w:hanging="196"/>
+        </w:pPr>
+        <w:rPr>
+          <w:rFonts w:hAnsi="Arial Unicode MS"/>
+          <w:caps w:val="0"/>
+          <w:smallCaps w:val="0"/>
+          <w:strike w:val="0"/>
+          <w:dstrike w:val="0"/>
+          <w:outline w:val="0"/>
+          <w:emboss w:val="0"/>
+          <w:imprint w:val="0"/>
+          <w:spacing w:val="0"/>
+          <w:w w:val="100"/>
+          <w:kern w:val="0"/>
+          <w:position w:val="-2"/>
+          <w:highlight w:val="none"/>
+          <w:vertAlign w:val="baseline"/>
+        </w:rPr>
+      </w:lvl>
+    </w:lvlOverride>
   </w:num>
-  <w:num w:numId="28">
+  <w:num w:numId="29">
     <w:abstractNumId w:val="25"/>
   </w:num>
-  <w:num w:numId="29">
+  <w:num w:numId="30">
     <w:abstractNumId w:val="24"/>
   </w:num>
-  <w:num w:numId="30">
+  <w:num w:numId="31">
     <w:abstractNumId w:val="27"/>
   </w:num>
-  <w:num w:numId="31">
+  <w:num w:numId="32">
     <w:abstractNumId w:val="26"/>
   </w:num>
-  <w:num w:numId="32">
+  <w:num w:numId="33">
     <w:abstractNumId w:val="29"/>
   </w:num>
-  <w:num w:numId="33">
+  <w:num w:numId="34">
     <w:abstractNumId w:val="28"/>
   </w:num>
-  <w:num w:numId="34">
+  <w:num w:numId="35">
     <w:abstractNumId w:val="31"/>
   </w:num>
-  <w:num w:numId="35">
+  <w:num w:numId="36">
     <w:abstractNumId w:val="30"/>
   </w:num>
-  <w:num w:numId="36">
+  <w:num w:numId="37">
     <w:abstractNumId w:val="33"/>
   </w:num>
-  <w:num w:numId="37">
+  <w:num w:numId="38">
     <w:abstractNumId w:val="32"/>
   </w:num>
-  <w:num w:numId="38">
+  <w:num w:numId="39">
     <w:abstractNumId w:val="35"/>
   </w:num>
-  <w:num w:numId="39">
+  <w:num w:numId="40">
     <w:abstractNumId w:val="34"/>
   </w:num>
-  <w:num w:numId="40">
+  <w:num w:numId="41">
     <w:abstractNumId w:val="37"/>
   </w:num>
-  <w:num w:numId="41">
+  <w:num w:numId="42">
     <w:abstractNumId w:val="36"/>
   </w:num>
-  <w:num w:numId="42">
+  <w:num w:numId="43">
     <w:abstractNumId w:val="36"/>
     <w:lvlOverride w:ilvl="0">
       <w:lvl w:ilvl="0">
@@ -14336,37 +14805,37 @@
       </w:lvl>
     </w:lvlOverride>
   </w:num>
-  <w:num w:numId="43">
+  <w:num w:numId="44">
     <w:abstractNumId w:val="39"/>
   </w:num>
-  <w:num w:numId="44">
+  <w:num w:numId="45">
     <w:abstractNumId w:val="38"/>
   </w:num>
-  <w:num w:numId="45">
+  <w:num w:numId="46">
     <w:abstractNumId w:val="41"/>
   </w:num>
-  <w:num w:numId="46">
+  <w:num w:numId="47">
     <w:abstractNumId w:val="40"/>
   </w:num>
-  <w:num w:numId="47">
+  <w:num w:numId="48">
     <w:abstractNumId w:val="43"/>
   </w:num>
-  <w:num w:numId="48">
+  <w:num w:numId="49">
     <w:abstractNumId w:val="42"/>
   </w:num>
-  <w:num w:numId="49">
+  <w:num w:numId="50">
     <w:abstractNumId w:val="45"/>
   </w:num>
-  <w:num w:numId="50">
+  <w:num w:numId="51">
     <w:abstractNumId w:val="44"/>
   </w:num>
-  <w:num w:numId="51">
+  <w:num w:numId="52">
     <w:abstractNumId w:val="47"/>
   </w:num>
-  <w:num w:numId="52">
+  <w:num w:numId="53">
     <w:abstractNumId w:val="46"/>
   </w:num>
-  <w:num w:numId="53">
+  <w:num w:numId="54">
     <w:abstractNumId w:val="0"/>
     <w:lvlOverride w:ilvl="0">
       <w:lvl w:ilvl="0">
@@ -14841,7 +15310,7 @@
     <w:name w:val="Imported Style 9"/>
     <w:pPr>
       <w:numPr>
-        <w:numId w:val="5"/>
+        <w:numId w:val="6"/>
       </w:numPr>
     </w:pPr>
   </w:style>
@@ -14849,7 +15318,7 @@
     <w:name w:val="Imported Style 10"/>
     <w:pPr>
       <w:numPr>
-        <w:numId w:val="7"/>
+        <w:numId w:val="8"/>
       </w:numPr>
     </w:pPr>
   </w:style>
@@ -14857,7 +15326,7 @@
     <w:name w:val="Imported Style 11"/>
     <w:pPr>
       <w:numPr>
-        <w:numId w:val="9"/>
+        <w:numId w:val="10"/>
       </w:numPr>
     </w:pPr>
   </w:style>
@@ -14865,7 +15334,7 @@
     <w:name w:val="Imported Style 12"/>
     <w:pPr>
       <w:numPr>
-        <w:numId w:val="11"/>
+        <w:numId w:val="12"/>
       </w:numPr>
     </w:pPr>
   </w:style>
@@ -14873,7 +15342,7 @@
     <w:name w:val="Imported Style 13"/>
     <w:pPr>
       <w:numPr>
-        <w:numId w:val="13"/>
+        <w:numId w:val="14"/>
       </w:numPr>
     </w:pPr>
   </w:style>
@@ -14881,7 +15350,7 @@
     <w:name w:val="Imported Style 14"/>
     <w:pPr>
       <w:numPr>
-        <w:numId w:val="15"/>
+        <w:numId w:val="16"/>
       </w:numPr>
     </w:pPr>
   </w:style>
@@ -14889,7 +15358,7 @@
     <w:name w:val="Imported Style 15"/>
     <w:pPr>
       <w:numPr>
-        <w:numId w:val="17"/>
+        <w:numId w:val="18"/>
       </w:numPr>
     </w:pPr>
   </w:style>
@@ -14897,7 +15366,7 @@
     <w:name w:val="Imported Style 16"/>
     <w:pPr>
       <w:numPr>
-        <w:numId w:val="19"/>
+        <w:numId w:val="20"/>
       </w:numPr>
     </w:pPr>
   </w:style>
@@ -14905,7 +15374,7 @@
     <w:name w:val="Imported Style 19"/>
     <w:pPr>
       <w:numPr>
-        <w:numId w:val="21"/>
+        <w:numId w:val="22"/>
       </w:numPr>
     </w:pPr>
   </w:style>
@@ -14913,7 +15382,7 @@
     <w:name w:val="Imported Style 20"/>
     <w:pPr>
       <w:numPr>
-        <w:numId w:val="23"/>
+        <w:numId w:val="24"/>
       </w:numPr>
     </w:pPr>
   </w:style>
@@ -14921,7 +15390,7 @@
     <w:name w:val="Imported Style 21"/>
     <w:pPr>
       <w:numPr>
-        <w:numId w:val="25"/>
+        <w:numId w:val="26"/>
       </w:numPr>
     </w:pPr>
   </w:style>
@@ -14929,7 +15398,7 @@
     <w:name w:val="Imported Style 22"/>
     <w:pPr>
       <w:numPr>
-        <w:numId w:val="28"/>
+        <w:numId w:val="29"/>
       </w:numPr>
     </w:pPr>
   </w:style>
@@ -14937,7 +15406,7 @@
     <w:name w:val="Imported Style 23"/>
     <w:pPr>
       <w:numPr>
-        <w:numId w:val="30"/>
+        <w:numId w:val="31"/>
       </w:numPr>
     </w:pPr>
   </w:style>
@@ -14945,7 +15414,7 @@
     <w:name w:val="Imported Style 24"/>
     <w:pPr>
       <w:numPr>
-        <w:numId w:val="32"/>
+        <w:numId w:val="33"/>
       </w:numPr>
     </w:pPr>
   </w:style>
@@ -14953,7 +15422,7 @@
     <w:name w:val="Imported Style 25"/>
     <w:pPr>
       <w:numPr>
-        <w:numId w:val="34"/>
+        <w:numId w:val="35"/>
       </w:numPr>
     </w:pPr>
   </w:style>
@@ -14999,7 +15468,7 @@
     <w:name w:val="Imported Style 26"/>
     <w:pPr>
       <w:numPr>
-        <w:numId w:val="36"/>
+        <w:numId w:val="37"/>
       </w:numPr>
     </w:pPr>
   </w:style>
@@ -15007,7 +15476,7 @@
     <w:name w:val="Imported Style 27"/>
     <w:pPr>
       <w:numPr>
-        <w:numId w:val="38"/>
+        <w:numId w:val="39"/>
       </w:numPr>
     </w:pPr>
   </w:style>
@@ -15015,7 +15484,7 @@
     <w:name w:val="Imported Style 28"/>
     <w:pPr>
       <w:numPr>
-        <w:numId w:val="40"/>
+        <w:numId w:val="41"/>
       </w:numPr>
     </w:pPr>
   </w:style>
@@ -15023,7 +15492,7 @@
     <w:name w:val="Imported Style 29"/>
     <w:pPr>
       <w:numPr>
-        <w:numId w:val="43"/>
+        <w:numId w:val="44"/>
       </w:numPr>
     </w:pPr>
   </w:style>
@@ -15031,7 +15500,7 @@
     <w:name w:val="Imported Style 30"/>
     <w:pPr>
       <w:numPr>
-        <w:numId w:val="45"/>
+        <w:numId w:val="46"/>
       </w:numPr>
     </w:pPr>
   </w:style>
@@ -15039,7 +15508,7 @@
     <w:name w:val="Imported Style 31"/>
     <w:pPr>
       <w:numPr>
-        <w:numId w:val="47"/>
+        <w:numId w:val="48"/>
       </w:numPr>
     </w:pPr>
   </w:style>
@@ -15047,7 +15516,7 @@
     <w:name w:val="Imported Style 32"/>
     <w:pPr>
       <w:numPr>
-        <w:numId w:val="49"/>
+        <w:numId w:val="50"/>
       </w:numPr>
     </w:pPr>
   </w:style>
@@ -15055,7 +15524,7 @@
     <w:name w:val="Imported Style 33"/>
     <w:pPr>
       <w:numPr>
-        <w:numId w:val="51"/>
+        <w:numId w:val="52"/>
       </w:numPr>
     </w:pPr>
   </w:style>

</xml_diff>

<commit_message>
New Alexa skill, shirt. And Portal Planet square logo.
</commit_message>
<xml_diff>
--- a/resume/justin-rains-resume.docx
+++ b/resume/justin-rains-resume.docx
@@ -4925,7 +4925,7 @@
           <w:rtl w:val="0"/>
           <w:lang w:val="en-US"/>
         </w:rPr>
-        <w:t xml:space="preserve">Christmas facts: </w:t>
+        <w:t xml:space="preserve">July 4th facts: </w:t>
       </w:r>
       <w:r>
         <w:rPr>
@@ -4939,7 +4939,7 @@
           <w:rStyle w:val="Hyperlink.0"/>
           <w:rFonts w:ascii="Arial" w:cs="Arial" w:hAnsi="Arial" w:eastAsia="Arial"/>
         </w:rPr>
-        <w:instrText xml:space="preserve"> HYPERLINK "http://bit.ly/jrxmasfact"</w:instrText>
+        <w:instrText xml:space="preserve"> HYPERLINK "http://bit.ly/jr4thfacts"</w:instrText>
       </w:r>
       <w:r>
         <w:rPr>
@@ -4955,13 +4955,34 @@
           <w:rtl w:val="0"/>
           <w:lang w:val="en-US"/>
         </w:rPr>
-        <w:t>http://bit.ly/jrxmasfact</w:t>
+        <w:t>http://bit.ly/jr4thfacts</w:t>
       </w:r>
       <w:r>
         <w:rPr>
           <w:rFonts w:ascii="Arial" w:cs="Arial" w:hAnsi="Arial" w:eastAsia="Arial"/>
         </w:rPr>
         <w:fldChar w:fldCharType="end" w:fldLock="0"/>
+      </w:r>
+    </w:p>
+    <w:p>
+      <w:pPr>
+        <w:pStyle w:val="Default"/>
+        <w:numPr>
+          <w:ilvl w:val="1"/>
+          <w:numId w:val="53"/>
+        </w:numPr>
+        <w:rPr>
+          <w:rFonts w:ascii="Arial" w:cs="Arial" w:hAnsi="Arial" w:eastAsia="Arial"/>
+          <w:lang w:val="en-US"/>
+        </w:rPr>
+      </w:pPr>
+      <w:r>
+        <w:rPr>
+          <w:rFonts w:ascii="Arial" w:hAnsi="Arial"/>
+          <w:rtl w:val="0"/>
+          <w:lang w:val="en-US"/>
+        </w:rPr>
+        <w:t>https://github.com/justinrains/july4thfacts</w:t>
       </w:r>
     </w:p>
     <w:p>
@@ -4982,7 +5003,7 @@
           <w:rtl w:val="0"/>
           <w:lang w:val="en-US"/>
         </w:rPr>
-        <w:t xml:space="preserve">Golden Girls facts: </w:t>
+        <w:t xml:space="preserve">Christmas facts: </w:t>
       </w:r>
       <w:r>
         <w:rPr>
@@ -4996,7 +5017,7 @@
           <w:rStyle w:val="Hyperlink.0"/>
           <w:rFonts w:ascii="Arial" w:cs="Arial" w:hAnsi="Arial" w:eastAsia="Arial"/>
         </w:rPr>
-        <w:instrText xml:space="preserve"> HYPERLINK "http://bit.ly/jrgoldengirls"</w:instrText>
+        <w:instrText xml:space="preserve"> HYPERLINK "http://bit.ly/jrxmasfact"</w:instrText>
       </w:r>
       <w:r>
         <w:rPr>
@@ -5012,7 +5033,7 @@
           <w:rtl w:val="0"/>
           <w:lang w:val="en-US"/>
         </w:rPr>
-        <w:t>http://bit.ly/jrgoldengirls</w:t>
+        <w:t>http://bit.ly/jrxmasfact</w:t>
       </w:r>
       <w:r>
         <w:rPr>
@@ -5039,7 +5060,7 @@
           <w:rtl w:val="0"/>
           <w:lang w:val="en-US"/>
         </w:rPr>
-        <w:t xml:space="preserve">Dukes of Hazard facts: </w:t>
+        <w:t xml:space="preserve">Golden Girls facts: </w:t>
       </w:r>
       <w:r>
         <w:rPr>
@@ -5053,7 +5074,7 @@
           <w:rStyle w:val="Hyperlink.0"/>
           <w:rFonts w:ascii="Arial" w:cs="Arial" w:hAnsi="Arial" w:eastAsia="Arial"/>
         </w:rPr>
-        <w:instrText xml:space="preserve"> HYPERLINK "http://bit.ly/jrdohfact"</w:instrText>
+        <w:instrText xml:space="preserve"> HYPERLINK "http://bit.ly/jrgoldengirls"</w:instrText>
       </w:r>
       <w:r>
         <w:rPr>
@@ -5069,7 +5090,7 @@
           <w:rtl w:val="0"/>
           <w:lang w:val="en-US"/>
         </w:rPr>
-        <w:t>http://bit.ly/jrdohfact</w:t>
+        <w:t>http://bit.ly/jrgoldengirls</w:t>
       </w:r>
       <w:r>
         <w:rPr>
@@ -5096,7 +5117,7 @@
           <w:rtl w:val="0"/>
           <w:lang w:val="en-US"/>
         </w:rPr>
-        <w:t xml:space="preserve">Knight Rider facts: </w:t>
+        <w:t xml:space="preserve">Dukes of Hazard facts: </w:t>
       </w:r>
       <w:r>
         <w:rPr>
@@ -5110,7 +5131,7 @@
           <w:rStyle w:val="Hyperlink.0"/>
           <w:rFonts w:ascii="Arial" w:cs="Arial" w:hAnsi="Arial" w:eastAsia="Arial"/>
         </w:rPr>
-        <w:instrText xml:space="preserve"> HYPERLINK "http://bit.ly/knightriderfacts"</w:instrText>
+        <w:instrText xml:space="preserve"> HYPERLINK "http://bit.ly/jrdohfact"</w:instrText>
       </w:r>
       <w:r>
         <w:rPr>
@@ -5126,7 +5147,7 @@
           <w:rtl w:val="0"/>
           <w:lang w:val="en-US"/>
         </w:rPr>
-        <w:t>http://bit.ly/knightriderfacts</w:t>
+        <w:t>http://bit.ly/jrdohfact</w:t>
       </w:r>
       <w:r>
         <w:rPr>
@@ -5153,7 +5174,7 @@
           <w:rtl w:val="0"/>
           <w:lang w:val="en-US"/>
         </w:rPr>
-        <w:t xml:space="preserve">WKRP in Cincinnati facts: </w:t>
+        <w:t xml:space="preserve">Knight Rider facts: </w:t>
       </w:r>
       <w:r>
         <w:rPr>
@@ -5167,7 +5188,7 @@
           <w:rStyle w:val="Hyperlink.0"/>
           <w:rFonts w:ascii="Arial" w:cs="Arial" w:hAnsi="Arial" w:eastAsia="Arial"/>
         </w:rPr>
-        <w:instrText xml:space="preserve"> HYPERLINK "http://bit.ly/jrwkrpfacts"</w:instrText>
+        <w:instrText xml:space="preserve"> HYPERLINK "http://bit.ly/knightriderfacts"</w:instrText>
       </w:r>
       <w:r>
         <w:rPr>
@@ -5183,71 +5204,11 @@
           <w:rtl w:val="0"/>
           <w:lang w:val="en-US"/>
         </w:rPr>
-        <w:t>http://bit.ly/jrwkrpfacts</w:t>
-      </w:r>
-      <w:r>
-        <w:rPr>
-          <w:rFonts w:ascii="Arial" w:cs="Arial" w:hAnsi="Arial" w:eastAsia="Arial"/>
-        </w:rPr>
-        <w:fldChar w:fldCharType="end" w:fldLock="0"/>
-      </w:r>
-    </w:p>
-    <w:p>
-      <w:pPr>
-        <w:pStyle w:val="Default"/>
-        <w:numPr>
-          <w:ilvl w:val="1"/>
-          <w:numId w:val="53"/>
-        </w:numPr>
-        <w:rPr>
-          <w:rFonts w:ascii="Arial" w:cs="Arial" w:hAnsi="Arial" w:eastAsia="Arial"/>
-          <w:i w:val="1"/>
-          <w:iCs w:val="1"/>
-        </w:rPr>
-      </w:pPr>
-      <w:r>
-        <w:rPr>
-          <w:rStyle w:val="Hyperlink.0"/>
-          <w:rFonts w:ascii="Arial" w:cs="Arial" w:hAnsi="Arial" w:eastAsia="Arial"/>
-          <w:i w:val="1"/>
-          <w:iCs w:val="1"/>
-        </w:rPr>
-        <w:fldChar w:fldCharType="begin" w:fldLock="0"/>
-      </w:r>
-      <w:r>
-        <w:rPr>
-          <w:rStyle w:val="Hyperlink.0"/>
-          <w:rFonts w:ascii="Arial" w:cs="Arial" w:hAnsi="Arial" w:eastAsia="Arial"/>
-          <w:i w:val="1"/>
-          <w:iCs w:val="1"/>
-        </w:rPr>
-        <w:instrText xml:space="preserve"> HYPERLINK "https://github.com/justinrains/wkrpfacts"</w:instrText>
-      </w:r>
-      <w:r>
-        <w:rPr>
-          <w:rStyle w:val="Hyperlink.0"/>
-          <w:rFonts w:ascii="Arial" w:cs="Arial" w:hAnsi="Arial" w:eastAsia="Arial"/>
-          <w:i w:val="1"/>
-          <w:iCs w:val="1"/>
-        </w:rPr>
-        <w:fldChar w:fldCharType="separate" w:fldLock="0"/>
-      </w:r>
-      <w:r>
-        <w:rPr>
-          <w:rStyle w:val="Hyperlink.0"/>
-          <w:rFonts w:ascii="Arial" w:hAnsi="Arial"/>
-          <w:i w:val="1"/>
-          <w:iCs w:val="1"/>
-          <w:rtl w:val="0"/>
-          <w:lang w:val="en-US"/>
-        </w:rPr>
-        <w:t>https://github.com/justinrains/wkrpfacts</w:t>
-      </w:r>
-      <w:r>
-        <w:rPr>
-          <w:rFonts w:ascii="Arial" w:cs="Arial" w:hAnsi="Arial" w:eastAsia="Arial"/>
-          <w:i w:val="1"/>
-          <w:iCs w:val="1"/>
+        <w:t>http://bit.ly/knightriderfacts</w:t>
+      </w:r>
+      <w:r>
+        <w:rPr>
+          <w:rFonts w:ascii="Arial" w:cs="Arial" w:hAnsi="Arial" w:eastAsia="Arial"/>
         </w:rPr>
         <w:fldChar w:fldCharType="end" w:fldLock="0"/>
       </w:r>
@@ -5270,28 +5231,12 @@
           <w:rtl w:val="0"/>
           <w:lang w:val="en-US"/>
         </w:rPr>
-        <w:t>Not yet published: Dukes of Hazzard Trivia</w:t>
-      </w:r>
-    </w:p>
-    <w:p>
-      <w:pPr>
-        <w:pStyle w:val="Default"/>
-        <w:numPr>
-          <w:ilvl w:val="1"/>
-          <w:numId w:val="53"/>
-        </w:numPr>
-        <w:rPr>
-          <w:rFonts w:ascii="Arial" w:cs="Arial" w:hAnsi="Arial" w:eastAsia="Arial"/>
-          <w:i w:val="1"/>
-          <w:iCs w:val="1"/>
-        </w:rPr>
-      </w:pPr>
+        <w:t xml:space="preserve">WKRP in Cincinnati facts: </w:t>
+      </w:r>
       <w:r>
         <w:rPr>
           <w:rStyle w:val="Hyperlink.0"/>
           <w:rFonts w:ascii="Arial" w:cs="Arial" w:hAnsi="Arial" w:eastAsia="Arial"/>
-          <w:i w:val="1"/>
-          <w:iCs w:val="1"/>
         </w:rPr>
         <w:fldChar w:fldCharType="begin" w:fldLock="0"/>
       </w:r>
@@ -5299,17 +5244,13 @@
         <w:rPr>
           <w:rStyle w:val="Hyperlink.0"/>
           <w:rFonts w:ascii="Arial" w:cs="Arial" w:hAnsi="Arial" w:eastAsia="Arial"/>
-          <w:i w:val="1"/>
-          <w:iCs w:val="1"/>
-        </w:rPr>
-        <w:instrText xml:space="preserve"> HYPERLINK "https://github.com/justinrains/dukestrivia"</w:instrText>
+        </w:rPr>
+        <w:instrText xml:space="preserve"> HYPERLINK "http://bit.ly/jrwkrpfacts"</w:instrText>
       </w:r>
       <w:r>
         <w:rPr>
           <w:rStyle w:val="Hyperlink.0"/>
           <w:rFonts w:ascii="Arial" w:cs="Arial" w:hAnsi="Arial" w:eastAsia="Arial"/>
-          <w:i w:val="1"/>
-          <w:iCs w:val="1"/>
         </w:rPr>
         <w:fldChar w:fldCharType="separate" w:fldLock="0"/>
       </w:r>
@@ -5317,48 +5258,16 @@
         <w:rPr>
           <w:rStyle w:val="Hyperlink.0"/>
           <w:rFonts w:ascii="Arial" w:hAnsi="Arial"/>
-          <w:i w:val="1"/>
-          <w:iCs w:val="1"/>
-          <w:rtl w:val="0"/>
-          <w:lang w:val="en-US"/>
-        </w:rPr>
-        <w:t>https://github.com/justinrains/dukestrivia</w:t>
-      </w:r>
-      <w:r>
-        <w:rPr>
-          <w:rFonts w:ascii="Arial" w:cs="Arial" w:hAnsi="Arial" w:eastAsia="Arial"/>
-          <w:i w:val="1"/>
-          <w:iCs w:val="1"/>
+          <w:rtl w:val="0"/>
+          <w:lang w:val="en-US"/>
+        </w:rPr>
+        <w:t>http://bit.ly/jrwkrpfacts</w:t>
+      </w:r>
+      <w:r>
+        <w:rPr>
+          <w:rFonts w:ascii="Arial" w:cs="Arial" w:hAnsi="Arial" w:eastAsia="Arial"/>
         </w:rPr>
         <w:fldChar w:fldCharType="end" w:fldLock="0"/>
-      </w:r>
-    </w:p>
-    <w:p>
-      <w:pPr>
-        <w:pStyle w:val="Default"/>
-        <w:rPr>
-          <w:rFonts w:ascii="Arial" w:cs="Arial" w:hAnsi="Arial" w:eastAsia="Arial"/>
-        </w:rPr>
-      </w:pPr>
-    </w:p>
-    <w:p>
-      <w:pPr>
-        <w:pStyle w:val="Default"/>
-        <w:rPr>
-          <w:rFonts w:ascii="Arial" w:cs="Arial" w:hAnsi="Arial" w:eastAsia="Arial"/>
-          <w:b w:val="1"/>
-          <w:bCs w:val="1"/>
-        </w:rPr>
-      </w:pPr>
-      <w:r>
-        <w:rPr>
-          <w:rFonts w:ascii="Arial" w:hAnsi="Arial"/>
-          <w:b w:val="1"/>
-          <w:bCs w:val="1"/>
-          <w:rtl w:val="0"/>
-          <w:lang w:val="en-US"/>
-        </w:rPr>
-        <w:t>Chrome Extensions:</w:t>
       </w:r>
     </w:p>
     <w:p>
@@ -5369,47 +5278,77 @@
           <w:numId w:val="54"/>
         </w:numPr>
         <w:rPr>
-          <w:rStyle w:val="None"/>
-          <w:rFonts w:ascii="Arial" w:cs="Arial" w:hAnsi="Arial" w:eastAsia="Arial"/>
-          <w:rtl w:val="0"/>
-        </w:rPr>
-      </w:pPr>
-      <w:r>
-        <w:rPr>
-          <w:rFonts w:ascii="Arial" w:hAnsi="Arial"/>
-          <w:rtl w:val="0"/>
-          <w:lang w:val="en-US"/>
-        </w:rPr>
-        <w:t xml:space="preserve">Great Wild Outdoors Chrome Extension: </w:t>
-      </w:r>
-      <w:r>
-        <w:rPr>
-          <w:rStyle w:val="Hyperlink.1"/>
+          <w:rFonts w:ascii="Arial" w:cs="Arial" w:hAnsi="Arial" w:eastAsia="Arial"/>
+          <w:i w:val="1"/>
+          <w:iCs w:val="1"/>
+        </w:rPr>
+      </w:pPr>
+      <w:r>
+        <w:rPr>
+          <w:rStyle w:val="Hyperlink.0"/>
+          <w:rFonts w:ascii="Arial" w:cs="Arial" w:hAnsi="Arial" w:eastAsia="Arial"/>
+          <w:i w:val="1"/>
+          <w:iCs w:val="1"/>
         </w:rPr>
         <w:fldChar w:fldCharType="begin" w:fldLock="0"/>
       </w:r>
       <w:r>
         <w:rPr>
-          <w:rStyle w:val="Hyperlink.1"/>
-        </w:rPr>
-        <w:instrText xml:space="preserve"> HYPERLINK "http://bit.ly/gwoextension"</w:instrText>
-      </w:r>
-      <w:r>
-        <w:rPr>
-          <w:rStyle w:val="Hyperlink.1"/>
+          <w:rStyle w:val="Hyperlink.0"/>
+          <w:rFonts w:ascii="Arial" w:cs="Arial" w:hAnsi="Arial" w:eastAsia="Arial"/>
+          <w:i w:val="1"/>
+          <w:iCs w:val="1"/>
+        </w:rPr>
+        <w:instrText xml:space="preserve"> HYPERLINK "https://github.com/justinrains/wkrpfacts"</w:instrText>
+      </w:r>
+      <w:r>
+        <w:rPr>
+          <w:rStyle w:val="Hyperlink.0"/>
+          <w:rFonts w:ascii="Arial" w:cs="Arial" w:hAnsi="Arial" w:eastAsia="Arial"/>
+          <w:i w:val="1"/>
+          <w:iCs w:val="1"/>
         </w:rPr>
         <w:fldChar w:fldCharType="separate" w:fldLock="0"/>
       </w:r>
       <w:r>
         <w:rPr>
-          <w:rStyle w:val="Hyperlink.1"/>
-          <w:rtl w:val="0"/>
-        </w:rPr>
-        <w:t>http://bit.ly/gwoextension</w:t>
-      </w:r>
-      <w:r>
-        <w:rPr/>
+          <w:rStyle w:val="Hyperlink.0"/>
+          <w:rFonts w:ascii="Arial" w:hAnsi="Arial"/>
+          <w:i w:val="1"/>
+          <w:iCs w:val="1"/>
+          <w:rtl w:val="0"/>
+          <w:lang w:val="en-US"/>
+        </w:rPr>
+        <w:t>https://github.com/justinrains/wkrpfacts</w:t>
+      </w:r>
+      <w:r>
+        <w:rPr>
+          <w:rFonts w:ascii="Arial" w:cs="Arial" w:hAnsi="Arial" w:eastAsia="Arial"/>
+          <w:i w:val="1"/>
+          <w:iCs w:val="1"/>
+        </w:rPr>
         <w:fldChar w:fldCharType="end" w:fldLock="0"/>
+      </w:r>
+    </w:p>
+    <w:p>
+      <w:pPr>
+        <w:pStyle w:val="Default"/>
+        <w:numPr>
+          <w:ilvl w:val="0"/>
+          <w:numId w:val="53"/>
+        </w:numPr>
+        <w:rPr>
+          <w:rFonts w:ascii="Arial" w:cs="Arial" w:hAnsi="Arial" w:eastAsia="Arial"/>
+          <w:lang w:val="en-US"/>
+        </w:rPr>
+      </w:pPr>
+      <w:r>
+        <w:rPr>
+          <w:rFonts w:ascii="Arial" w:hAnsi="Arial"/>
+          <w:rtl w:val="0"/>
+          <w:lang w:val="en-US"/>
+        </w:rPr>
+        <w:t>Not yet published: Dukes of Hazzard Trivia</w:t>
       </w:r>
     </w:p>
     <w:p>
@@ -5418,6 +5357,145 @@
         <w:numPr>
           <w:ilvl w:val="1"/>
           <w:numId w:val="54"/>
+        </w:numPr>
+        <w:rPr>
+          <w:rFonts w:ascii="Arial" w:cs="Arial" w:hAnsi="Arial" w:eastAsia="Arial"/>
+          <w:i w:val="1"/>
+          <w:iCs w:val="1"/>
+        </w:rPr>
+      </w:pPr>
+      <w:r>
+        <w:rPr>
+          <w:rStyle w:val="Hyperlink.0"/>
+          <w:rFonts w:ascii="Arial" w:cs="Arial" w:hAnsi="Arial" w:eastAsia="Arial"/>
+          <w:i w:val="1"/>
+          <w:iCs w:val="1"/>
+        </w:rPr>
+        <w:fldChar w:fldCharType="begin" w:fldLock="0"/>
+      </w:r>
+      <w:r>
+        <w:rPr>
+          <w:rStyle w:val="Hyperlink.0"/>
+          <w:rFonts w:ascii="Arial" w:cs="Arial" w:hAnsi="Arial" w:eastAsia="Arial"/>
+          <w:i w:val="1"/>
+          <w:iCs w:val="1"/>
+        </w:rPr>
+        <w:instrText xml:space="preserve"> HYPERLINK "https://github.com/justinrains/dukestrivia"</w:instrText>
+      </w:r>
+      <w:r>
+        <w:rPr>
+          <w:rStyle w:val="Hyperlink.0"/>
+          <w:rFonts w:ascii="Arial" w:cs="Arial" w:hAnsi="Arial" w:eastAsia="Arial"/>
+          <w:i w:val="1"/>
+          <w:iCs w:val="1"/>
+        </w:rPr>
+        <w:fldChar w:fldCharType="separate" w:fldLock="0"/>
+      </w:r>
+      <w:r>
+        <w:rPr>
+          <w:rStyle w:val="Hyperlink.0"/>
+          <w:rFonts w:ascii="Arial" w:hAnsi="Arial"/>
+          <w:i w:val="1"/>
+          <w:iCs w:val="1"/>
+          <w:rtl w:val="0"/>
+          <w:lang w:val="en-US"/>
+        </w:rPr>
+        <w:t>https://github.com/justinrains/dukestrivia</w:t>
+      </w:r>
+      <w:r>
+        <w:rPr>
+          <w:rFonts w:ascii="Arial" w:cs="Arial" w:hAnsi="Arial" w:eastAsia="Arial"/>
+          <w:i w:val="1"/>
+          <w:iCs w:val="1"/>
+        </w:rPr>
+        <w:fldChar w:fldCharType="end" w:fldLock="0"/>
+      </w:r>
+    </w:p>
+    <w:p>
+      <w:pPr>
+        <w:pStyle w:val="Default"/>
+        <w:rPr>
+          <w:rFonts w:ascii="Arial" w:cs="Arial" w:hAnsi="Arial" w:eastAsia="Arial"/>
+        </w:rPr>
+      </w:pPr>
+    </w:p>
+    <w:p>
+      <w:pPr>
+        <w:pStyle w:val="Default"/>
+        <w:rPr>
+          <w:rFonts w:ascii="Arial" w:cs="Arial" w:hAnsi="Arial" w:eastAsia="Arial"/>
+          <w:b w:val="1"/>
+          <w:bCs w:val="1"/>
+        </w:rPr>
+      </w:pPr>
+      <w:r>
+        <w:rPr>
+          <w:rFonts w:ascii="Arial" w:hAnsi="Arial"/>
+          <w:b w:val="1"/>
+          <w:bCs w:val="1"/>
+          <w:rtl w:val="0"/>
+          <w:lang w:val="en-US"/>
+        </w:rPr>
+        <w:t>Chrome Extensions:</w:t>
+      </w:r>
+    </w:p>
+    <w:p>
+      <w:pPr>
+        <w:pStyle w:val="Default"/>
+        <w:numPr>
+          <w:ilvl w:val="1"/>
+          <w:numId w:val="55"/>
+        </w:numPr>
+        <w:rPr>
+          <w:rStyle w:val="None"/>
+          <w:rFonts w:ascii="Arial" w:cs="Arial" w:hAnsi="Arial" w:eastAsia="Arial"/>
+          <w:rtl w:val="0"/>
+        </w:rPr>
+      </w:pPr>
+      <w:r>
+        <w:rPr>
+          <w:rFonts w:ascii="Arial" w:hAnsi="Arial"/>
+          <w:rtl w:val="0"/>
+          <w:lang w:val="en-US"/>
+        </w:rPr>
+        <w:t xml:space="preserve">Great Wild Outdoors Chrome Extension: </w:t>
+      </w:r>
+      <w:r>
+        <w:rPr>
+          <w:rStyle w:val="Hyperlink.1"/>
+        </w:rPr>
+        <w:fldChar w:fldCharType="begin" w:fldLock="0"/>
+      </w:r>
+      <w:r>
+        <w:rPr>
+          <w:rStyle w:val="Hyperlink.1"/>
+        </w:rPr>
+        <w:instrText xml:space="preserve"> HYPERLINK "http://bit.ly/gwoextension"</w:instrText>
+      </w:r>
+      <w:r>
+        <w:rPr>
+          <w:rStyle w:val="Hyperlink.1"/>
+        </w:rPr>
+        <w:fldChar w:fldCharType="separate" w:fldLock="0"/>
+      </w:r>
+      <w:r>
+        <w:rPr>
+          <w:rStyle w:val="Hyperlink.1"/>
+          <w:rtl w:val="0"/>
+        </w:rPr>
+        <w:t>http://bit.ly/gwoextension</w:t>
+      </w:r>
+      <w:r>
+        <w:rPr/>
+        <w:fldChar w:fldCharType="end" w:fldLock="0"/>
+      </w:r>
+    </w:p>
+    <w:p>
+      <w:pPr>
+        <w:pStyle w:val="Default"/>
+        <w:numPr>
+          <w:ilvl w:val="1"/>
+          <w:numId w:val="55"/>
         </w:numPr>
         <w:rPr>
           <w:rStyle w:val="None"/>
@@ -14264,8 +14342,6 @@
         </w:pPr>
         <w:rPr>
           <w:rFonts w:hAnsi="Arial Unicode MS"/>
-          <w:i w:val="1"/>
-          <w:iCs w:val="1"/>
           <w:caps w:val="0"/>
           <w:smallCaps w:val="0"/>
           <w:strike w:val="0"/>
@@ -14291,6 +14367,233 @@
         <w:lvlJc w:val="left"/>
         <w:pPr>
           <w:ind w:left="556" w:hanging="196"/>
+        </w:pPr>
+        <w:rPr>
+          <w:rFonts w:hAnsi="Arial Unicode MS"/>
+          <w:caps w:val="0"/>
+          <w:smallCaps w:val="0"/>
+          <w:strike w:val="0"/>
+          <w:dstrike w:val="0"/>
+          <w:outline w:val="0"/>
+          <w:emboss w:val="0"/>
+          <w:imprint w:val="0"/>
+          <w:spacing w:val="0"/>
+          <w:w w:val="100"/>
+          <w:kern w:val="0"/>
+          <w:position w:val="-2"/>
+          <w:highlight w:val="none"/>
+          <w:vertAlign w:val="baseline"/>
+        </w:rPr>
+      </w:lvl>
+    </w:lvlOverride>
+    <w:lvlOverride w:ilvl="3">
+      <w:lvl w:ilvl="3">
+        <w:start w:val="1"/>
+        <w:numFmt w:val="bullet"/>
+        <w:suff w:val="tab"/>
+        <w:lvlText w:val="•"/>
+        <w:lvlJc w:val="left"/>
+        <w:pPr>
+          <w:ind w:left="736" w:hanging="196"/>
+        </w:pPr>
+        <w:rPr>
+          <w:rFonts w:hAnsi="Arial Unicode MS"/>
+          <w:caps w:val="0"/>
+          <w:smallCaps w:val="0"/>
+          <w:strike w:val="0"/>
+          <w:dstrike w:val="0"/>
+          <w:outline w:val="0"/>
+          <w:emboss w:val="0"/>
+          <w:imprint w:val="0"/>
+          <w:spacing w:val="0"/>
+          <w:w w:val="100"/>
+          <w:kern w:val="0"/>
+          <w:position w:val="-2"/>
+          <w:highlight w:val="none"/>
+          <w:vertAlign w:val="baseline"/>
+        </w:rPr>
+      </w:lvl>
+    </w:lvlOverride>
+    <w:lvlOverride w:ilvl="4">
+      <w:lvl w:ilvl="4">
+        <w:start w:val="1"/>
+        <w:numFmt w:val="bullet"/>
+        <w:suff w:val="tab"/>
+        <w:lvlText w:val="•"/>
+        <w:lvlJc w:val="left"/>
+        <w:pPr>
+          <w:ind w:left="916" w:hanging="196"/>
+        </w:pPr>
+        <w:rPr>
+          <w:rFonts w:hAnsi="Arial Unicode MS"/>
+          <w:caps w:val="0"/>
+          <w:smallCaps w:val="0"/>
+          <w:strike w:val="0"/>
+          <w:dstrike w:val="0"/>
+          <w:outline w:val="0"/>
+          <w:emboss w:val="0"/>
+          <w:imprint w:val="0"/>
+          <w:spacing w:val="0"/>
+          <w:w w:val="100"/>
+          <w:kern w:val="0"/>
+          <w:position w:val="-2"/>
+          <w:highlight w:val="none"/>
+          <w:vertAlign w:val="baseline"/>
+        </w:rPr>
+      </w:lvl>
+    </w:lvlOverride>
+    <w:lvlOverride w:ilvl="5">
+      <w:lvl w:ilvl="5">
+        <w:start w:val="1"/>
+        <w:numFmt w:val="bullet"/>
+        <w:suff w:val="tab"/>
+        <w:lvlText w:val="•"/>
+        <w:lvlJc w:val="left"/>
+        <w:pPr>
+          <w:ind w:left="1096" w:hanging="196"/>
+        </w:pPr>
+        <w:rPr>
+          <w:rFonts w:hAnsi="Arial Unicode MS"/>
+          <w:caps w:val="0"/>
+          <w:smallCaps w:val="0"/>
+          <w:strike w:val="0"/>
+          <w:dstrike w:val="0"/>
+          <w:outline w:val="0"/>
+          <w:emboss w:val="0"/>
+          <w:imprint w:val="0"/>
+          <w:spacing w:val="0"/>
+          <w:w w:val="100"/>
+          <w:kern w:val="0"/>
+          <w:position w:val="-2"/>
+          <w:highlight w:val="none"/>
+          <w:vertAlign w:val="baseline"/>
+        </w:rPr>
+      </w:lvl>
+    </w:lvlOverride>
+    <w:lvlOverride w:ilvl="6">
+      <w:lvl w:ilvl="6">
+        <w:start w:val="1"/>
+        <w:numFmt w:val="bullet"/>
+        <w:suff w:val="tab"/>
+        <w:lvlText w:val="•"/>
+        <w:lvlJc w:val="left"/>
+        <w:pPr>
+          <w:ind w:left="1276" w:hanging="196"/>
+        </w:pPr>
+        <w:rPr>
+          <w:rFonts w:hAnsi="Arial Unicode MS"/>
+          <w:caps w:val="0"/>
+          <w:smallCaps w:val="0"/>
+          <w:strike w:val="0"/>
+          <w:dstrike w:val="0"/>
+          <w:outline w:val="0"/>
+          <w:emboss w:val="0"/>
+          <w:imprint w:val="0"/>
+          <w:spacing w:val="0"/>
+          <w:w w:val="100"/>
+          <w:kern w:val="0"/>
+          <w:position w:val="-2"/>
+          <w:highlight w:val="none"/>
+          <w:vertAlign w:val="baseline"/>
+        </w:rPr>
+      </w:lvl>
+    </w:lvlOverride>
+    <w:lvlOverride w:ilvl="7">
+      <w:lvl w:ilvl="7">
+        <w:start w:val="1"/>
+        <w:numFmt w:val="bullet"/>
+        <w:suff w:val="tab"/>
+        <w:lvlText w:val="•"/>
+        <w:lvlJc w:val="left"/>
+        <w:pPr>
+          <w:ind w:left="1456" w:hanging="196"/>
+        </w:pPr>
+        <w:rPr>
+          <w:rFonts w:hAnsi="Arial Unicode MS"/>
+          <w:caps w:val="0"/>
+          <w:smallCaps w:val="0"/>
+          <w:strike w:val="0"/>
+          <w:dstrike w:val="0"/>
+          <w:outline w:val="0"/>
+          <w:emboss w:val="0"/>
+          <w:imprint w:val="0"/>
+          <w:spacing w:val="0"/>
+          <w:w w:val="100"/>
+          <w:kern w:val="0"/>
+          <w:position w:val="-2"/>
+          <w:highlight w:val="none"/>
+          <w:vertAlign w:val="baseline"/>
+        </w:rPr>
+      </w:lvl>
+    </w:lvlOverride>
+    <w:lvlOverride w:ilvl="8">
+      <w:lvl w:ilvl="8">
+        <w:start w:val="1"/>
+        <w:numFmt w:val="bullet"/>
+        <w:suff w:val="tab"/>
+        <w:lvlText w:val="•"/>
+        <w:lvlJc w:val="left"/>
+        <w:pPr>
+          <w:ind w:left="1636" w:hanging="196"/>
+        </w:pPr>
+        <w:rPr>
+          <w:rFonts w:hAnsi="Arial Unicode MS"/>
+          <w:caps w:val="0"/>
+          <w:smallCaps w:val="0"/>
+          <w:strike w:val="0"/>
+          <w:dstrike w:val="0"/>
+          <w:outline w:val="0"/>
+          <w:emboss w:val="0"/>
+          <w:imprint w:val="0"/>
+          <w:spacing w:val="0"/>
+          <w:w w:val="100"/>
+          <w:kern w:val="0"/>
+          <w:position w:val="-2"/>
+          <w:highlight w:val="none"/>
+          <w:vertAlign w:val="baseline"/>
+        </w:rPr>
+      </w:lvl>
+    </w:lvlOverride>
+  </w:num>
+  <w:num w:numId="54">
+    <w:abstractNumId w:val="0"/>
+    <w:lvlOverride w:ilvl="0">
+      <w:lvl w:ilvl="0">
+        <w:start w:val="1"/>
+        <w:numFmt w:val="bullet"/>
+        <w:suff w:val="tab"/>
+        <w:lvlText w:val="•"/>
+        <w:lvlJc w:val="left"/>
+        <w:pPr>
+          <w:ind w:left="196" w:hanging="196"/>
+        </w:pPr>
+        <w:rPr>
+          <w:rFonts w:hAnsi="Arial Unicode MS"/>
+          <w:caps w:val="0"/>
+          <w:smallCaps w:val="0"/>
+          <w:strike w:val="0"/>
+          <w:dstrike w:val="0"/>
+          <w:outline w:val="0"/>
+          <w:emboss w:val="0"/>
+          <w:imprint w:val="0"/>
+          <w:spacing w:val="0"/>
+          <w:w w:val="100"/>
+          <w:kern w:val="0"/>
+          <w:position w:val="-2"/>
+          <w:highlight w:val="none"/>
+          <w:vertAlign w:val="baseline"/>
+        </w:rPr>
+      </w:lvl>
+    </w:lvlOverride>
+    <w:lvlOverride w:ilvl="1">
+      <w:lvl w:ilvl="1">
+        <w:start w:val="1"/>
+        <w:numFmt w:val="bullet"/>
+        <w:suff w:val="tab"/>
+        <w:lvlText w:val="•"/>
+        <w:lvlJc w:val="left"/>
+        <w:pPr>
+          <w:ind w:left="376" w:hanging="196"/>
         </w:pPr>
         <w:rPr>
           <w:rFonts w:hAnsi="Arial Unicode MS"/>
@@ -14312,15 +14615,15 @@
         </w:rPr>
       </w:lvl>
     </w:lvlOverride>
-    <w:lvlOverride w:ilvl="3">
-      <w:lvl w:ilvl="3">
+    <w:lvlOverride w:ilvl="2">
+      <w:lvl w:ilvl="2">
         <w:start w:val="1"/>
         <w:numFmt w:val="bullet"/>
         <w:suff w:val="tab"/>
         <w:lvlText w:val="•"/>
         <w:lvlJc w:val="left"/>
         <w:pPr>
-          <w:ind w:left="736" w:hanging="196"/>
+          <w:ind w:left="556" w:hanging="196"/>
         </w:pPr>
         <w:rPr>
           <w:rFonts w:hAnsi="Arial Unicode MS"/>
@@ -14342,15 +14645,15 @@
         </w:rPr>
       </w:lvl>
     </w:lvlOverride>
-    <w:lvlOverride w:ilvl="4">
-      <w:lvl w:ilvl="4">
+    <w:lvlOverride w:ilvl="3">
+      <w:lvl w:ilvl="3">
         <w:start w:val="1"/>
         <w:numFmt w:val="bullet"/>
         <w:suff w:val="tab"/>
         <w:lvlText w:val="•"/>
         <w:lvlJc w:val="left"/>
         <w:pPr>
-          <w:ind w:left="916" w:hanging="196"/>
+          <w:ind w:left="736" w:hanging="196"/>
         </w:pPr>
         <w:rPr>
           <w:rFonts w:hAnsi="Arial Unicode MS"/>
@@ -14372,15 +14675,15 @@
         </w:rPr>
       </w:lvl>
     </w:lvlOverride>
-    <w:lvlOverride w:ilvl="5">
-      <w:lvl w:ilvl="5">
+    <w:lvlOverride w:ilvl="4">
+      <w:lvl w:ilvl="4">
         <w:start w:val="1"/>
         <w:numFmt w:val="bullet"/>
         <w:suff w:val="tab"/>
         <w:lvlText w:val="•"/>
         <w:lvlJc w:val="left"/>
         <w:pPr>
-          <w:ind w:left="1096" w:hanging="196"/>
+          <w:ind w:left="916" w:hanging="196"/>
         </w:pPr>
         <w:rPr>
           <w:rFonts w:hAnsi="Arial Unicode MS"/>
@@ -14402,15 +14705,15 @@
         </w:rPr>
       </w:lvl>
     </w:lvlOverride>
-    <w:lvlOverride w:ilvl="6">
-      <w:lvl w:ilvl="6">
+    <w:lvlOverride w:ilvl="5">
+      <w:lvl w:ilvl="5">
         <w:start w:val="1"/>
         <w:numFmt w:val="bullet"/>
         <w:suff w:val="tab"/>
         <w:lvlText w:val="•"/>
         <w:lvlJc w:val="left"/>
         <w:pPr>
-          <w:ind w:left="1276" w:hanging="196"/>
+          <w:ind w:left="1096" w:hanging="196"/>
         </w:pPr>
         <w:rPr>
           <w:rFonts w:hAnsi="Arial Unicode MS"/>
@@ -14432,15 +14735,15 @@
         </w:rPr>
       </w:lvl>
     </w:lvlOverride>
-    <w:lvlOverride w:ilvl="7">
-      <w:lvl w:ilvl="7">
+    <w:lvlOverride w:ilvl="6">
+      <w:lvl w:ilvl="6">
         <w:start w:val="1"/>
         <w:numFmt w:val="bullet"/>
         <w:suff w:val="tab"/>
         <w:lvlText w:val="•"/>
         <w:lvlJc w:val="left"/>
         <w:pPr>
-          <w:ind w:left="1456" w:hanging="196"/>
+          <w:ind w:left="1276" w:hanging="196"/>
         </w:pPr>
         <w:rPr>
           <w:rFonts w:hAnsi="Arial Unicode MS"/>
@@ -14462,15 +14765,15 @@
         </w:rPr>
       </w:lvl>
     </w:lvlOverride>
-    <w:lvlOverride w:ilvl="8">
-      <w:lvl w:ilvl="8">
+    <w:lvlOverride w:ilvl="7">
+      <w:lvl w:ilvl="7">
         <w:start w:val="1"/>
         <w:numFmt w:val="bullet"/>
         <w:suff w:val="tab"/>
         <w:lvlText w:val="•"/>
         <w:lvlJc w:val="left"/>
         <w:pPr>
-          <w:ind w:left="1636" w:hanging="196"/>
+          <w:ind w:left="1456" w:hanging="196"/>
         </w:pPr>
         <w:rPr>
           <w:rFonts w:hAnsi="Arial Unicode MS"/>
@@ -14492,8 +14795,38 @@
         </w:rPr>
       </w:lvl>
     </w:lvlOverride>
+    <w:lvlOverride w:ilvl="8">
+      <w:lvl w:ilvl="8">
+        <w:start w:val="1"/>
+        <w:numFmt w:val="bullet"/>
+        <w:suff w:val="tab"/>
+        <w:lvlText w:val="•"/>
+        <w:lvlJc w:val="left"/>
+        <w:pPr>
+          <w:ind w:left="1636" w:hanging="196"/>
+        </w:pPr>
+        <w:rPr>
+          <w:rFonts w:hAnsi="Arial Unicode MS"/>
+          <w:i w:val="1"/>
+          <w:iCs w:val="1"/>
+          <w:caps w:val="0"/>
+          <w:smallCaps w:val="0"/>
+          <w:strike w:val="0"/>
+          <w:dstrike w:val="0"/>
+          <w:outline w:val="0"/>
+          <w:emboss w:val="0"/>
+          <w:imprint w:val="0"/>
+          <w:spacing w:val="0"/>
+          <w:w w:val="100"/>
+          <w:kern w:val="0"/>
+          <w:position w:val="-2"/>
+          <w:highlight w:val="none"/>
+          <w:vertAlign w:val="baseline"/>
+        </w:rPr>
+      </w:lvl>
+    </w:lvlOverride>
   </w:num>
-  <w:num w:numId="54">
+  <w:num w:numId="55">
     <w:abstractNumId w:val="0"/>
     <w:lvlOverride w:ilvl="0">
       <w:lvl w:ilvl="0">

</xml_diff>

<commit_message>
Adding in MVC as a core competency
</commit_message>
<xml_diff>
--- a/resume/justin-rains-resume.docx
+++ b/resume/justin-rains-resume.docx
@@ -1064,7 +1064,7 @@
                 <w:rFonts w:ascii="Arial" w:hAnsi="Arial"/>
                 <w:rtl w:val="0"/>
               </w:rPr>
-              <w:t>sass</w:t>
+              <w:t>MVC</w:t>
             </w:r>
           </w:p>
         </w:tc>
@@ -1117,18 +1117,7 @@
             </w:tcMar>
             <w:vAlign w:val="top"/>
           </w:tcPr>
-          <w:p>
-            <w:pPr>
-              <w:pStyle w:val="Table Style 2"/>
-            </w:pPr>
-            <w:r>
-              <w:rPr>
-                <w:rFonts w:ascii="Arial" w:hAnsi="Arial"/>
-                <w:rtl w:val="0"/>
-              </w:rPr>
-              <w:t>Vue.js</w:t>
-            </w:r>
-          </w:p>
+          <w:p/>
         </w:tc>
         <w:tc>
           <w:tcPr>

</xml_diff>

<commit_message>
New Alexa skill published
</commit_message>
<xml_diff>
--- a/resume/justin-rains-resume.docx
+++ b/resume/justin-rains-resume.docx
@@ -1,6 +1,7 @@
 
 <file path=word/document.xml><?xml version="1.0" encoding="utf-8"?>
-<w:document xmlns:r="http://schemas.openxmlformats.org/officeDocument/2006/relationships" xmlns:wp="http://schemas.openxmlformats.org/drawingml/2006/wordprocessingDrawing" xmlns:w="http://schemas.openxmlformats.org/wordprocessingml/2006/main" xmlns:w10="urn:schemas-microsoft-com:office:word" xmlns:w14="http://schemas.microsoft.com/office/word/2010/wordml" xmlns:wps="http://schemas.microsoft.com/office/word/2010/wordprocessingShape" xmlns:wpg="http://schemas.microsoft.com/office/word/2010/wordprocessingGroup" xmlns:mc="http://schemas.openxmlformats.org/markup-compatibility/2006" xmlns:v="urn:schemas-microsoft-com:vml" xmlns:o="urn:schemas-microsoft-com:office:office" mc:Ignorable="w14">
+<w:document xmlns:r="http://schemas.openxmlformats.org/officeDocument/2006/relationships" xmlns:wp="http://schemas.openxmlformats.org/drawingml/2006/wordprocessingDrawing" xmlns:w="http://schemas.openxmlformats.org/wordprocessingml/2006/main" xmlns:w10="urn:schemas-microsoft-com:office:word" xmlns:w14="http://schemas.microsoft.com/office/word/2010/wordml" xmlns:wps="http://schemas.microsoft.com/office/word/2010/wordprocessingShape" xmlns:wpg="http://schemas.microsoft.com/office/word/2010/wordprocessingGroup" xmlns:mc="http://schemas.openxmlformats.org/markup-compatibility/2006" xmlns:v="urn:schemas-microsoft-com:vml" xmlns:o="urn:schemas-microsoft-com:office:office" xmlns:m="http://schemas.openxmlformats.org/officeDocument/2006/math" mc:Ignorable="w14">
+  <w:background w:color="FFFFFF"/>
   <w:body>
     <w:p>
       <w:pPr>
@@ -1525,9 +1526,6 @@
           <w:ilvl w:val="0"/>
           <w:numId w:val="2"/>
         </w:numPr>
-        <w:rPr>
-          <w:rFonts w:ascii="Arial" w:cs="Arial" w:hAnsi="Arial" w:eastAsia="Arial"/>
-        </w:rPr>
       </w:pPr>
       <w:r>
         <w:rPr>
@@ -1545,9 +1543,6 @@
           <w:ilvl w:val="0"/>
           <w:numId w:val="2"/>
         </w:numPr>
-        <w:rPr>
-          <w:rFonts w:ascii="Arial" w:cs="Arial" w:hAnsi="Arial" w:eastAsia="Arial"/>
-        </w:rPr>
       </w:pPr>
       <w:r>
         <w:rPr>
@@ -1633,11 +1628,6 @@
           <w:ilvl w:val="0"/>
           <w:numId w:val="2"/>
         </w:numPr>
-        <w:rPr>
-          <w:rFonts w:ascii="Arial" w:cs="Arial" w:hAnsi="Arial" w:eastAsia="Arial"/>
-          <w:b w:val="1"/>
-          <w:bCs w:val="1"/>
-        </w:rPr>
       </w:pPr>
       <w:r>
         <w:rPr>
@@ -1702,7 +1692,7 @@
           <w:numId w:val="3"/>
         </w:numPr>
         <w:rPr>
-          <w:rFonts w:ascii="Arial" w:cs="Arial" w:hAnsi="Arial" w:eastAsia="Arial"/>
+          <w:rFonts w:ascii="Arial" w:hAnsi="Arial"/>
           <w:lang w:val="en-US"/>
         </w:rPr>
       </w:pPr>
@@ -1757,7 +1747,7 @@
           <w:numId w:val="3"/>
         </w:numPr>
         <w:rPr>
-          <w:rFonts w:ascii="Arial" w:cs="Arial" w:hAnsi="Arial" w:eastAsia="Arial"/>
+          <w:rFonts w:ascii="Arial" w:hAnsi="Arial"/>
           <w:lang w:val="en-US"/>
         </w:rPr>
       </w:pPr>
@@ -1802,7 +1792,7 @@
           <w:numId w:val="3"/>
         </w:numPr>
         <w:rPr>
-          <w:rFonts w:ascii="Arial" w:cs="Arial" w:hAnsi="Arial" w:eastAsia="Arial"/>
+          <w:rFonts w:ascii="Arial" w:hAnsi="Arial"/>
           <w:lang w:val="en-US"/>
         </w:rPr>
       </w:pPr>
@@ -1831,7 +1821,7 @@
           <w:numId w:val="3"/>
         </w:numPr>
         <w:rPr>
-          <w:rFonts w:ascii="Arial" w:cs="Arial" w:hAnsi="Arial" w:eastAsia="Arial"/>
+          <w:rFonts w:ascii="Arial" w:hAnsi="Arial"/>
           <w:lang w:val="en-US"/>
         </w:rPr>
       </w:pPr>
@@ -1972,7 +1962,7 @@
           <w:numId w:val="3"/>
         </w:numPr>
         <w:rPr>
-          <w:rFonts w:ascii="Arial" w:cs="Arial" w:hAnsi="Arial" w:eastAsia="Arial"/>
+          <w:rFonts w:ascii="Arial" w:hAnsi="Arial"/>
           <w:lang w:val="en-US"/>
         </w:rPr>
       </w:pPr>
@@ -2029,7 +2019,7 @@
           <w:numId w:val="3"/>
         </w:numPr>
         <w:rPr>
-          <w:rFonts w:ascii="Arial" w:cs="Arial" w:hAnsi="Arial" w:eastAsia="Arial"/>
+          <w:rFonts w:ascii="Arial" w:hAnsi="Arial"/>
           <w:lang w:val="en-US"/>
         </w:rPr>
       </w:pPr>
@@ -2050,7 +2040,7 @@
           <w:numId w:val="3"/>
         </w:numPr>
         <w:rPr>
-          <w:rFonts w:ascii="Arial" w:cs="Arial" w:hAnsi="Arial" w:eastAsia="Arial"/>
+          <w:rFonts w:ascii="Arial" w:hAnsi="Arial"/>
           <w:lang w:val="en-US"/>
         </w:rPr>
       </w:pPr>
@@ -2071,7 +2061,7 @@
           <w:numId w:val="3"/>
         </w:numPr>
         <w:rPr>
-          <w:rFonts w:ascii="Arial" w:cs="Arial" w:hAnsi="Arial" w:eastAsia="Arial"/>
+          <w:rFonts w:ascii="Arial" w:hAnsi="Arial"/>
           <w:lang w:val="en-US"/>
         </w:rPr>
       </w:pPr>
@@ -2110,7 +2100,7 @@
           <w:numId w:val="3"/>
         </w:numPr>
         <w:rPr>
-          <w:rFonts w:ascii="Arial" w:cs="Arial" w:hAnsi="Arial" w:eastAsia="Arial"/>
+          <w:rFonts w:ascii="Arial" w:hAnsi="Arial"/>
           <w:lang w:val="en-US"/>
         </w:rPr>
       </w:pPr>
@@ -2131,9 +2121,7 @@
           <w:numId w:val="3"/>
         </w:numPr>
         <w:rPr>
-          <w:rFonts w:ascii="Arial" w:cs="Arial" w:hAnsi="Arial" w:eastAsia="Arial"/>
-          <w:b w:val="1"/>
-          <w:bCs w:val="1"/>
+          <w:rFonts w:ascii="Arial" w:hAnsi="Arial"/>
           <w:lang w:val="en-US"/>
         </w:rPr>
       </w:pPr>
@@ -2403,7 +2391,7 @@
         <w:ind w:right="0"/>
         <w:jc w:val="left"/>
         <w:rPr>
-          <w:rFonts w:ascii="Arial" w:cs="Arial" w:hAnsi="Arial" w:eastAsia="Arial"/>
+          <w:rFonts w:ascii="Arial" w:hAnsi="Arial"/>
           <w:rtl w:val="0"/>
           <w:lang w:val="en-US"/>
         </w:rPr>
@@ -2510,7 +2498,7 @@
         <w:ind w:right="0"/>
         <w:jc w:val="left"/>
         <w:rPr>
-          <w:rFonts w:ascii="Arial" w:cs="Arial" w:hAnsi="Arial" w:eastAsia="Arial"/>
+          <w:rFonts w:ascii="Arial" w:hAnsi="Arial"/>
           <w:rtl w:val="0"/>
           <w:lang w:val="en-US"/>
         </w:rPr>
@@ -2579,7 +2567,7 @@
         <w:ind w:right="0"/>
         <w:jc w:val="left"/>
         <w:rPr>
-          <w:rFonts w:ascii="Arial" w:cs="Arial" w:hAnsi="Arial" w:eastAsia="Arial"/>
+          <w:rFonts w:ascii="Arial" w:hAnsi="Arial"/>
           <w:rtl w:val="0"/>
           <w:lang w:val="en-US"/>
         </w:rPr>
@@ -2604,7 +2592,7 @@
         <w:ind w:right="0"/>
         <w:jc w:val="left"/>
         <w:rPr>
-          <w:rFonts w:ascii="Arial" w:cs="Arial" w:hAnsi="Arial" w:eastAsia="Arial"/>
+          <w:rFonts w:ascii="Arial" w:hAnsi="Arial"/>
           <w:rtl w:val="0"/>
           <w:lang w:val="en-US"/>
         </w:rPr>
@@ -2662,7 +2650,7 @@
         <w:ind w:right="0"/>
         <w:jc w:val="left"/>
         <w:rPr>
-          <w:rFonts w:ascii="Arial" w:cs="Arial" w:hAnsi="Arial" w:eastAsia="Arial"/>
+          <w:rFonts w:ascii="Arial" w:hAnsi="Arial"/>
           <w:rtl w:val="0"/>
           <w:lang w:val="en-US"/>
         </w:rPr>
@@ -2687,7 +2675,7 @@
         <w:ind w:right="0"/>
         <w:jc w:val="left"/>
         <w:rPr>
-          <w:rFonts w:ascii="Arial" w:cs="Arial" w:hAnsi="Arial" w:eastAsia="Arial"/>
+          <w:rFonts w:ascii="Arial" w:hAnsi="Arial"/>
           <w:rtl w:val="0"/>
           <w:lang w:val="en-US"/>
         </w:rPr>
@@ -2784,7 +2772,7 @@
         <w:ind w:right="0"/>
         <w:jc w:val="left"/>
         <w:rPr>
-          <w:rFonts w:ascii="Arial" w:cs="Arial" w:hAnsi="Arial" w:eastAsia="Arial"/>
+          <w:rFonts w:ascii="Arial" w:hAnsi="Arial"/>
           <w:rtl w:val="0"/>
           <w:lang w:val="en-US"/>
         </w:rPr>
@@ -2809,9 +2797,7 @@
         <w:ind w:right="0"/>
         <w:jc w:val="left"/>
         <w:rPr>
-          <w:rFonts w:ascii="Arial" w:cs="Arial" w:hAnsi="Arial" w:eastAsia="Arial"/>
-          <w:b w:val="1"/>
-          <w:bCs w:val="1"/>
+          <w:rFonts w:ascii="Arial" w:hAnsi="Arial"/>
           <w:rtl w:val="0"/>
           <w:lang w:val="en-US"/>
         </w:rPr>
@@ -2854,7 +2840,7 @@
         <w:ind w:right="0"/>
         <w:jc w:val="left"/>
         <w:rPr>
-          <w:rFonts w:ascii="Arial" w:cs="Arial" w:hAnsi="Arial" w:eastAsia="Arial"/>
+          <w:rFonts w:ascii="Arial" w:hAnsi="Arial"/>
           <w:rtl w:val="0"/>
           <w:lang w:val="en-US"/>
         </w:rPr>
@@ -2945,7 +2931,7 @@
         <w:ind w:right="0"/>
         <w:jc w:val="left"/>
         <w:rPr>
-          <w:rFonts w:ascii="Arial" w:cs="Arial" w:hAnsi="Arial" w:eastAsia="Arial"/>
+          <w:rFonts w:ascii="Arial" w:hAnsi="Arial"/>
           <w:rtl w:val="0"/>
           <w:lang w:val="en-US"/>
         </w:rPr>
@@ -2970,7 +2956,7 @@
         <w:ind w:right="0"/>
         <w:jc w:val="left"/>
         <w:rPr>
-          <w:rFonts w:ascii="Arial" w:cs="Arial" w:hAnsi="Arial" w:eastAsia="Arial"/>
+          <w:rFonts w:ascii="Arial" w:hAnsi="Arial"/>
           <w:b w:val="1"/>
           <w:bCs w:val="1"/>
           <w:rtl w:val="0"/>
@@ -3596,7 +3582,7 @@
         <w:ind w:right="0"/>
         <w:jc w:val="left"/>
         <w:rPr>
-          <w:rFonts w:ascii="Arial" w:cs="Arial" w:hAnsi="Arial" w:eastAsia="Arial"/>
+          <w:rFonts w:ascii="Arial" w:hAnsi="Arial"/>
           <w:b w:val="1"/>
           <w:bCs w:val="1"/>
           <w:rtl w:val="0"/>
@@ -3625,7 +3611,7 @@
         <w:ind w:right="0"/>
         <w:jc w:val="left"/>
         <w:rPr>
-          <w:rFonts w:ascii="Arial" w:cs="Arial" w:hAnsi="Arial" w:eastAsia="Arial"/>
+          <w:rFonts w:ascii="Arial" w:hAnsi="Arial"/>
           <w:b w:val="1"/>
           <w:bCs w:val="1"/>
           <w:rtl w:val="0"/>
@@ -3735,7 +3721,7 @@
         <w:ind w:right="0"/>
         <w:jc w:val="left"/>
         <w:rPr>
-          <w:rFonts w:ascii="Arial" w:cs="Arial" w:hAnsi="Arial" w:eastAsia="Arial"/>
+          <w:rFonts w:ascii="Arial" w:hAnsi="Arial"/>
           <w:b w:val="1"/>
           <w:bCs w:val="1"/>
           <w:rtl w:val="0"/>
@@ -3764,7 +3750,7 @@
         <w:ind w:right="0"/>
         <w:jc w:val="left"/>
         <w:rPr>
-          <w:rFonts w:ascii="Arial" w:cs="Arial" w:hAnsi="Arial" w:eastAsia="Arial"/>
+          <w:rFonts w:ascii="Arial" w:hAnsi="Arial"/>
           <w:b w:val="1"/>
           <w:bCs w:val="1"/>
           <w:rtl w:val="0"/>
@@ -4145,7 +4131,7 @@
         <w:ind w:right="0"/>
         <w:jc w:val="left"/>
         <w:rPr>
-          <w:rFonts w:ascii="Arial" w:cs="Arial" w:hAnsi="Arial" w:eastAsia="Arial"/>
+          <w:rFonts w:ascii="Arial" w:hAnsi="Arial"/>
           <w:b w:val="1"/>
           <w:bCs w:val="1"/>
           <w:rtl w:val="0"/>
@@ -4174,7 +4160,7 @@
         <w:ind w:right="0"/>
         <w:jc w:val="left"/>
         <w:rPr>
-          <w:rFonts w:ascii="Arial" w:cs="Arial" w:hAnsi="Arial" w:eastAsia="Arial"/>
+          <w:rFonts w:ascii="Arial" w:hAnsi="Arial"/>
           <w:b w:val="1"/>
           <w:bCs w:val="1"/>
           <w:rtl w:val="0"/>
@@ -4618,7 +4604,7 @@
         <w:ind w:right="0"/>
         <w:jc w:val="left"/>
         <w:rPr>
-          <w:rFonts w:ascii="Arial" w:cs="Arial" w:hAnsi="Arial" w:eastAsia="Arial"/>
+          <w:rFonts w:ascii="Arial" w:hAnsi="Arial"/>
           <w:rtl w:val="0"/>
           <w:lang w:val="en-US"/>
         </w:rPr>
@@ -4637,13 +4623,13 @@
         <w:pStyle w:val="Default"/>
         <w:numPr>
           <w:ilvl w:val="0"/>
-          <w:numId w:val="40"/>
+          <w:numId w:val="39"/>
         </w:numPr>
         <w:bidi w:val="0"/>
         <w:ind w:right="0"/>
         <w:jc w:val="left"/>
         <w:rPr>
-          <w:rFonts w:ascii="Arial" w:cs="Arial" w:hAnsi="Arial" w:eastAsia="Arial"/>
+          <w:rFonts w:ascii="Arial" w:hAnsi="Arial"/>
           <w:rtl w:val="0"/>
           <w:lang w:val="en-US"/>
         </w:rPr>
@@ -4662,13 +4648,13 @@
         <w:pStyle w:val="Default"/>
         <w:numPr>
           <w:ilvl w:val="0"/>
-          <w:numId w:val="42"/>
+          <w:numId w:val="41"/>
         </w:numPr>
         <w:bidi w:val="0"/>
         <w:ind w:right="0"/>
         <w:jc w:val="left"/>
         <w:rPr>
-          <w:rFonts w:ascii="Arial" w:cs="Arial" w:hAnsi="Arial" w:eastAsia="Arial"/>
+          <w:rFonts w:ascii="Arial" w:hAnsi="Arial"/>
           <w:rtl w:val="0"/>
           <w:lang w:val="en-US"/>
         </w:rPr>
@@ -4687,13 +4673,13 @@
         <w:pStyle w:val="Default"/>
         <w:numPr>
           <w:ilvl w:val="0"/>
-          <w:numId w:val="44"/>
+          <w:numId w:val="43"/>
         </w:numPr>
         <w:bidi w:val="0"/>
         <w:ind w:right="0"/>
         <w:jc w:val="left"/>
         <w:rPr>
-          <w:rFonts w:ascii="Arial" w:cs="Arial" w:hAnsi="Arial" w:eastAsia="Arial"/>
+          <w:rFonts w:ascii="Arial" w:hAnsi="Arial"/>
           <w:rtl w:val="0"/>
           <w:lang w:val="en-US"/>
         </w:rPr>
@@ -4712,13 +4698,13 @@
         <w:pStyle w:val="Default"/>
         <w:numPr>
           <w:ilvl w:val="0"/>
-          <w:numId w:val="46"/>
+          <w:numId w:val="45"/>
         </w:numPr>
         <w:bidi w:val="0"/>
         <w:ind w:right="0"/>
         <w:jc w:val="left"/>
         <w:rPr>
-          <w:rFonts w:ascii="Arial" w:cs="Arial" w:hAnsi="Arial" w:eastAsia="Arial"/>
+          <w:rFonts w:ascii="Arial" w:hAnsi="Arial"/>
           <w:rtl w:val="0"/>
           <w:lang w:val="en-US"/>
         </w:rPr>
@@ -4737,24 +4723,870 @@
         <w:pStyle w:val="Default"/>
         <w:numPr>
           <w:ilvl w:val="0"/>
-          <w:numId w:val="48"/>
+          <w:numId w:val="47"/>
         </w:numPr>
         <w:bidi w:val="0"/>
         <w:ind w:right="0"/>
         <w:jc w:val="left"/>
         <w:rPr>
+          <w:rFonts w:ascii="Arial" w:hAnsi="Arial"/>
+          <w:rtl w:val="0"/>
+          <w:lang w:val="en-US"/>
+        </w:rPr>
+      </w:pPr>
+      <w:r>
+        <w:rPr>
+          <w:rFonts w:ascii="Arial" w:hAnsi="Arial"/>
+          <w:rtl w:val="0"/>
+          <w:lang w:val="en-US"/>
+        </w:rPr>
+        <w:t>Ensuring the pages and content displays consistently across browsers including Internet Explorer 6</w:t>
+      </w:r>
+    </w:p>
+    <w:p>
+      <w:pPr>
+        <w:pStyle w:val="Default"/>
+        <w:numPr>
+          <w:ilvl w:val="0"/>
+          <w:numId w:val="49"/>
+        </w:numPr>
+        <w:bidi w:val="0"/>
+        <w:ind w:right="0"/>
+        <w:jc w:val="left"/>
+        <w:rPr>
+          <w:rFonts w:ascii="Arial" w:hAnsi="Arial"/>
+          <w:b w:val="1"/>
+          <w:bCs w:val="1"/>
+          <w:rtl w:val="0"/>
+          <w:lang w:val="en-US"/>
+        </w:rPr>
+      </w:pPr>
+      <w:r>
+        <w:rPr>
+          <w:rFonts w:ascii="Arial" w:hAnsi="Arial"/>
+          <w:b w:val="0"/>
+          <w:bCs w:val="0"/>
+          <w:rtl w:val="0"/>
+          <w:lang w:val="en-US"/>
+        </w:rPr>
+        <w:t>Wrote image rotation jQuery code that is now in the live environment to replace a rotating image flash object.</w:t>
+      </w:r>
+    </w:p>
+    <w:p>
+      <w:pPr>
+        <w:pStyle w:val="Default"/>
+        <w:numPr>
+          <w:ilvl w:val="0"/>
+          <w:numId w:val="49"/>
+        </w:numPr>
+        <w:bidi w:val="0"/>
+        <w:ind w:right="0"/>
+        <w:jc w:val="left"/>
+        <w:rPr>
+          <w:rFonts w:ascii="Arial" w:hAnsi="Arial"/>
+          <w:b w:val="1"/>
+          <w:bCs w:val="1"/>
+          <w:rtl w:val="0"/>
+          <w:lang w:val="en-US"/>
+        </w:rPr>
+      </w:pPr>
+      <w:r>
+        <w:rPr>
+          <w:rFonts w:ascii="Arial" w:hAnsi="Arial"/>
+          <w:b w:val="0"/>
+          <w:bCs w:val="0"/>
+          <w:rtl w:val="0"/>
+          <w:lang w:val="en-US"/>
+        </w:rPr>
+        <w:t>Ensured pages I developed were Section 508 Compliant.</w:t>
+      </w:r>
+    </w:p>
+    <w:p>
+      <w:pPr>
+        <w:pStyle w:val="Default"/>
+        <w:rPr>
           <w:rFonts w:ascii="Arial" w:cs="Arial" w:hAnsi="Arial" w:eastAsia="Arial"/>
-          <w:rtl w:val="0"/>
-          <w:lang w:val="en-US"/>
-        </w:rPr>
-      </w:pPr>
-      <w:r>
-        <w:rPr>
-          <w:rFonts w:ascii="Arial" w:hAnsi="Arial"/>
-          <w:rtl w:val="0"/>
-          <w:lang w:val="en-US"/>
-        </w:rPr>
-        <w:t>Ensuring the pages and content displays consistently across browsers including Internet Explorer 6</w:t>
+          <w:b w:val="1"/>
+          <w:bCs w:val="1"/>
+        </w:rPr>
+      </w:pPr>
+    </w:p>
+    <w:p>
+      <w:pPr>
+        <w:pStyle w:val="Default"/>
+        <w:rPr>
+          <w:rFonts w:ascii="Arial" w:cs="Arial" w:hAnsi="Arial" w:eastAsia="Arial"/>
+          <w:b w:val="1"/>
+          <w:bCs w:val="1"/>
+        </w:rPr>
+      </w:pPr>
+      <w:r>
+        <w:rPr>
+          <w:rFonts w:ascii="Arial" w:hAnsi="Arial"/>
+          <w:b w:val="1"/>
+          <w:bCs w:val="1"/>
+          <w:rtl w:val="0"/>
+          <w:lang w:val="en-US"/>
+        </w:rPr>
+        <w:t>Portal Planet</w:t>
+      </w:r>
+      <w:r>
+        <w:rPr>
+          <w:rFonts w:ascii="Arial" w:hAnsi="Arial"/>
+          <w:b w:val="1"/>
+          <w:bCs w:val="1"/>
+          <w:rtl w:val="0"/>
+          <w:lang w:val="en-US"/>
+        </w:rPr>
+        <w:t xml:space="preserve"> January of 2001 through October 2010.</w:t>
+      </w:r>
+    </w:p>
+    <w:p>
+      <w:pPr>
+        <w:pStyle w:val="Default"/>
+        <w:rPr>
+          <w:rFonts w:ascii="Arial" w:cs="Arial" w:hAnsi="Arial" w:eastAsia="Arial"/>
+          <w:b w:val="1"/>
+          <w:bCs w:val="1"/>
+        </w:rPr>
+      </w:pPr>
+    </w:p>
+    <w:p>
+      <w:pPr>
+        <w:pStyle w:val="Default"/>
+        <w:rPr>
+          <w:rFonts w:ascii="Arial" w:cs="Arial" w:hAnsi="Arial" w:eastAsia="Arial"/>
+          <w:b w:val="1"/>
+          <w:bCs w:val="1"/>
+        </w:rPr>
+      </w:pPr>
+      <w:r>
+        <w:rPr>
+          <w:rFonts w:ascii="Arial" w:hAnsi="Arial"/>
+          <w:b w:val="1"/>
+          <w:bCs w:val="1"/>
+          <w:rtl w:val="0"/>
+          <w:lang w:val="en-US"/>
+        </w:rPr>
+        <w:t xml:space="preserve">Website for local law firm </w:t>
+      </w:r>
+      <w:r>
+        <w:rPr>
+          <w:rFonts w:ascii="Arial" w:hAnsi="Arial" w:hint="default"/>
+          <w:b w:val="1"/>
+          <w:bCs w:val="1"/>
+          <w:rtl w:val="0"/>
+          <w:lang w:val="en-US"/>
+        </w:rPr>
+        <w:t>–</w:t>
+      </w:r>
+      <w:r>
+        <w:rPr>
+          <w:rtl w:val="0"/>
+          <w:lang w:val="en-US"/>
+        </w:rPr>
+        <w:t xml:space="preserve"> </w:t>
+      </w:r>
+      <w:r>
+        <w:rPr>
+          <w:rFonts w:ascii="Arial" w:hAnsi="Arial"/>
+          <w:rtl w:val="0"/>
+          <w:lang w:val="en-US"/>
+        </w:rPr>
+        <w:t>I was approached by a designer and asked to implement a design into WordPress for this client. I chose to customize the Thesis theme again and implemented their design into the theme.</w:t>
+      </w:r>
+    </w:p>
+    <w:p>
+      <w:pPr>
+        <w:pStyle w:val="Default"/>
+        <w:rPr>
+          <w:rFonts w:ascii="Arial" w:cs="Arial" w:hAnsi="Arial" w:eastAsia="Arial"/>
+          <w:b w:val="1"/>
+          <w:bCs w:val="1"/>
+          <w:rtl w:val="0"/>
+        </w:rPr>
+      </w:pPr>
+      <w:r>
+        <w:rPr>
+          <w:rFonts w:ascii="Arial" w:hAnsi="Arial"/>
+          <w:b w:val="1"/>
+          <w:bCs w:val="1"/>
+          <w:rtl w:val="0"/>
+          <w:lang w:val="en-US"/>
+        </w:rPr>
+        <w:t>Technologies Used:</w:t>
+      </w:r>
+    </w:p>
+    <w:p>
+      <w:pPr>
+        <w:pStyle w:val="Default"/>
+        <w:numPr>
+          <w:ilvl w:val="0"/>
+          <w:numId w:val="2"/>
+        </w:numPr>
+      </w:pPr>
+      <w:r>
+        <w:rPr>
+          <w:rFonts w:ascii="Arial" w:hAnsi="Arial"/>
+          <w:rtl w:val="0"/>
+          <w:lang w:val="en-US"/>
+        </w:rPr>
+        <w:t>WordPress</w:t>
+      </w:r>
+    </w:p>
+    <w:p>
+      <w:pPr>
+        <w:pStyle w:val="Default"/>
+        <w:numPr>
+          <w:ilvl w:val="0"/>
+          <w:numId w:val="2"/>
+        </w:numPr>
+      </w:pPr>
+      <w:r>
+        <w:rPr>
+          <w:rFonts w:ascii="Arial" w:hAnsi="Arial"/>
+          <w:rtl w:val="0"/>
+          <w:lang w:val="en-US"/>
+        </w:rPr>
+        <w:t>PHP</w:t>
+      </w:r>
+    </w:p>
+    <w:p>
+      <w:pPr>
+        <w:pStyle w:val="Default"/>
+        <w:numPr>
+          <w:ilvl w:val="0"/>
+          <w:numId w:val="2"/>
+        </w:numPr>
+      </w:pPr>
+      <w:r>
+        <w:rPr>
+          <w:rFonts w:ascii="Arial" w:hAnsi="Arial"/>
+          <w:rtl w:val="0"/>
+          <w:lang w:val="en-US"/>
+        </w:rPr>
+        <w:t>Thesis WordPress premium theme</w:t>
+      </w:r>
+    </w:p>
+    <w:p>
+      <w:pPr>
+        <w:pStyle w:val="Default"/>
+        <w:rPr>
+          <w:rFonts w:ascii="Arial" w:cs="Arial" w:hAnsi="Arial" w:eastAsia="Arial"/>
+          <w:b w:val="1"/>
+          <w:bCs w:val="1"/>
+        </w:rPr>
+      </w:pPr>
+    </w:p>
+    <w:p>
+      <w:pPr>
+        <w:pStyle w:val="Default"/>
+        <w:rPr>
+          <w:rFonts w:ascii="Arial" w:cs="Arial" w:hAnsi="Arial" w:eastAsia="Arial"/>
+          <w:b w:val="1"/>
+          <w:bCs w:val="1"/>
+        </w:rPr>
+      </w:pPr>
+      <w:r>
+        <w:rPr>
+          <w:rFonts w:ascii="Arial" w:hAnsi="Arial"/>
+          <w:b w:val="1"/>
+          <w:bCs w:val="1"/>
+          <w:rtl w:val="0"/>
+          <w:lang w:val="en-US"/>
+        </w:rPr>
+        <w:t xml:space="preserve">Website for a local pizza franchise </w:t>
+      </w:r>
+      <w:r>
+        <w:rPr>
+          <w:rFonts w:ascii="Arial" w:hAnsi="Arial" w:hint="default"/>
+          <w:rtl w:val="0"/>
+          <w:lang w:val="en-US"/>
+        </w:rPr>
+        <w:t>–</w:t>
+      </w:r>
+      <w:r>
+        <w:rPr>
+          <w:rtl w:val="0"/>
+          <w:lang w:val="en-US"/>
+        </w:rPr>
+        <w:t xml:space="preserve"> </w:t>
+      </w:r>
+      <w:r>
+        <w:rPr>
+          <w:rFonts w:ascii="Arial" w:hAnsi="Arial"/>
+          <w:rtl w:val="0"/>
+          <w:lang w:val="en-US"/>
+        </w:rPr>
+        <w:t xml:space="preserve">Client approached me with a design in hand and wanted the design turned into a full fledged web site. Current site was static HTML and was difficult to manage if a locations information changed. New site was implemented using WordPress and Thesis was again chosen for this project. </w:t>
+      </w:r>
+      <w:r>
+        <w:rPr>
+          <w:rFonts w:ascii="Arial" w:hAnsi="Arial"/>
+          <w:rtl w:val="0"/>
+          <w:lang w:val="en-US"/>
+        </w:rPr>
+        <w:t>The pizza franchise was M</w:t>
+      </w:r>
+      <w:r>
+        <w:rPr>
+          <w:rFonts w:ascii="Arial" w:hAnsi="Arial"/>
+          <w:rtl w:val="0"/>
+          <w:lang w:val="en-US"/>
+        </w:rPr>
+        <w:t>io</w:t>
+      </w:r>
+      <w:r>
+        <w:rPr>
+          <w:rFonts w:ascii="Arial" w:hAnsi="Arial" w:hint="default"/>
+          <w:rtl w:val="0"/>
+          <w:lang w:val="en-US"/>
+        </w:rPr>
+        <w:t>’</w:t>
+      </w:r>
+      <w:r>
+        <w:rPr>
+          <w:rFonts w:ascii="Arial" w:hAnsi="Arial"/>
+          <w:rtl w:val="0"/>
+          <w:lang w:val="en-US"/>
+        </w:rPr>
+        <w:t>s Pizza</w:t>
+      </w:r>
+      <w:r>
+        <w:rPr>
+          <w:rFonts w:ascii="Arial" w:hAnsi="Arial"/>
+          <w:b w:val="1"/>
+          <w:bCs w:val="1"/>
+          <w:rtl w:val="0"/>
+          <w:lang w:val="en-US"/>
+        </w:rPr>
+        <w:t xml:space="preserve"> </w:t>
+      </w:r>
+      <w:r>
+        <w:rPr>
+          <w:rFonts w:ascii="Arial" w:hAnsi="Arial"/>
+          <w:rtl w:val="0"/>
+          <w:lang w:val="en-US"/>
+        </w:rPr>
+        <w:t>(but since has changed design)</w:t>
+      </w:r>
+    </w:p>
+    <w:p>
+      <w:pPr>
+        <w:pStyle w:val="Default"/>
+        <w:rPr>
+          <w:rFonts w:ascii="Arial" w:cs="Arial" w:hAnsi="Arial" w:eastAsia="Arial"/>
+        </w:rPr>
+      </w:pPr>
+      <w:r>
+        <w:rPr>
+          <w:rFonts w:ascii="Arial" w:hAnsi="Arial"/>
+          <w:b w:val="1"/>
+          <w:bCs w:val="1"/>
+          <w:rtl w:val="0"/>
+          <w:lang w:val="en-US"/>
+        </w:rPr>
+        <w:t>Technologies Used:</w:t>
+      </w:r>
+    </w:p>
+    <w:p>
+      <w:pPr>
+        <w:pStyle w:val="Default"/>
+        <w:numPr>
+          <w:ilvl w:val="0"/>
+          <w:numId w:val="2"/>
+        </w:numPr>
+      </w:pPr>
+      <w:r>
+        <w:rPr>
+          <w:rFonts w:ascii="Arial" w:hAnsi="Arial"/>
+          <w:rtl w:val="0"/>
+          <w:lang w:val="en-US"/>
+        </w:rPr>
+        <w:t>WordPress</w:t>
+      </w:r>
+    </w:p>
+    <w:p>
+      <w:pPr>
+        <w:pStyle w:val="Default"/>
+        <w:numPr>
+          <w:ilvl w:val="0"/>
+          <w:numId w:val="2"/>
+        </w:numPr>
+      </w:pPr>
+      <w:r>
+        <w:rPr>
+          <w:rFonts w:ascii="Arial" w:hAnsi="Arial"/>
+          <w:rtl w:val="0"/>
+          <w:lang w:val="en-US"/>
+        </w:rPr>
+        <w:t>PHP</w:t>
+      </w:r>
+    </w:p>
+    <w:p>
+      <w:pPr>
+        <w:pStyle w:val="Default"/>
+        <w:numPr>
+          <w:ilvl w:val="0"/>
+          <w:numId w:val="2"/>
+        </w:numPr>
+      </w:pPr>
+      <w:r>
+        <w:rPr>
+          <w:rFonts w:ascii="Arial" w:hAnsi="Arial"/>
+          <w:rtl w:val="0"/>
+          <w:lang w:val="en-US"/>
+        </w:rPr>
+        <w:t>Thesis WordPress premium theme</w:t>
+      </w:r>
+    </w:p>
+    <w:p>
+      <w:pPr>
+        <w:pStyle w:val="Default"/>
+        <w:rPr>
+          <w:rFonts w:ascii="Arial" w:cs="Arial" w:hAnsi="Arial" w:eastAsia="Arial"/>
+          <w:b w:val="1"/>
+          <w:bCs w:val="1"/>
+        </w:rPr>
+      </w:pPr>
+    </w:p>
+    <w:p>
+      <w:pPr>
+        <w:pStyle w:val="Default"/>
+        <w:rPr>
+          <w:rFonts w:ascii="Arial" w:cs="Arial" w:hAnsi="Arial" w:eastAsia="Arial"/>
+          <w:b w:val="1"/>
+          <w:bCs w:val="1"/>
+        </w:rPr>
+      </w:pPr>
+      <w:r>
+        <w:rPr>
+          <w:rFonts w:ascii="Arial" w:hAnsi="Arial"/>
+          <w:b w:val="1"/>
+          <w:bCs w:val="1"/>
+          <w:rtl w:val="0"/>
+          <w:lang w:val="en-US"/>
+        </w:rPr>
+        <w:t>Coupon Database</w:t>
+      </w:r>
+      <w:r>
+        <w:rPr>
+          <w:rFonts w:ascii="Arial" w:hAnsi="Arial"/>
+          <w:rtl w:val="0"/>
+          <w:lang w:val="en-US"/>
+        </w:rPr>
+        <w:t xml:space="preserve"> - The database is coded using PHP to output HTML/JavaScript/jQuery. Different levels of users have different abilities when they login. Users can also upload their logo for inclusion on the coupon database home page. Features a main admin section where administrators can approve/decline users, manage coupons, and also a bulk upload too for administrators to upload a CSV file of new coupons. The admin area is also protected against automated logins using CAPTCHA technology. iFrame for users also ajax for the </w:t>
+      </w:r>
+      <w:r>
+        <w:rPr>
+          <w:rFonts w:ascii="Arial" w:hAnsi="Arial" w:hint="default"/>
+          <w:rtl w:val="0"/>
+          <w:lang w:val="en-US"/>
+        </w:rPr>
+        <w:t>“</w:t>
+      </w:r>
+      <w:r>
+        <w:rPr>
+          <w:rFonts w:ascii="Arial" w:hAnsi="Arial"/>
+          <w:rtl w:val="0"/>
+          <w:lang w:val="en-US"/>
+        </w:rPr>
+        <w:t>report a coupon</w:t>
+      </w:r>
+      <w:r>
+        <w:rPr>
+          <w:rFonts w:ascii="Arial" w:hAnsi="Arial" w:hint="default"/>
+          <w:rtl w:val="0"/>
+          <w:lang w:val="en-US"/>
+        </w:rPr>
+        <w:t>”</w:t>
+      </w:r>
+      <w:r>
+        <w:rPr>
+          <w:rtl w:val="0"/>
+          <w:lang w:val="en-US"/>
+        </w:rPr>
+        <w:t xml:space="preserve"> </w:t>
+      </w:r>
+      <w:r>
+        <w:rPr>
+          <w:rFonts w:ascii="Arial" w:hAnsi="Arial"/>
+          <w:rtl w:val="0"/>
+          <w:lang w:val="en-US"/>
+        </w:rPr>
+        <w:t>functionality so that the user never leaves the web site owners blog or site. Website not in use anymore.</w:t>
+      </w:r>
+    </w:p>
+    <w:p>
+      <w:pPr>
+        <w:pStyle w:val="Default"/>
+        <w:rPr>
+          <w:rFonts w:ascii="Arial" w:cs="Arial" w:hAnsi="Arial" w:eastAsia="Arial"/>
+        </w:rPr>
+      </w:pPr>
+    </w:p>
+    <w:p>
+      <w:pPr>
+        <w:pStyle w:val="Default"/>
+        <w:rPr>
+          <w:rFonts w:ascii="Arial" w:cs="Arial" w:hAnsi="Arial" w:eastAsia="Arial"/>
+        </w:rPr>
+      </w:pPr>
+      <w:r>
+        <w:rPr>
+          <w:rFonts w:ascii="Arial" w:hAnsi="Arial"/>
+          <w:rtl w:val="0"/>
+          <w:lang w:val="en-US"/>
+        </w:rPr>
+        <w:t>The new version of the coupon database supports an iframe that will reload the parent page and load the iframe content. This helps the users as many bloggers are paid by their advertisers on the CPM or cost per 1000 impression basis. Normally iframes will not reload the parent page thus the user can search for coupons but the blogger will not earn a CPM revenue from their site.</w:t>
+      </w:r>
+    </w:p>
+    <w:p>
+      <w:pPr>
+        <w:pStyle w:val="Default"/>
+        <w:rPr>
+          <w:rFonts w:ascii="Arial" w:cs="Arial" w:hAnsi="Arial" w:eastAsia="Arial"/>
+        </w:rPr>
+      </w:pPr>
+    </w:p>
+    <w:p>
+      <w:pPr>
+        <w:pStyle w:val="Default"/>
+        <w:rPr>
+          <w:rFonts w:ascii="Arial" w:cs="Arial" w:hAnsi="Arial" w:eastAsia="Arial"/>
+          <w:b w:val="1"/>
+          <w:bCs w:val="1"/>
+        </w:rPr>
+      </w:pPr>
+      <w:r>
+        <w:rPr>
+          <w:rFonts w:ascii="Arial" w:hAnsi="Arial"/>
+          <w:b w:val="1"/>
+          <w:bCs w:val="1"/>
+          <w:rtl w:val="0"/>
+          <w:lang w:val="en-US"/>
+        </w:rPr>
+        <w:t>Website for law firm</w:t>
+      </w:r>
+      <w:r>
+        <w:rPr>
+          <w:rtl w:val="0"/>
+          <w:lang w:val="en-US"/>
+        </w:rPr>
+        <w:t xml:space="preserve"> </w:t>
+      </w:r>
+      <w:r>
+        <w:rPr>
+          <w:rFonts w:ascii="Arial" w:hAnsi="Arial" w:hint="default"/>
+          <w:rtl w:val="0"/>
+          <w:lang w:val="en-US"/>
+        </w:rPr>
+        <w:t>–</w:t>
+      </w:r>
+      <w:r>
+        <w:rPr>
+          <w:rtl w:val="0"/>
+          <w:lang w:val="en-US"/>
+        </w:rPr>
+        <w:t xml:space="preserve"> </w:t>
+      </w:r>
+      <w:r>
+        <w:rPr>
+          <w:rFonts w:ascii="Arial" w:hAnsi="Arial"/>
+          <w:rtl w:val="0"/>
+          <w:lang w:val="en-US"/>
+        </w:rPr>
+        <w:t xml:space="preserve">The website was also created using WordPress and Thesis. </w:t>
+      </w:r>
+      <w:r>
+        <w:rPr>
+          <w:rFonts w:ascii="Arial" w:hAnsi="Arial"/>
+          <w:rtl w:val="0"/>
+          <w:lang w:val="en-US"/>
+        </w:rPr>
+        <w:t>The client site is for PSS Law located in Northern Kentucky.</w:t>
+      </w:r>
+    </w:p>
+    <w:p>
+      <w:pPr>
+        <w:pStyle w:val="Default"/>
+        <w:rPr>
+          <w:rFonts w:ascii="Arial" w:cs="Arial" w:hAnsi="Arial" w:eastAsia="Arial"/>
+        </w:rPr>
+      </w:pPr>
+    </w:p>
+    <w:p>
+      <w:pPr>
+        <w:pStyle w:val="Default"/>
+        <w:rPr>
+          <w:rFonts w:ascii="Arial" w:cs="Arial" w:hAnsi="Arial" w:eastAsia="Arial"/>
+          <w:b w:val="1"/>
+          <w:bCs w:val="1"/>
+        </w:rPr>
+      </w:pPr>
+      <w:r>
+        <w:rPr>
+          <w:rFonts w:ascii="Arial" w:hAnsi="Arial"/>
+          <w:b w:val="1"/>
+          <w:bCs w:val="1"/>
+          <w:rtl w:val="0"/>
+          <w:lang w:val="en-US"/>
+        </w:rPr>
+        <w:t>Website for credit union</w:t>
+      </w:r>
+      <w:r>
+        <w:rPr>
+          <w:rtl w:val="0"/>
+          <w:lang w:val="en-US"/>
+        </w:rPr>
+        <w:t xml:space="preserve"> </w:t>
+      </w:r>
+      <w:r>
+        <w:rPr>
+          <w:rFonts w:ascii="Arial" w:hAnsi="Arial" w:hint="default"/>
+          <w:rtl w:val="0"/>
+          <w:lang w:val="en-US"/>
+        </w:rPr>
+        <w:t>–</w:t>
+      </w:r>
+      <w:r>
+        <w:rPr>
+          <w:rtl w:val="0"/>
+          <w:lang w:val="en-US"/>
+        </w:rPr>
+        <w:t xml:space="preserve"> </w:t>
+      </w:r>
+      <w:r>
+        <w:rPr>
+          <w:rFonts w:ascii="Arial" w:hAnsi="Arial"/>
+          <w:rtl w:val="0"/>
+          <w:lang w:val="en-US"/>
+        </w:rPr>
+        <w:t xml:space="preserve">This website uses a CMS that is custom coded from the ground up. The CMS is theme able and has been re-used. Website uses CAPTCHA for the admin login. Site makes extensive use of table-less design and jQuery. Admins can define menus and also drop down menus on the fly from the admin section. </w:t>
+      </w:r>
+      <w:r>
+        <w:rPr>
+          <w:rFonts w:ascii="Arial" w:hAnsi="Arial"/>
+          <w:rtl w:val="0"/>
+          <w:lang w:val="en-US"/>
+        </w:rPr>
+        <w:t>This site is a CMS and is controlled by the client. The site also uses SSL and does a rewrite to the secure version when the normal URL is type in. When the site first launched it was Section 508 Compliant. The client</w:t>
+      </w:r>
+      <w:r>
+        <w:rPr>
+          <w:rFonts w:ascii="Arial" w:hAnsi="Arial" w:hint="default"/>
+          <w:rtl w:val="0"/>
+          <w:lang w:val="en-US"/>
+        </w:rPr>
+        <w:t>’</w:t>
+      </w:r>
+      <w:r>
+        <w:rPr>
+          <w:rFonts w:ascii="Arial" w:hAnsi="Arial"/>
+          <w:rtl w:val="0"/>
+          <w:lang w:val="en-US"/>
+        </w:rPr>
+        <w:t>s w</w:t>
+      </w:r>
+      <w:r>
+        <w:rPr>
+          <w:rFonts w:ascii="Arial" w:hAnsi="Arial"/>
+          <w:rtl w:val="0"/>
+          <w:lang w:val="en-US"/>
+        </w:rPr>
+        <w:t>ebsite</w:t>
+      </w:r>
+      <w:r>
+        <w:rPr>
+          <w:rFonts w:ascii="Arial" w:hAnsi="Arial"/>
+          <w:rtl w:val="0"/>
+          <w:lang w:val="en-US"/>
+        </w:rPr>
+        <w:t xml:space="preserve"> is</w:t>
+      </w:r>
+      <w:r>
+        <w:rPr>
+          <w:rFonts w:ascii="Arial" w:hAnsi="Arial"/>
+          <w:rtl w:val="0"/>
+          <w:lang w:val="en-US"/>
+        </w:rPr>
+        <w:t xml:space="preserve">: </w:t>
+      </w:r>
+      <w:r>
+        <w:rPr>
+          <w:rFonts w:ascii="Arial" w:hAnsi="Arial"/>
+          <w:b w:val="1"/>
+          <w:bCs w:val="1"/>
+          <w:rtl w:val="0"/>
+          <w:lang w:val="en-US"/>
+        </w:rPr>
+        <w:t>whitewaterccu.org</w:t>
+      </w:r>
+    </w:p>
+    <w:p>
+      <w:pPr>
+        <w:pStyle w:val="Default"/>
+        <w:rPr>
+          <w:rFonts w:ascii="Arial" w:cs="Arial" w:hAnsi="Arial" w:eastAsia="Arial"/>
+          <w:b w:val="1"/>
+          <w:bCs w:val="1"/>
+        </w:rPr>
+      </w:pPr>
+    </w:p>
+    <w:p>
+      <w:pPr>
+        <w:pStyle w:val="Default"/>
+        <w:rPr>
+          <w:rFonts w:ascii="Arial" w:cs="Arial" w:hAnsi="Arial" w:eastAsia="Arial"/>
+          <w:b w:val="1"/>
+          <w:bCs w:val="1"/>
+        </w:rPr>
+      </w:pPr>
+      <w:r>
+        <w:rPr>
+          <w:rFonts w:ascii="Arial" w:hAnsi="Arial"/>
+          <w:b w:val="1"/>
+          <w:bCs w:val="1"/>
+          <w:rtl w:val="0"/>
+          <w:lang w:val="en-US"/>
+        </w:rPr>
+        <w:t>Prior to being self employed:</w:t>
+      </w:r>
+    </w:p>
+    <w:p>
+      <w:pPr>
+        <w:pStyle w:val="Default"/>
+        <w:rPr>
+          <w:rFonts w:ascii="Arial" w:cs="Arial" w:hAnsi="Arial" w:eastAsia="Arial"/>
+        </w:rPr>
+      </w:pPr>
+      <w:r>
+        <w:rPr>
+          <w:rFonts w:ascii="Arial" w:hAnsi="Arial"/>
+          <w:b w:val="1"/>
+          <w:bCs w:val="1"/>
+          <w:rtl w:val="0"/>
+          <w:lang w:val="en-US"/>
+        </w:rPr>
+        <w:t>Cadence Network</w:t>
+      </w:r>
+      <w:r>
+        <w:rPr>
+          <w:rFonts w:ascii="Arial" w:hAnsi="Arial"/>
+          <w:rtl w:val="0"/>
+          <w:lang w:val="en-US"/>
+        </w:rPr>
+        <w:t xml:space="preserve">, Cincinnati, OH. February 1998 </w:t>
+      </w:r>
+      <w:r>
+        <w:rPr>
+          <w:rFonts w:ascii="Arial" w:hAnsi="Arial" w:hint="default"/>
+          <w:rtl w:val="0"/>
+          <w:lang w:val="en-US"/>
+        </w:rPr>
+        <w:t>–</w:t>
+      </w:r>
+      <w:r>
+        <w:rPr>
+          <w:rtl w:val="0"/>
+          <w:lang w:val="en-US"/>
+        </w:rPr>
+        <w:t xml:space="preserve"> </w:t>
+      </w:r>
+      <w:r>
+        <w:rPr>
+          <w:rFonts w:ascii="Arial" w:hAnsi="Arial"/>
+          <w:rtl w:val="0"/>
+          <w:lang w:val="en-US"/>
+        </w:rPr>
+        <w:t>December 2000. ASP developer, responsible for developing and maintaining employers large online software project.</w:t>
+      </w:r>
+    </w:p>
+    <w:p>
+      <w:pPr>
+        <w:pStyle w:val="Default"/>
+        <w:rPr>
+          <w:rFonts w:ascii="Arial" w:cs="Arial" w:hAnsi="Arial" w:eastAsia="Arial"/>
+        </w:rPr>
+      </w:pPr>
+    </w:p>
+    <w:p>
+      <w:pPr>
+        <w:pStyle w:val="Default"/>
+        <w:rPr>
+          <w:rFonts w:ascii="Arial" w:cs="Arial" w:hAnsi="Arial" w:eastAsia="Arial"/>
+        </w:rPr>
+      </w:pPr>
+      <w:r>
+        <w:rPr>
+          <w:rFonts w:ascii="Arial" w:hAnsi="Arial"/>
+          <w:b w:val="1"/>
+          <w:bCs w:val="1"/>
+          <w:rtl w:val="0"/>
+          <w:lang w:val="en-US"/>
+        </w:rPr>
+        <w:t>ExperTest</w:t>
+      </w:r>
+      <w:r>
+        <w:rPr>
+          <w:rFonts w:ascii="Arial" w:hAnsi="Arial"/>
+          <w:rtl w:val="0"/>
+          <w:lang w:val="en-US"/>
+        </w:rPr>
+        <w:t xml:space="preserve">, West Chester, OH. June 1996 </w:t>
+      </w:r>
+      <w:r>
+        <w:rPr>
+          <w:rFonts w:ascii="Arial" w:hAnsi="Arial" w:hint="default"/>
+          <w:rtl w:val="0"/>
+          <w:lang w:val="en-US"/>
+        </w:rPr>
+        <w:t>–</w:t>
+      </w:r>
+      <w:r>
+        <w:rPr>
+          <w:rtl w:val="0"/>
+          <w:lang w:val="en-US"/>
+        </w:rPr>
+        <w:t xml:space="preserve"> </w:t>
+      </w:r>
+      <w:r>
+        <w:rPr>
+          <w:rFonts w:ascii="Arial" w:hAnsi="Arial"/>
+          <w:rtl w:val="0"/>
+          <w:lang w:val="en-US"/>
+        </w:rPr>
+        <w:t>February 1998. Visual Basic developer. Created and helped maintain an in house application. Also created a Visual Basic DLL that talked to SQL Server that ran through IIS for a web based application.</w:t>
+      </w:r>
+    </w:p>
+    <w:p>
+      <w:pPr>
+        <w:pStyle w:val="Default"/>
+        <w:rPr>
+          <w:rFonts w:ascii="Arial" w:cs="Arial" w:hAnsi="Arial" w:eastAsia="Arial"/>
+          <w:b w:val="1"/>
+          <w:bCs w:val="1"/>
+        </w:rPr>
+      </w:pPr>
+    </w:p>
+    <w:p>
+      <w:pPr>
+        <w:pStyle w:val="Default"/>
+        <w:rPr>
+          <w:rFonts w:ascii="Arial" w:cs="Arial" w:hAnsi="Arial" w:eastAsia="Arial"/>
+          <w:b w:val="1"/>
+          <w:bCs w:val="1"/>
+        </w:rPr>
+      </w:pPr>
+      <w:r>
+        <w:rPr>
+          <w:rFonts w:ascii="Arial" w:hAnsi="Arial"/>
+          <w:b w:val="1"/>
+          <w:bCs w:val="1"/>
+          <w:rtl w:val="0"/>
+          <w:lang w:val="en-US"/>
+        </w:rPr>
+        <w:t>Alexa skills I have developed:</w:t>
       </w:r>
     </w:p>
     <w:p>
@@ -4764,26 +5596,62 @@
           <w:ilvl w:val="0"/>
           <w:numId w:val="50"/>
         </w:numPr>
-        <w:bidi w:val="0"/>
-        <w:ind w:right="0"/>
-        <w:jc w:val="left"/>
-        <w:rPr>
+        <w:rPr>
+          <w:rFonts w:ascii="Arial" w:hAnsi="Arial"/>
+          <w:lang w:val="en-US"/>
+        </w:rPr>
+      </w:pPr>
+      <w:r>
+        <w:rPr>
+          <w:rFonts w:ascii="Arial" w:hAnsi="Arial"/>
+          <w:rtl w:val="0"/>
+          <w:lang w:val="en-US"/>
+        </w:rPr>
+        <w:t xml:space="preserve">Halloween Facts: </w:t>
+      </w:r>
+      <w:r>
+        <w:rPr>
+          <w:rStyle w:val="Hyperlink.0"/>
           <w:rFonts w:ascii="Arial" w:cs="Arial" w:hAnsi="Arial" w:eastAsia="Arial"/>
-          <w:b w:val="0"/>
-          <w:bCs w:val="0"/>
-          <w:rtl w:val="0"/>
-          <w:lang w:val="en-US"/>
-        </w:rPr>
-      </w:pPr>
-      <w:r>
-        <w:rPr>
-          <w:rFonts w:ascii="Arial" w:hAnsi="Arial"/>
-          <w:b w:val="0"/>
-          <w:bCs w:val="0"/>
-          <w:rtl w:val="0"/>
-          <w:lang w:val="en-US"/>
-        </w:rPr>
-        <w:t>Wrote image rotation jQuery code that is now in the live environment to replace a rotating image flash object.</w:t>
+        </w:rPr>
+        <w:fldChar w:fldCharType="begin" w:fldLock="0"/>
+      </w:r>
+      <w:r>
+        <w:rPr>
+          <w:rStyle w:val="Hyperlink.0"/>
+          <w:rFonts w:ascii="Arial" w:cs="Arial" w:hAnsi="Arial" w:eastAsia="Arial"/>
+        </w:rPr>
+        <w:instrText xml:space="preserve"> HYPERLINK "http://bit.ly/jrhalloweenfacts"</w:instrText>
+      </w:r>
+      <w:r>
+        <w:rPr>
+          <w:rStyle w:val="Hyperlink.0"/>
+          <w:rFonts w:ascii="Arial" w:cs="Arial" w:hAnsi="Arial" w:eastAsia="Arial"/>
+        </w:rPr>
+        <w:fldChar w:fldCharType="separate" w:fldLock="0"/>
+      </w:r>
+      <w:r>
+        <w:rPr>
+          <w:rStyle w:val="Hyperlink.0"/>
+          <w:rFonts w:ascii="Arial" w:hAnsi="Arial"/>
+          <w:rtl w:val="0"/>
+          <w:lang w:val="en-US"/>
+        </w:rPr>
+        <w:t>http://bit.ly/jrhalloweenfacts</w:t>
+      </w:r>
+      <w:r>
+        <w:rPr>
+          <w:rFonts w:ascii="Arial" w:cs="Arial" w:hAnsi="Arial" w:eastAsia="Arial"/>
+        </w:rPr>
+        <w:fldChar w:fldCharType="end" w:fldLock="0"/>
+      </w:r>
+      <w:r>
+        <w:rPr>
+          <w:rFonts w:ascii="Arial" w:hAnsi="Arial"/>
+          <w:rtl w:val="0"/>
+          <w:lang w:val="en-US"/>
+        </w:rPr>
+        <w:t xml:space="preserve"> (August 2018)</w:t>
       </w:r>
     </w:p>
     <w:p>
@@ -4793,142 +5661,62 @@
           <w:ilvl w:val="0"/>
           <w:numId w:val="50"/>
         </w:numPr>
-        <w:bidi w:val="0"/>
-        <w:ind w:right="0"/>
-        <w:jc w:val="left"/>
-        <w:rPr>
+        <w:rPr>
+          <w:rFonts w:ascii="Arial" w:hAnsi="Arial"/>
+          <w:lang w:val="en-US"/>
+        </w:rPr>
+      </w:pPr>
+      <w:r>
+        <w:rPr>
+          <w:rFonts w:ascii="Arial" w:hAnsi="Arial"/>
+          <w:rtl w:val="0"/>
+          <w:lang w:val="en-US"/>
+        </w:rPr>
+        <w:t xml:space="preserve">Harrison, OH facts: </w:t>
+      </w:r>
+      <w:r>
+        <w:rPr>
+          <w:rStyle w:val="Hyperlink.0"/>
           <w:rFonts w:ascii="Arial" w:cs="Arial" w:hAnsi="Arial" w:eastAsia="Arial"/>
-          <w:b w:val="1"/>
-          <w:bCs w:val="1"/>
-          <w:rtl w:val="0"/>
-          <w:lang w:val="en-US"/>
-        </w:rPr>
-      </w:pPr>
-      <w:r>
-        <w:rPr>
-          <w:rFonts w:ascii="Arial" w:hAnsi="Arial"/>
-          <w:b w:val="0"/>
-          <w:bCs w:val="0"/>
-          <w:rtl w:val="0"/>
-          <w:lang w:val="en-US"/>
-        </w:rPr>
-        <w:t>Ensured pages I developed were Section 508 Compliant.</w:t>
-      </w:r>
-    </w:p>
-    <w:p>
-      <w:pPr>
-        <w:pStyle w:val="Default"/>
-        <w:rPr>
+        </w:rPr>
+        <w:fldChar w:fldCharType="begin" w:fldLock="0"/>
+      </w:r>
+      <w:r>
+        <w:rPr>
+          <w:rStyle w:val="Hyperlink.0"/>
           <w:rFonts w:ascii="Arial" w:cs="Arial" w:hAnsi="Arial" w:eastAsia="Arial"/>
-          <w:b w:val="1"/>
-          <w:bCs w:val="1"/>
-        </w:rPr>
-      </w:pPr>
-    </w:p>
-    <w:p>
-      <w:pPr>
-        <w:pStyle w:val="Default"/>
-        <w:rPr>
+        </w:rPr>
+        <w:instrText xml:space="preserve"> HYPERLINK "http://bit.ly/jrharrisonfacts"</w:instrText>
+      </w:r>
+      <w:r>
+        <w:rPr>
+          <w:rStyle w:val="Hyperlink.0"/>
           <w:rFonts w:ascii="Arial" w:cs="Arial" w:hAnsi="Arial" w:eastAsia="Arial"/>
-          <w:b w:val="1"/>
-          <w:bCs w:val="1"/>
-        </w:rPr>
-      </w:pPr>
-      <w:r>
-        <w:rPr>
-          <w:rFonts w:ascii="Arial" w:hAnsi="Arial"/>
-          <w:b w:val="1"/>
-          <w:bCs w:val="1"/>
-          <w:rtl w:val="0"/>
-          <w:lang w:val="en-US"/>
-        </w:rPr>
-        <w:t>Portal Planet</w:t>
-      </w:r>
-      <w:r>
-        <w:rPr>
-          <w:rFonts w:ascii="Arial" w:hAnsi="Arial"/>
-          <w:b w:val="1"/>
-          <w:bCs w:val="1"/>
-          <w:rtl w:val="0"/>
-          <w:lang w:val="en-US"/>
-        </w:rPr>
-        <w:t xml:space="preserve"> January of 2001 through October 2010.</w:t>
-      </w:r>
-    </w:p>
-    <w:p>
-      <w:pPr>
-        <w:pStyle w:val="Default"/>
+        </w:rPr>
+        <w:fldChar w:fldCharType="separate" w:fldLock="0"/>
+      </w:r>
+      <w:r>
+        <w:rPr>
+          <w:rStyle w:val="Hyperlink.0"/>
+          <w:rFonts w:ascii="Arial" w:hAnsi="Arial"/>
+          <w:rtl w:val="0"/>
+          <w:lang w:val="en-US"/>
+        </w:rPr>
+        <w:t>http://bit.ly/jrharrisonfacts</w:t>
+      </w:r>
+      <w:r>
         <w:rPr>
           <w:rFonts w:ascii="Arial" w:cs="Arial" w:hAnsi="Arial" w:eastAsia="Arial"/>
-          <w:b w:val="1"/>
-          <w:bCs w:val="1"/>
-        </w:rPr>
-      </w:pPr>
-    </w:p>
-    <w:p>
-      <w:pPr>
-        <w:pStyle w:val="Default"/>
-        <w:rPr>
-          <w:rFonts w:ascii="Arial" w:cs="Arial" w:hAnsi="Arial" w:eastAsia="Arial"/>
-          <w:b w:val="1"/>
-          <w:bCs w:val="1"/>
-        </w:rPr>
-      </w:pPr>
-      <w:r>
-        <w:rPr>
-          <w:rFonts w:ascii="Arial" w:hAnsi="Arial"/>
-          <w:b w:val="1"/>
-          <w:bCs w:val="1"/>
-          <w:rtl w:val="0"/>
-          <w:lang w:val="en-US"/>
-        </w:rPr>
-        <w:t xml:space="preserve">Website for local law firm </w:t>
-      </w:r>
-      <w:r>
-        <w:rPr>
-          <w:rFonts w:ascii="Arial" w:hAnsi="Arial" w:hint="default"/>
-          <w:b w:val="1"/>
-          <w:bCs w:val="1"/>
-          <w:rtl w:val="0"/>
-          <w:lang w:val="en-US"/>
-        </w:rPr>
-        <w:t>–</w:t>
-      </w:r>
-      <w:r>
-        <w:rPr>
-          <w:rtl w:val="0"/>
-          <w:lang w:val="en-US"/>
-        </w:rPr>
-        <w:t xml:space="preserve"> </w:t>
-      </w:r>
-      <w:r>
-        <w:rPr>
-          <w:rFonts w:ascii="Arial" w:hAnsi="Arial"/>
-          <w:rtl w:val="0"/>
-          <w:lang w:val="en-US"/>
-        </w:rPr>
-        <w:t>I was approached by a designer and asked to implement a design into WordPress for this client. I chose to customize the Thesis theme again and implemented their design into the theme.</w:t>
-      </w:r>
-    </w:p>
-    <w:p>
-      <w:pPr>
-        <w:pStyle w:val="Default"/>
-        <w:rPr>
-          <w:rFonts w:ascii="Arial" w:cs="Arial" w:hAnsi="Arial" w:eastAsia="Arial"/>
-          <w:b w:val="1"/>
-          <w:bCs w:val="1"/>
-          <w:rtl w:val="0"/>
-        </w:rPr>
-      </w:pPr>
-      <w:r>
-        <w:rPr>
-          <w:rFonts w:ascii="Arial" w:hAnsi="Arial"/>
-          <w:b w:val="1"/>
-          <w:bCs w:val="1"/>
-          <w:rtl w:val="0"/>
-          <w:lang w:val="en-US"/>
-        </w:rPr>
-        <w:t>Technologies Used:</w:t>
+        </w:rPr>
+        <w:fldChar w:fldCharType="end" w:fldLock="0"/>
+      </w:r>
+      <w:r>
+        <w:rPr>
+          <w:rFonts w:ascii="Arial" w:hAnsi="Arial"/>
+          <w:rtl w:val="0"/>
+          <w:lang w:val="en-US"/>
+        </w:rPr>
+        <w:t xml:space="preserve"> (July 2018)</w:t>
       </w:r>
     </w:p>
     <w:p>
@@ -4936,19 +5724,28 @@
         <w:pStyle w:val="Default"/>
         <w:numPr>
           <w:ilvl w:val="0"/>
-          <w:numId w:val="2"/>
+          <w:numId w:val="50"/>
         </w:numPr>
         <w:rPr>
-          <w:rFonts w:ascii="Arial" w:cs="Arial" w:hAnsi="Arial" w:eastAsia="Arial"/>
-        </w:rPr>
-      </w:pPr>
-      <w:r>
-        <w:rPr>
-          <w:rFonts w:ascii="Arial" w:hAnsi="Arial"/>
-          <w:rtl w:val="0"/>
-          <w:lang w:val="en-US"/>
-        </w:rPr>
-        <w:t>WordPress</w:t>
+          <w:rFonts w:ascii="Arial" w:hAnsi="Arial"/>
+          <w:lang w:val="en-US"/>
+        </w:rPr>
+      </w:pPr>
+      <w:r>
+        <w:rPr>
+          <w:rFonts w:ascii="Arial" w:hAnsi="Arial"/>
+          <w:rtl w:val="0"/>
+          <w:lang w:val="en-US"/>
+        </w:rPr>
+        <w:t xml:space="preserve">State of Ohio facts: </w:t>
+      </w:r>
+      <w:r>
+        <w:rPr>
+          <w:rFonts w:ascii="Arial" w:hAnsi="Arial"/>
+          <w:rtl w:val="0"/>
+          <w:lang w:val="en-US"/>
+        </w:rPr>
+        <w:t>http://bit.ly/jrohiofacts</w:t>
       </w:r>
     </w:p>
     <w:p>
@@ -4956,19 +5753,77 @@
         <w:pStyle w:val="Default"/>
         <w:numPr>
           <w:ilvl w:val="0"/>
-          <w:numId w:val="2"/>
+          <w:numId w:val="50"/>
         </w:numPr>
         <w:rPr>
+          <w:rFonts w:ascii="Arial" w:hAnsi="Arial"/>
+          <w:lang w:val="en-US"/>
+        </w:rPr>
+      </w:pPr>
+      <w:r>
+        <w:rPr>
+          <w:rFonts w:ascii="Arial" w:hAnsi="Arial"/>
+          <w:rtl w:val="0"/>
+          <w:lang w:val="en-US"/>
+        </w:rPr>
+        <w:t xml:space="preserve">2017 Eclipse facts: </w:t>
+      </w:r>
+      <w:r>
+        <w:rPr>
+          <w:rStyle w:val="Hyperlink.0"/>
           <w:rFonts w:ascii="Arial" w:cs="Arial" w:hAnsi="Arial" w:eastAsia="Arial"/>
         </w:rPr>
-      </w:pPr>
-      <w:r>
-        <w:rPr>
-          <w:rFonts w:ascii="Arial" w:hAnsi="Arial"/>
-          <w:rtl w:val="0"/>
-          <w:lang w:val="en-US"/>
-        </w:rPr>
-        <w:t>PHP</w:t>
+        <w:fldChar w:fldCharType="begin" w:fldLock="0"/>
+      </w:r>
+      <w:r>
+        <w:rPr>
+          <w:rStyle w:val="Hyperlink.0"/>
+          <w:rFonts w:ascii="Arial" w:cs="Arial" w:hAnsi="Arial" w:eastAsia="Arial"/>
+        </w:rPr>
+        <w:instrText xml:space="preserve"> HYPERLINK "http://bit.ly/jr2017eclipsefacts"</w:instrText>
+      </w:r>
+      <w:r>
+        <w:rPr>
+          <w:rStyle w:val="Hyperlink.0"/>
+          <w:rFonts w:ascii="Arial" w:cs="Arial" w:hAnsi="Arial" w:eastAsia="Arial"/>
+        </w:rPr>
+        <w:fldChar w:fldCharType="separate" w:fldLock="0"/>
+      </w:r>
+      <w:r>
+        <w:rPr>
+          <w:rStyle w:val="Hyperlink.0"/>
+          <w:rFonts w:ascii="Arial" w:hAnsi="Arial"/>
+          <w:rtl w:val="0"/>
+          <w:lang w:val="en-US"/>
+        </w:rPr>
+        <w:t>http://bit.ly/jr2017eclipsefacts</w:t>
+      </w:r>
+      <w:r>
+        <w:rPr>
+          <w:rFonts w:ascii="Arial" w:cs="Arial" w:hAnsi="Arial" w:eastAsia="Arial"/>
+        </w:rPr>
+        <w:fldChar w:fldCharType="end" w:fldLock="0"/>
+      </w:r>
+    </w:p>
+    <w:p>
+      <w:pPr>
+        <w:pStyle w:val="Default"/>
+        <w:numPr>
+          <w:ilvl w:val="1"/>
+          <w:numId w:val="50"/>
+        </w:numPr>
+        <w:rPr>
+          <w:rFonts w:ascii="Arial" w:hAnsi="Arial"/>
+          <w:lang w:val="en-US"/>
+        </w:rPr>
+      </w:pPr>
+      <w:r>
+        <w:rPr>
+          <w:rFonts w:ascii="Arial" w:hAnsi="Arial"/>
+          <w:rtl w:val="0"/>
+          <w:lang w:val="en-US"/>
+        </w:rPr>
+        <w:t>https://github.com/justinrains/alexaskill2017eclipse</w:t>
       </w:r>
     </w:p>
     <w:p>
@@ -4976,140 +5831,77 @@
         <w:pStyle w:val="Default"/>
         <w:numPr>
           <w:ilvl w:val="0"/>
-          <w:numId w:val="2"/>
+          <w:numId w:val="50"/>
         </w:numPr>
         <w:rPr>
+          <w:rFonts w:ascii="Arial" w:hAnsi="Arial"/>
+          <w:lang w:val="en-US"/>
+        </w:rPr>
+      </w:pPr>
+      <w:r>
+        <w:rPr>
+          <w:rFonts w:ascii="Arial" w:hAnsi="Arial"/>
+          <w:rtl w:val="0"/>
+          <w:lang w:val="en-US"/>
+        </w:rPr>
+        <w:t xml:space="preserve">July 4th facts: </w:t>
+      </w:r>
+      <w:r>
+        <w:rPr>
+          <w:rStyle w:val="Hyperlink.0"/>
           <w:rFonts w:ascii="Arial" w:cs="Arial" w:hAnsi="Arial" w:eastAsia="Arial"/>
         </w:rPr>
-      </w:pPr>
-      <w:r>
-        <w:rPr>
-          <w:rFonts w:ascii="Arial" w:hAnsi="Arial"/>
-          <w:rtl w:val="0"/>
-          <w:lang w:val="en-US"/>
-        </w:rPr>
-        <w:t>Thesis WordPress premium theme</w:t>
+        <w:fldChar w:fldCharType="begin" w:fldLock="0"/>
+      </w:r>
+      <w:r>
+        <w:rPr>
+          <w:rStyle w:val="Hyperlink.0"/>
+          <w:rFonts w:ascii="Arial" w:cs="Arial" w:hAnsi="Arial" w:eastAsia="Arial"/>
+        </w:rPr>
+        <w:instrText xml:space="preserve"> HYPERLINK "http://bit.ly/jr4thfacts"</w:instrText>
+      </w:r>
+      <w:r>
+        <w:rPr>
+          <w:rStyle w:val="Hyperlink.0"/>
+          <w:rFonts w:ascii="Arial" w:cs="Arial" w:hAnsi="Arial" w:eastAsia="Arial"/>
+        </w:rPr>
+        <w:fldChar w:fldCharType="separate" w:fldLock="0"/>
+      </w:r>
+      <w:r>
+        <w:rPr>
+          <w:rStyle w:val="Hyperlink.0"/>
+          <w:rFonts w:ascii="Arial" w:hAnsi="Arial"/>
+          <w:rtl w:val="0"/>
+          <w:lang w:val="en-US"/>
+        </w:rPr>
+        <w:t>http://bit.ly/jr4thfacts</w:t>
+      </w:r>
+      <w:r>
+        <w:rPr>
+          <w:rFonts w:ascii="Arial" w:cs="Arial" w:hAnsi="Arial" w:eastAsia="Arial"/>
+        </w:rPr>
+        <w:fldChar w:fldCharType="end" w:fldLock="0"/>
       </w:r>
     </w:p>
     <w:p>
       <w:pPr>
         <w:pStyle w:val="Default"/>
-        <w:rPr>
-          <w:rFonts w:ascii="Arial" w:cs="Arial" w:hAnsi="Arial" w:eastAsia="Arial"/>
-          <w:b w:val="1"/>
-          <w:bCs w:val="1"/>
-        </w:rPr>
-      </w:pPr>
-    </w:p>
-    <w:p>
-      <w:pPr>
-        <w:pStyle w:val="Default"/>
-        <w:rPr>
-          <w:rFonts w:ascii="Arial" w:cs="Arial" w:hAnsi="Arial" w:eastAsia="Arial"/>
-          <w:b w:val="1"/>
-          <w:bCs w:val="1"/>
-        </w:rPr>
-      </w:pPr>
-      <w:r>
-        <w:rPr>
-          <w:rFonts w:ascii="Arial" w:hAnsi="Arial"/>
-          <w:b w:val="1"/>
-          <w:bCs w:val="1"/>
-          <w:rtl w:val="0"/>
-          <w:lang w:val="en-US"/>
-        </w:rPr>
-        <w:t xml:space="preserve">Website for a local pizza franchise </w:t>
-      </w:r>
-      <w:r>
-        <w:rPr>
-          <w:rFonts w:ascii="Arial" w:hAnsi="Arial" w:hint="default"/>
-          <w:rtl w:val="0"/>
-          <w:lang w:val="en-US"/>
-        </w:rPr>
-        <w:t>–</w:t>
-      </w:r>
-      <w:r>
-        <w:rPr>
-          <w:rtl w:val="0"/>
-          <w:lang w:val="en-US"/>
-        </w:rPr>
-        <w:t xml:space="preserve"> </w:t>
-      </w:r>
-      <w:r>
-        <w:rPr>
-          <w:rFonts w:ascii="Arial" w:hAnsi="Arial"/>
-          <w:rtl w:val="0"/>
-          <w:lang w:val="en-US"/>
-        </w:rPr>
-        <w:t xml:space="preserve">Client approached me with a design in hand and wanted the design turned into a full fledged web site. Current site was static HTML and was difficult to manage if a locations information changed. New site was implemented using WordPress and Thesis was again chosen for this project. </w:t>
-      </w:r>
-      <w:r>
-        <w:rPr>
-          <w:rFonts w:ascii="Arial" w:hAnsi="Arial"/>
-          <w:rtl w:val="0"/>
-          <w:lang w:val="en-US"/>
-        </w:rPr>
-        <w:t>The pizza franchise was M</w:t>
-      </w:r>
-      <w:r>
-        <w:rPr>
-          <w:rFonts w:ascii="Arial" w:hAnsi="Arial"/>
-          <w:rtl w:val="0"/>
-          <w:lang w:val="en-US"/>
-        </w:rPr>
-        <w:t>io</w:t>
-      </w:r>
-      <w:r>
-        <w:rPr>
-          <w:rFonts w:ascii="Arial" w:hAnsi="Arial" w:hint="default"/>
-          <w:rtl w:val="0"/>
-          <w:lang w:val="en-US"/>
-        </w:rPr>
-        <w:t>’</w:t>
-      </w:r>
-      <w:r>
-        <w:rPr>
-          <w:rFonts w:ascii="Arial" w:hAnsi="Arial"/>
-          <w:rtl w:val="0"/>
-          <w:lang w:val="en-US"/>
-        </w:rPr>
-        <w:t>s Pizza</w:t>
-      </w:r>
-      <w:r>
-        <w:rPr>
-          <w:rFonts w:ascii="Arial" w:hAnsi="Arial"/>
-          <w:b w:val="1"/>
-          <w:bCs w:val="1"/>
-          <w:rtl w:val="0"/>
-          <w:lang w:val="en-US"/>
-        </w:rPr>
-        <w:t xml:space="preserve"> </w:t>
-      </w:r>
-      <w:r>
-        <w:rPr>
-          <w:rFonts w:ascii="Arial" w:hAnsi="Arial"/>
-          <w:rtl w:val="0"/>
-          <w:lang w:val="en-US"/>
-        </w:rPr>
-        <w:t>(but since has changed design)</w:t>
-      </w:r>
-    </w:p>
-    <w:p>
-      <w:pPr>
-        <w:pStyle w:val="Default"/>
-        <w:rPr>
-          <w:rFonts w:ascii="Arial" w:cs="Arial" w:hAnsi="Arial" w:eastAsia="Arial"/>
-        </w:rPr>
-      </w:pPr>
-      <w:r>
-        <w:rPr>
-          <w:rFonts w:ascii="Arial" w:hAnsi="Arial"/>
-          <w:b w:val="1"/>
-          <w:bCs w:val="1"/>
-          <w:rtl w:val="0"/>
-          <w:lang w:val="en-US"/>
-        </w:rPr>
-        <w:t>Technologies Used:</w:t>
+        <w:numPr>
+          <w:ilvl w:val="1"/>
+          <w:numId w:val="50"/>
+        </w:numPr>
+        <w:rPr>
+          <w:rFonts w:ascii="Arial" w:hAnsi="Arial"/>
+          <w:lang w:val="en-US"/>
+        </w:rPr>
+      </w:pPr>
+      <w:r>
+        <w:rPr>
+          <w:rFonts w:ascii="Arial" w:hAnsi="Arial"/>
+          <w:rtl w:val="0"/>
+          <w:lang w:val="en-US"/>
+        </w:rPr>
+        <w:t>https://github.com/justinrains/july4thfacts</w:t>
       </w:r>
     </w:p>
     <w:p>
@@ -5117,19 +5909,56 @@
         <w:pStyle w:val="Default"/>
         <w:numPr>
           <w:ilvl w:val="0"/>
-          <w:numId w:val="2"/>
+          <w:numId w:val="50"/>
         </w:numPr>
         <w:rPr>
+          <w:rFonts w:ascii="Arial" w:hAnsi="Arial"/>
+          <w:lang w:val="en-US"/>
+        </w:rPr>
+      </w:pPr>
+      <w:r>
+        <w:rPr>
+          <w:rFonts w:ascii="Arial" w:hAnsi="Arial"/>
+          <w:rtl w:val="0"/>
+          <w:lang w:val="en-US"/>
+        </w:rPr>
+        <w:t xml:space="preserve">Christmas facts: </w:t>
+      </w:r>
+      <w:r>
+        <w:rPr>
+          <w:rStyle w:val="Hyperlink.0"/>
           <w:rFonts w:ascii="Arial" w:cs="Arial" w:hAnsi="Arial" w:eastAsia="Arial"/>
         </w:rPr>
-      </w:pPr>
-      <w:r>
-        <w:rPr>
-          <w:rFonts w:ascii="Arial" w:hAnsi="Arial"/>
-          <w:rtl w:val="0"/>
-          <w:lang w:val="en-US"/>
-        </w:rPr>
-        <w:t>WordPress</w:t>
+        <w:fldChar w:fldCharType="begin" w:fldLock="0"/>
+      </w:r>
+      <w:r>
+        <w:rPr>
+          <w:rStyle w:val="Hyperlink.0"/>
+          <w:rFonts w:ascii="Arial" w:cs="Arial" w:hAnsi="Arial" w:eastAsia="Arial"/>
+        </w:rPr>
+        <w:instrText xml:space="preserve"> HYPERLINK "http://bit.ly/jrxmasfact"</w:instrText>
+      </w:r>
+      <w:r>
+        <w:rPr>
+          <w:rStyle w:val="Hyperlink.0"/>
+          <w:rFonts w:ascii="Arial" w:cs="Arial" w:hAnsi="Arial" w:eastAsia="Arial"/>
+        </w:rPr>
+        <w:fldChar w:fldCharType="separate" w:fldLock="0"/>
+      </w:r>
+      <w:r>
+        <w:rPr>
+          <w:rStyle w:val="Hyperlink.0"/>
+          <w:rFonts w:ascii="Arial" w:hAnsi="Arial"/>
+          <w:rtl w:val="0"/>
+          <w:lang w:val="en-US"/>
+        </w:rPr>
+        <w:t>http://bit.ly/jrxmasfact</w:t>
+      </w:r>
+      <w:r>
+        <w:rPr>
+          <w:rFonts w:ascii="Arial" w:cs="Arial" w:hAnsi="Arial" w:eastAsia="Arial"/>
+        </w:rPr>
+        <w:fldChar w:fldCharType="end" w:fldLock="0"/>
       </w:r>
     </w:p>
     <w:p>
@@ -5137,19 +5966,56 @@
         <w:pStyle w:val="Default"/>
         <w:numPr>
           <w:ilvl w:val="0"/>
-          <w:numId w:val="2"/>
+          <w:numId w:val="50"/>
         </w:numPr>
         <w:rPr>
+          <w:rFonts w:ascii="Arial" w:hAnsi="Arial"/>
+          <w:lang w:val="en-US"/>
+        </w:rPr>
+      </w:pPr>
+      <w:r>
+        <w:rPr>
+          <w:rFonts w:ascii="Arial" w:hAnsi="Arial"/>
+          <w:rtl w:val="0"/>
+          <w:lang w:val="en-US"/>
+        </w:rPr>
+        <w:t xml:space="preserve">Golden Girls facts: </w:t>
+      </w:r>
+      <w:r>
+        <w:rPr>
+          <w:rStyle w:val="Hyperlink.0"/>
           <w:rFonts w:ascii="Arial" w:cs="Arial" w:hAnsi="Arial" w:eastAsia="Arial"/>
         </w:rPr>
-      </w:pPr>
-      <w:r>
-        <w:rPr>
-          <w:rFonts w:ascii="Arial" w:hAnsi="Arial"/>
-          <w:rtl w:val="0"/>
-          <w:lang w:val="en-US"/>
-        </w:rPr>
-        <w:t>PHP</w:t>
+        <w:fldChar w:fldCharType="begin" w:fldLock="0"/>
+      </w:r>
+      <w:r>
+        <w:rPr>
+          <w:rStyle w:val="Hyperlink.0"/>
+          <w:rFonts w:ascii="Arial" w:cs="Arial" w:hAnsi="Arial" w:eastAsia="Arial"/>
+        </w:rPr>
+        <w:instrText xml:space="preserve"> HYPERLINK "http://bit.ly/jrgoldengirls"</w:instrText>
+      </w:r>
+      <w:r>
+        <w:rPr>
+          <w:rStyle w:val="Hyperlink.0"/>
+          <w:rFonts w:ascii="Arial" w:cs="Arial" w:hAnsi="Arial" w:eastAsia="Arial"/>
+        </w:rPr>
+        <w:fldChar w:fldCharType="separate" w:fldLock="0"/>
+      </w:r>
+      <w:r>
+        <w:rPr>
+          <w:rStyle w:val="Hyperlink.0"/>
+          <w:rFonts w:ascii="Arial" w:hAnsi="Arial"/>
+          <w:rtl w:val="0"/>
+          <w:lang w:val="en-US"/>
+        </w:rPr>
+        <w:t>http://bit.ly/jrgoldengirls</w:t>
+      </w:r>
+      <w:r>
+        <w:rPr>
+          <w:rFonts w:ascii="Arial" w:cs="Arial" w:hAnsi="Arial" w:eastAsia="Arial"/>
+        </w:rPr>
+        <w:fldChar w:fldCharType="end" w:fldLock="0"/>
       </w:r>
     </w:p>
     <w:p>
@@ -5157,468 +6023,56 @@
         <w:pStyle w:val="Default"/>
         <w:numPr>
           <w:ilvl w:val="0"/>
-          <w:numId w:val="2"/>
+          <w:numId w:val="50"/>
         </w:numPr>
         <w:rPr>
+          <w:rFonts w:ascii="Arial" w:hAnsi="Arial"/>
+          <w:lang w:val="en-US"/>
+        </w:rPr>
+      </w:pPr>
+      <w:r>
+        <w:rPr>
+          <w:rFonts w:ascii="Arial" w:hAnsi="Arial"/>
+          <w:rtl w:val="0"/>
+          <w:lang w:val="en-US"/>
+        </w:rPr>
+        <w:t xml:space="preserve">Dukes of Hazard facts: </w:t>
+      </w:r>
+      <w:r>
+        <w:rPr>
+          <w:rStyle w:val="Hyperlink.0"/>
           <w:rFonts w:ascii="Arial" w:cs="Arial" w:hAnsi="Arial" w:eastAsia="Arial"/>
         </w:rPr>
-      </w:pPr>
-      <w:r>
-        <w:rPr>
-          <w:rFonts w:ascii="Arial" w:hAnsi="Arial"/>
-          <w:rtl w:val="0"/>
-          <w:lang w:val="en-US"/>
-        </w:rPr>
-        <w:t>Thesis WordPress premium theme</w:t>
-      </w:r>
-    </w:p>
-    <w:p>
-      <w:pPr>
-        <w:pStyle w:val="Default"/>
-        <w:rPr>
+        <w:fldChar w:fldCharType="begin" w:fldLock="0"/>
+      </w:r>
+      <w:r>
+        <w:rPr>
+          <w:rStyle w:val="Hyperlink.0"/>
           <w:rFonts w:ascii="Arial" w:cs="Arial" w:hAnsi="Arial" w:eastAsia="Arial"/>
-          <w:b w:val="1"/>
-          <w:bCs w:val="1"/>
-        </w:rPr>
-      </w:pPr>
-    </w:p>
-    <w:p>
-      <w:pPr>
-        <w:pStyle w:val="Default"/>
-        <w:rPr>
+        </w:rPr>
+        <w:instrText xml:space="preserve"> HYPERLINK "http://bit.ly/jrdohfact"</w:instrText>
+      </w:r>
+      <w:r>
+        <w:rPr>
+          <w:rStyle w:val="Hyperlink.0"/>
           <w:rFonts w:ascii="Arial" w:cs="Arial" w:hAnsi="Arial" w:eastAsia="Arial"/>
-          <w:b w:val="1"/>
-          <w:bCs w:val="1"/>
-        </w:rPr>
-      </w:pPr>
-      <w:r>
-        <w:rPr>
-          <w:rFonts w:ascii="Arial" w:hAnsi="Arial"/>
-          <w:b w:val="1"/>
-          <w:bCs w:val="1"/>
-          <w:rtl w:val="0"/>
-          <w:lang w:val="en-US"/>
-        </w:rPr>
-        <w:t>Coupon Database</w:t>
-      </w:r>
-      <w:r>
-        <w:rPr>
-          <w:rFonts w:ascii="Arial" w:hAnsi="Arial"/>
-          <w:rtl w:val="0"/>
-          <w:lang w:val="en-US"/>
-        </w:rPr>
-        <w:t xml:space="preserve"> - The database is coded using PHP to output HTML/JavaScript/jQuery. Different levels of users have different abilities when they login. Users can also upload their logo for inclusion on the coupon database home page. Features a main admin section where administrators can approve/decline users, manage coupons, and also a bulk upload too for administrators to upload a CSV file of new coupons. The admin area is also protected against automated logins using CAPTCHA technology. iFrame for users also ajax for the </w:t>
-      </w:r>
-      <w:r>
-        <w:rPr>
-          <w:rFonts w:ascii="Arial" w:hAnsi="Arial" w:hint="default"/>
-          <w:rtl w:val="0"/>
-          <w:lang w:val="en-US"/>
-        </w:rPr>
-        <w:t>“</w:t>
-      </w:r>
-      <w:r>
-        <w:rPr>
-          <w:rFonts w:ascii="Arial" w:hAnsi="Arial"/>
-          <w:rtl w:val="0"/>
-          <w:lang w:val="en-US"/>
-        </w:rPr>
-        <w:t>report a coupon</w:t>
-      </w:r>
-      <w:r>
-        <w:rPr>
-          <w:rFonts w:ascii="Arial" w:hAnsi="Arial" w:hint="default"/>
-          <w:rtl w:val="0"/>
-          <w:lang w:val="en-US"/>
-        </w:rPr>
-        <w:t>”</w:t>
-      </w:r>
-      <w:r>
-        <w:rPr>
-          <w:rtl w:val="0"/>
-          <w:lang w:val="en-US"/>
-        </w:rPr>
-        <w:t xml:space="preserve"> </w:t>
-      </w:r>
-      <w:r>
-        <w:rPr>
-          <w:rFonts w:ascii="Arial" w:hAnsi="Arial"/>
-          <w:rtl w:val="0"/>
-          <w:lang w:val="en-US"/>
-        </w:rPr>
-        <w:t>functionality so that the user never leaves the web site owners blog or site. Website not in use anymore.</w:t>
-      </w:r>
-    </w:p>
-    <w:p>
-      <w:pPr>
-        <w:pStyle w:val="Default"/>
+        </w:rPr>
+        <w:fldChar w:fldCharType="separate" w:fldLock="0"/>
+      </w:r>
+      <w:r>
+        <w:rPr>
+          <w:rStyle w:val="Hyperlink.0"/>
+          <w:rFonts w:ascii="Arial" w:hAnsi="Arial"/>
+          <w:rtl w:val="0"/>
+          <w:lang w:val="en-US"/>
+        </w:rPr>
+        <w:t>http://bit.ly/jrdohfact</w:t>
+      </w:r>
+      <w:r>
         <w:rPr>
           <w:rFonts w:ascii="Arial" w:cs="Arial" w:hAnsi="Arial" w:eastAsia="Arial"/>
         </w:rPr>
-      </w:pPr>
-    </w:p>
-    <w:p>
-      <w:pPr>
-        <w:pStyle w:val="Default"/>
-        <w:rPr>
-          <w:rFonts w:ascii="Arial" w:cs="Arial" w:hAnsi="Arial" w:eastAsia="Arial"/>
-        </w:rPr>
-      </w:pPr>
-      <w:r>
-        <w:rPr>
-          <w:rFonts w:ascii="Arial" w:hAnsi="Arial"/>
-          <w:rtl w:val="0"/>
-          <w:lang w:val="en-US"/>
-        </w:rPr>
-        <w:t>The new version of the coupon database supports an iframe that will reload the parent page and load the iframe content. This helps the users as many bloggers are paid by their advertisers on the CPM or cost per 1000 impression basis. Normally iframes will not reload the parent page thus the user can search for coupons but the blogger will not earn a CPM revenue from their site.</w:t>
-      </w:r>
-    </w:p>
-    <w:p>
-      <w:pPr>
-        <w:pStyle w:val="Default"/>
-        <w:rPr>
-          <w:rFonts w:ascii="Arial" w:cs="Arial" w:hAnsi="Arial" w:eastAsia="Arial"/>
-        </w:rPr>
-      </w:pPr>
-    </w:p>
-    <w:p>
-      <w:pPr>
-        <w:pStyle w:val="Default"/>
-        <w:rPr>
-          <w:rFonts w:ascii="Arial" w:cs="Arial" w:hAnsi="Arial" w:eastAsia="Arial"/>
-          <w:b w:val="1"/>
-          <w:bCs w:val="1"/>
-        </w:rPr>
-      </w:pPr>
-      <w:r>
-        <w:rPr>
-          <w:rFonts w:ascii="Arial" w:hAnsi="Arial"/>
-          <w:b w:val="1"/>
-          <w:bCs w:val="1"/>
-          <w:rtl w:val="0"/>
-          <w:lang w:val="en-US"/>
-        </w:rPr>
-        <w:t>Website for law firm</w:t>
-      </w:r>
-      <w:r>
-        <w:rPr>
-          <w:rtl w:val="0"/>
-          <w:lang w:val="en-US"/>
-        </w:rPr>
-        <w:t xml:space="preserve"> </w:t>
-      </w:r>
-      <w:r>
-        <w:rPr>
-          <w:rFonts w:ascii="Arial" w:hAnsi="Arial" w:hint="default"/>
-          <w:rtl w:val="0"/>
-          <w:lang w:val="en-US"/>
-        </w:rPr>
-        <w:t>–</w:t>
-      </w:r>
-      <w:r>
-        <w:rPr>
-          <w:rtl w:val="0"/>
-          <w:lang w:val="en-US"/>
-        </w:rPr>
-        <w:t xml:space="preserve"> </w:t>
-      </w:r>
-      <w:r>
-        <w:rPr>
-          <w:rFonts w:ascii="Arial" w:hAnsi="Arial"/>
-          <w:rtl w:val="0"/>
-          <w:lang w:val="en-US"/>
-        </w:rPr>
-        <w:t xml:space="preserve">The website was also created using WordPress and Thesis. </w:t>
-      </w:r>
-      <w:r>
-        <w:rPr>
-          <w:rFonts w:ascii="Arial" w:hAnsi="Arial"/>
-          <w:rtl w:val="0"/>
-          <w:lang w:val="en-US"/>
-        </w:rPr>
-        <w:t>The client site is for PSS Law located in Northern Kentucky.</w:t>
-      </w:r>
-    </w:p>
-    <w:p>
-      <w:pPr>
-        <w:pStyle w:val="Default"/>
-        <w:rPr>
-          <w:rFonts w:ascii="Arial" w:cs="Arial" w:hAnsi="Arial" w:eastAsia="Arial"/>
-        </w:rPr>
-      </w:pPr>
-    </w:p>
-    <w:p>
-      <w:pPr>
-        <w:pStyle w:val="Default"/>
-        <w:rPr>
-          <w:rFonts w:ascii="Arial" w:cs="Arial" w:hAnsi="Arial" w:eastAsia="Arial"/>
-          <w:b w:val="1"/>
-          <w:bCs w:val="1"/>
-        </w:rPr>
-      </w:pPr>
-      <w:r>
-        <w:rPr>
-          <w:rFonts w:ascii="Arial" w:hAnsi="Arial"/>
-          <w:b w:val="1"/>
-          <w:bCs w:val="1"/>
-          <w:rtl w:val="0"/>
-          <w:lang w:val="en-US"/>
-        </w:rPr>
-        <w:t>Website for credit union</w:t>
-      </w:r>
-      <w:r>
-        <w:rPr>
-          <w:rtl w:val="0"/>
-          <w:lang w:val="en-US"/>
-        </w:rPr>
-        <w:t xml:space="preserve"> </w:t>
-      </w:r>
-      <w:r>
-        <w:rPr>
-          <w:rFonts w:ascii="Arial" w:hAnsi="Arial" w:hint="default"/>
-          <w:rtl w:val="0"/>
-          <w:lang w:val="en-US"/>
-        </w:rPr>
-        <w:t>–</w:t>
-      </w:r>
-      <w:r>
-        <w:rPr>
-          <w:rtl w:val="0"/>
-          <w:lang w:val="en-US"/>
-        </w:rPr>
-        <w:t xml:space="preserve"> </w:t>
-      </w:r>
-      <w:r>
-        <w:rPr>
-          <w:rFonts w:ascii="Arial" w:hAnsi="Arial"/>
-          <w:rtl w:val="0"/>
-          <w:lang w:val="en-US"/>
-        </w:rPr>
-        <w:t xml:space="preserve">This website uses a CMS that is custom coded from the ground up. The CMS is theme able and has been re-used. Website uses CAPTCHA for the admin login. Site makes extensive use of table-less design and jQuery. Admins can define menus and also drop down menus on the fly from the admin section. </w:t>
-      </w:r>
-      <w:r>
-        <w:rPr>
-          <w:rFonts w:ascii="Arial" w:hAnsi="Arial"/>
-          <w:rtl w:val="0"/>
-          <w:lang w:val="en-US"/>
-        </w:rPr>
-        <w:t>This site is a CMS and is controlled by the client. The site also uses SSL and does a rewrite to the secure version when the normal URL is type in. When the site first launched it was Section 508 Compliant. The client</w:t>
-      </w:r>
-      <w:r>
-        <w:rPr>
-          <w:rFonts w:ascii="Arial" w:hAnsi="Arial" w:hint="default"/>
-          <w:rtl w:val="0"/>
-          <w:lang w:val="en-US"/>
-        </w:rPr>
-        <w:t>’</w:t>
-      </w:r>
-      <w:r>
-        <w:rPr>
-          <w:rFonts w:ascii="Arial" w:hAnsi="Arial"/>
-          <w:rtl w:val="0"/>
-          <w:lang w:val="en-US"/>
-        </w:rPr>
-        <w:t>s w</w:t>
-      </w:r>
-      <w:r>
-        <w:rPr>
-          <w:rFonts w:ascii="Arial" w:hAnsi="Arial"/>
-          <w:rtl w:val="0"/>
-          <w:lang w:val="en-US"/>
-        </w:rPr>
-        <w:t>ebsite</w:t>
-      </w:r>
-      <w:r>
-        <w:rPr>
-          <w:rFonts w:ascii="Arial" w:hAnsi="Arial"/>
-          <w:rtl w:val="0"/>
-          <w:lang w:val="en-US"/>
-        </w:rPr>
-        <w:t xml:space="preserve"> is</w:t>
-      </w:r>
-      <w:r>
-        <w:rPr>
-          <w:rFonts w:ascii="Arial" w:hAnsi="Arial"/>
-          <w:rtl w:val="0"/>
-          <w:lang w:val="en-US"/>
-        </w:rPr>
-        <w:t xml:space="preserve">: </w:t>
-      </w:r>
-      <w:r>
-        <w:rPr>
-          <w:rFonts w:ascii="Arial" w:hAnsi="Arial"/>
-          <w:b w:val="1"/>
-          <w:bCs w:val="1"/>
-          <w:rtl w:val="0"/>
-          <w:lang w:val="en-US"/>
-        </w:rPr>
-        <w:t>whitewaterccu.org</w:t>
-      </w:r>
-    </w:p>
-    <w:p>
-      <w:pPr>
-        <w:pStyle w:val="Default"/>
-        <w:rPr>
-          <w:rFonts w:ascii="Arial" w:cs="Arial" w:hAnsi="Arial" w:eastAsia="Arial"/>
-          <w:b w:val="1"/>
-          <w:bCs w:val="1"/>
-        </w:rPr>
-      </w:pPr>
-    </w:p>
-    <w:p>
-      <w:pPr>
-        <w:pStyle w:val="Default"/>
-        <w:rPr>
-          <w:rFonts w:ascii="Arial" w:cs="Arial" w:hAnsi="Arial" w:eastAsia="Arial"/>
-          <w:b w:val="1"/>
-          <w:bCs w:val="1"/>
-        </w:rPr>
-      </w:pPr>
-      <w:r>
-        <w:rPr>
-          <w:rFonts w:ascii="Arial" w:hAnsi="Arial"/>
-          <w:b w:val="1"/>
-          <w:bCs w:val="1"/>
-          <w:rtl w:val="0"/>
-          <w:lang w:val="en-US"/>
-        </w:rPr>
-        <w:t>Prior to being self employed:</w:t>
-      </w:r>
-    </w:p>
-    <w:p>
-      <w:pPr>
-        <w:pStyle w:val="Default"/>
-        <w:rPr>
-          <w:rFonts w:ascii="Arial" w:cs="Arial" w:hAnsi="Arial" w:eastAsia="Arial"/>
-        </w:rPr>
-      </w:pPr>
-      <w:r>
-        <w:rPr>
-          <w:rFonts w:ascii="Arial" w:hAnsi="Arial"/>
-          <w:b w:val="1"/>
-          <w:bCs w:val="1"/>
-          <w:rtl w:val="0"/>
-          <w:lang w:val="en-US"/>
-        </w:rPr>
-        <w:t>Cadence Network</w:t>
-      </w:r>
-      <w:r>
-        <w:rPr>
-          <w:rFonts w:ascii="Arial" w:hAnsi="Arial"/>
-          <w:rtl w:val="0"/>
-          <w:lang w:val="en-US"/>
-        </w:rPr>
-        <w:t xml:space="preserve">, Cincinnati, OH. February 1998 </w:t>
-      </w:r>
-      <w:r>
-        <w:rPr>
-          <w:rFonts w:ascii="Arial" w:hAnsi="Arial" w:hint="default"/>
-          <w:rtl w:val="0"/>
-          <w:lang w:val="en-US"/>
-        </w:rPr>
-        <w:t>–</w:t>
-      </w:r>
-      <w:r>
-        <w:rPr>
-          <w:rtl w:val="0"/>
-          <w:lang w:val="en-US"/>
-        </w:rPr>
-        <w:t xml:space="preserve"> </w:t>
-      </w:r>
-      <w:r>
-        <w:rPr>
-          <w:rFonts w:ascii="Arial" w:hAnsi="Arial"/>
-          <w:rtl w:val="0"/>
-          <w:lang w:val="en-US"/>
-        </w:rPr>
-        <w:t>December 2000. ASP developer, responsible for developing and maintaining employers large online software project.</w:t>
-      </w:r>
-    </w:p>
-    <w:p>
-      <w:pPr>
-        <w:pStyle w:val="Default"/>
-        <w:rPr>
-          <w:rFonts w:ascii="Arial" w:cs="Arial" w:hAnsi="Arial" w:eastAsia="Arial"/>
-        </w:rPr>
-      </w:pPr>
-    </w:p>
-    <w:p>
-      <w:pPr>
-        <w:pStyle w:val="Default"/>
-        <w:rPr>
-          <w:rFonts w:ascii="Arial" w:cs="Arial" w:hAnsi="Arial" w:eastAsia="Arial"/>
-        </w:rPr>
-      </w:pPr>
-      <w:r>
-        <w:rPr>
-          <w:rFonts w:ascii="Arial" w:hAnsi="Arial"/>
-          <w:b w:val="1"/>
-          <w:bCs w:val="1"/>
-          <w:rtl w:val="0"/>
-          <w:lang w:val="en-US"/>
-        </w:rPr>
-        <w:t>ExperTest</w:t>
-      </w:r>
-      <w:r>
-        <w:rPr>
-          <w:rFonts w:ascii="Arial" w:hAnsi="Arial"/>
-          <w:rtl w:val="0"/>
-          <w:lang w:val="en-US"/>
-        </w:rPr>
-        <w:t xml:space="preserve">, West Chester, OH. June 1996 </w:t>
-      </w:r>
-      <w:r>
-        <w:rPr>
-          <w:rFonts w:ascii="Arial" w:hAnsi="Arial" w:hint="default"/>
-          <w:rtl w:val="0"/>
-          <w:lang w:val="en-US"/>
-        </w:rPr>
-        <w:t>–</w:t>
-      </w:r>
-      <w:r>
-        <w:rPr>
-          <w:rtl w:val="0"/>
-          <w:lang w:val="en-US"/>
-        </w:rPr>
-        <w:t xml:space="preserve"> </w:t>
-      </w:r>
-      <w:r>
-        <w:rPr>
-          <w:rFonts w:ascii="Arial" w:hAnsi="Arial"/>
-          <w:rtl w:val="0"/>
-          <w:lang w:val="en-US"/>
-        </w:rPr>
-        <w:t>February 1998. Visual Basic developer. Created and helped maintain an in house application. Also created a Visual Basic DLL that talked to SQL Server that ran through IIS for a web based application.</w:t>
-      </w:r>
-    </w:p>
-    <w:p>
-      <w:pPr>
-        <w:pStyle w:val="Default"/>
-        <w:rPr>
-          <w:rFonts w:ascii="Arial" w:cs="Arial" w:hAnsi="Arial" w:eastAsia="Arial"/>
-          <w:b w:val="1"/>
-          <w:bCs w:val="1"/>
-        </w:rPr>
-      </w:pPr>
-    </w:p>
-    <w:p>
-      <w:pPr>
-        <w:pStyle w:val="Default"/>
-        <w:rPr>
-          <w:rFonts w:ascii="Arial" w:cs="Arial" w:hAnsi="Arial" w:eastAsia="Arial"/>
-          <w:b w:val="1"/>
-          <w:bCs w:val="1"/>
-        </w:rPr>
-      </w:pPr>
-      <w:r>
-        <w:rPr>
-          <w:rFonts w:ascii="Arial" w:hAnsi="Arial"/>
-          <w:b w:val="1"/>
-          <w:bCs w:val="1"/>
-          <w:rtl w:val="0"/>
-          <w:lang w:val="en-US"/>
-        </w:rPr>
-        <w:t>Alexa skills I have developed:</w:t>
+        <w:fldChar w:fldCharType="end" w:fldLock="0"/>
       </w:r>
     </w:p>
     <w:p>
@@ -5626,20 +6080,20 @@
         <w:pStyle w:val="Default"/>
         <w:numPr>
           <w:ilvl w:val="0"/>
-          <w:numId w:val="51"/>
+          <w:numId w:val="50"/>
         </w:numPr>
         <w:rPr>
-          <w:rFonts w:ascii="Arial" w:cs="Arial" w:hAnsi="Arial" w:eastAsia="Arial"/>
-          <w:lang w:val="en-US"/>
-        </w:rPr>
-      </w:pPr>
-      <w:r>
-        <w:rPr>
-          <w:rFonts w:ascii="Arial" w:hAnsi="Arial"/>
-          <w:rtl w:val="0"/>
-          <w:lang w:val="en-US"/>
-        </w:rPr>
-        <w:t xml:space="preserve">Harrison, OH facts: </w:t>
+          <w:rFonts w:ascii="Arial" w:hAnsi="Arial"/>
+          <w:lang w:val="en-US"/>
+        </w:rPr>
+      </w:pPr>
+      <w:r>
+        <w:rPr>
+          <w:rFonts w:ascii="Arial" w:hAnsi="Arial"/>
+          <w:rtl w:val="0"/>
+          <w:lang w:val="en-US"/>
+        </w:rPr>
+        <w:t xml:space="preserve">Knight Rider facts: </w:t>
       </w:r>
       <w:r>
         <w:rPr>
@@ -5653,7 +6107,7 @@
           <w:rStyle w:val="Hyperlink.0"/>
           <w:rFonts w:ascii="Arial" w:cs="Arial" w:hAnsi="Arial" w:eastAsia="Arial"/>
         </w:rPr>
-        <w:instrText xml:space="preserve"> HYPERLINK "http://bit.ly/jrharrisonfacts"</w:instrText>
+        <w:instrText xml:space="preserve"> HYPERLINK "http://bit.ly/knightriderfacts"</w:instrText>
       </w:r>
       <w:r>
         <w:rPr>
@@ -5669,21 +6123,13 @@
           <w:rtl w:val="0"/>
           <w:lang w:val="en-US"/>
         </w:rPr>
-        <w:t>http://bit.ly/jrharrisonfacts</w:t>
+        <w:t>http://bit.ly/knightriderfacts</w:t>
       </w:r>
       <w:r>
         <w:rPr>
           <w:rFonts w:ascii="Arial" w:cs="Arial" w:hAnsi="Arial" w:eastAsia="Arial"/>
         </w:rPr>
         <w:fldChar w:fldCharType="end" w:fldLock="0"/>
-      </w:r>
-      <w:r>
-        <w:rPr>
-          <w:rFonts w:ascii="Arial" w:hAnsi="Arial"/>
-          <w:rtl w:val="0"/>
-          <w:lang w:val="en-US"/>
-        </w:rPr>
-        <w:t xml:space="preserve"> (July 2018)</w:t>
       </w:r>
     </w:p>
     <w:p>
@@ -5691,49 +6137,20 @@
         <w:pStyle w:val="Default"/>
         <w:numPr>
           <w:ilvl w:val="0"/>
-          <w:numId w:val="51"/>
+          <w:numId w:val="50"/>
         </w:numPr>
         <w:rPr>
-          <w:rFonts w:ascii="Arial" w:cs="Arial" w:hAnsi="Arial" w:eastAsia="Arial"/>
-          <w:lang w:val="en-US"/>
-        </w:rPr>
-      </w:pPr>
-      <w:r>
-        <w:rPr>
-          <w:rFonts w:ascii="Arial" w:hAnsi="Arial"/>
-          <w:rtl w:val="0"/>
-          <w:lang w:val="en-US"/>
-        </w:rPr>
-        <w:t xml:space="preserve">State of Ohio facts: </w:t>
-      </w:r>
-      <w:r>
-        <w:rPr>
-          <w:rFonts w:ascii="Arial" w:hAnsi="Arial"/>
-          <w:rtl w:val="0"/>
-          <w:lang w:val="en-US"/>
-        </w:rPr>
-        <w:t>http://bit.ly/jrohiofacts</w:t>
-      </w:r>
-    </w:p>
-    <w:p>
-      <w:pPr>
-        <w:pStyle w:val="Default"/>
-        <w:numPr>
-          <w:ilvl w:val="0"/>
-          <w:numId w:val="51"/>
-        </w:numPr>
-        <w:rPr>
-          <w:rFonts w:ascii="Arial" w:cs="Arial" w:hAnsi="Arial" w:eastAsia="Arial"/>
-          <w:lang w:val="en-US"/>
-        </w:rPr>
-      </w:pPr>
-      <w:r>
-        <w:rPr>
-          <w:rFonts w:ascii="Arial" w:hAnsi="Arial"/>
-          <w:rtl w:val="0"/>
-          <w:lang w:val="en-US"/>
-        </w:rPr>
-        <w:t xml:space="preserve">2017 Eclipse facts: </w:t>
+          <w:rFonts w:ascii="Arial" w:hAnsi="Arial"/>
+          <w:lang w:val="en-US"/>
+        </w:rPr>
+      </w:pPr>
+      <w:r>
+        <w:rPr>
+          <w:rFonts w:ascii="Arial" w:hAnsi="Arial"/>
+          <w:rtl w:val="0"/>
+          <w:lang w:val="en-US"/>
+        </w:rPr>
+        <w:t xml:space="preserve">WKRP in Cincinnati facts: </w:t>
       </w:r>
       <w:r>
         <w:rPr>
@@ -5747,7 +6164,7 @@
           <w:rStyle w:val="Hyperlink.0"/>
           <w:rFonts w:ascii="Arial" w:cs="Arial" w:hAnsi="Arial" w:eastAsia="Arial"/>
         </w:rPr>
-        <w:instrText xml:space="preserve"> HYPERLINK "http://bit.ly/jr2017eclipsefacts"</w:instrText>
+        <w:instrText xml:space="preserve"> HYPERLINK "http://bit.ly/jrwkrpfacts"</w:instrText>
       </w:r>
       <w:r>
         <w:rPr>
@@ -5763,7 +6180,7 @@
           <w:rtl w:val="0"/>
           <w:lang w:val="en-US"/>
         </w:rPr>
-        <w:t>http://bit.ly/jr2017eclipsefacts</w:t>
+        <w:t>http://bit.ly/jrwkrpfacts</w:t>
       </w:r>
       <w:r>
         <w:rPr>
@@ -5781,16 +6198,55 @@
         </w:numPr>
         <w:rPr>
           <w:rFonts w:ascii="Arial" w:cs="Arial" w:hAnsi="Arial" w:eastAsia="Arial"/>
-          <w:lang w:val="en-US"/>
-        </w:rPr>
-      </w:pPr>
-      <w:r>
-        <w:rPr>
-          <w:rFonts w:ascii="Arial" w:hAnsi="Arial"/>
-          <w:rtl w:val="0"/>
-          <w:lang w:val="en-US"/>
-        </w:rPr>
-        <w:t>https://github.com/justinrains/alexaskill2017eclipse</w:t>
+          <w:i w:val="1"/>
+          <w:iCs w:val="1"/>
+        </w:rPr>
+      </w:pPr>
+      <w:r>
+        <w:rPr>
+          <w:rStyle w:val="Hyperlink.0"/>
+          <w:rFonts w:ascii="Arial" w:cs="Arial" w:hAnsi="Arial" w:eastAsia="Arial"/>
+          <w:i w:val="1"/>
+          <w:iCs w:val="1"/>
+        </w:rPr>
+        <w:fldChar w:fldCharType="begin" w:fldLock="0"/>
+      </w:r>
+      <w:r>
+        <w:rPr>
+          <w:rStyle w:val="Hyperlink.0"/>
+          <w:rFonts w:ascii="Arial" w:cs="Arial" w:hAnsi="Arial" w:eastAsia="Arial"/>
+          <w:i w:val="1"/>
+          <w:iCs w:val="1"/>
+        </w:rPr>
+        <w:instrText xml:space="preserve"> HYPERLINK "https://github.com/justinrains/wkrpfacts"</w:instrText>
+      </w:r>
+      <w:r>
+        <w:rPr>
+          <w:rStyle w:val="Hyperlink.0"/>
+          <w:rFonts w:ascii="Arial" w:cs="Arial" w:hAnsi="Arial" w:eastAsia="Arial"/>
+          <w:i w:val="1"/>
+          <w:iCs w:val="1"/>
+        </w:rPr>
+        <w:fldChar w:fldCharType="separate" w:fldLock="0"/>
+      </w:r>
+      <w:r>
+        <w:rPr>
+          <w:rStyle w:val="Hyperlink.0"/>
+          <w:rFonts w:ascii="Arial" w:hAnsi="Arial"/>
+          <w:i w:val="1"/>
+          <w:iCs w:val="1"/>
+          <w:rtl w:val="0"/>
+          <w:lang w:val="en-US"/>
+        </w:rPr>
+        <w:t>https://github.com/justinrains/wkrpfacts</w:t>
+      </w:r>
+      <w:r>
+        <w:rPr>
+          <w:rFonts w:ascii="Arial" w:cs="Arial" w:hAnsi="Arial" w:eastAsia="Arial"/>
+          <w:i w:val="1"/>
+          <w:iCs w:val="1"/>
+        </w:rPr>
+        <w:fldChar w:fldCharType="end" w:fldLock="0"/>
       </w:r>
     </w:p>
     <w:p>
@@ -5798,56 +6254,20 @@
         <w:pStyle w:val="Default"/>
         <w:numPr>
           <w:ilvl w:val="0"/>
-          <w:numId w:val="51"/>
+          <w:numId w:val="50"/>
         </w:numPr>
         <w:rPr>
-          <w:rFonts w:ascii="Arial" w:cs="Arial" w:hAnsi="Arial" w:eastAsia="Arial"/>
-          <w:lang w:val="en-US"/>
-        </w:rPr>
-      </w:pPr>
-      <w:r>
-        <w:rPr>
-          <w:rFonts w:ascii="Arial" w:hAnsi="Arial"/>
-          <w:rtl w:val="0"/>
-          <w:lang w:val="en-US"/>
-        </w:rPr>
-        <w:t xml:space="preserve">July 4th facts: </w:t>
-      </w:r>
-      <w:r>
-        <w:rPr>
-          <w:rStyle w:val="Hyperlink.0"/>
-          <w:rFonts w:ascii="Arial" w:cs="Arial" w:hAnsi="Arial" w:eastAsia="Arial"/>
-        </w:rPr>
-        <w:fldChar w:fldCharType="begin" w:fldLock="0"/>
-      </w:r>
-      <w:r>
-        <w:rPr>
-          <w:rStyle w:val="Hyperlink.0"/>
-          <w:rFonts w:ascii="Arial" w:cs="Arial" w:hAnsi="Arial" w:eastAsia="Arial"/>
-        </w:rPr>
-        <w:instrText xml:space="preserve"> HYPERLINK "http://bit.ly/jr4thfacts"</w:instrText>
-      </w:r>
-      <w:r>
-        <w:rPr>
-          <w:rStyle w:val="Hyperlink.0"/>
-          <w:rFonts w:ascii="Arial" w:cs="Arial" w:hAnsi="Arial" w:eastAsia="Arial"/>
-        </w:rPr>
-        <w:fldChar w:fldCharType="separate" w:fldLock="0"/>
-      </w:r>
-      <w:r>
-        <w:rPr>
-          <w:rStyle w:val="Hyperlink.0"/>
-          <w:rFonts w:ascii="Arial" w:hAnsi="Arial"/>
-          <w:rtl w:val="0"/>
-          <w:lang w:val="en-US"/>
-        </w:rPr>
-        <w:t>http://bit.ly/jr4thfacts</w:t>
-      </w:r>
-      <w:r>
-        <w:rPr>
-          <w:rFonts w:ascii="Arial" w:cs="Arial" w:hAnsi="Arial" w:eastAsia="Arial"/>
-        </w:rPr>
-        <w:fldChar w:fldCharType="end" w:fldLock="0"/>
+          <w:rFonts w:ascii="Arial" w:hAnsi="Arial"/>
+          <w:lang w:val="en-US"/>
+        </w:rPr>
+      </w:pPr>
+      <w:r>
+        <w:rPr>
+          <w:rFonts w:ascii="Arial" w:hAnsi="Arial"/>
+          <w:rtl w:val="0"/>
+          <w:lang w:val="en-US"/>
+        </w:rPr>
+        <w:t>Not yet published: Dukes of Hazzard Trivia</w:t>
       </w:r>
     </w:p>
     <w:p>
@@ -5859,42 +6279,16 @@
         </w:numPr>
         <w:rPr>
           <w:rFonts w:ascii="Arial" w:cs="Arial" w:hAnsi="Arial" w:eastAsia="Arial"/>
-          <w:lang w:val="en-US"/>
-        </w:rPr>
-      </w:pPr>
-      <w:r>
-        <w:rPr>
-          <w:rFonts w:ascii="Arial" w:hAnsi="Arial"/>
-          <w:rtl w:val="0"/>
-          <w:lang w:val="en-US"/>
-        </w:rPr>
-        <w:t>https://github.com/justinrains/july4thfacts</w:t>
-      </w:r>
-    </w:p>
-    <w:p>
-      <w:pPr>
-        <w:pStyle w:val="Default"/>
-        <w:numPr>
-          <w:ilvl w:val="0"/>
-          <w:numId w:val="51"/>
-        </w:numPr>
-        <w:rPr>
-          <w:rFonts w:ascii="Arial" w:cs="Arial" w:hAnsi="Arial" w:eastAsia="Arial"/>
-          <w:lang w:val="en-US"/>
-        </w:rPr>
-      </w:pPr>
-      <w:r>
-        <w:rPr>
-          <w:rFonts w:ascii="Arial" w:hAnsi="Arial"/>
-          <w:rtl w:val="0"/>
-          <w:lang w:val="en-US"/>
-        </w:rPr>
-        <w:t xml:space="preserve">Christmas facts: </w:t>
-      </w:r>
+          <w:i w:val="1"/>
+          <w:iCs w:val="1"/>
+        </w:rPr>
+      </w:pPr>
       <w:r>
         <w:rPr>
           <w:rStyle w:val="Hyperlink.0"/>
           <w:rFonts w:ascii="Arial" w:cs="Arial" w:hAnsi="Arial" w:eastAsia="Arial"/>
+          <w:i w:val="1"/>
+          <w:iCs w:val="1"/>
         </w:rPr>
         <w:fldChar w:fldCharType="begin" w:fldLock="0"/>
       </w:r>
@@ -5902,13 +6296,17 @@
         <w:rPr>
           <w:rStyle w:val="Hyperlink.0"/>
           <w:rFonts w:ascii="Arial" w:cs="Arial" w:hAnsi="Arial" w:eastAsia="Arial"/>
-        </w:rPr>
-        <w:instrText xml:space="preserve"> HYPERLINK "http://bit.ly/jrxmasfact"</w:instrText>
+          <w:i w:val="1"/>
+          <w:iCs w:val="1"/>
+        </w:rPr>
+        <w:instrText xml:space="preserve"> HYPERLINK "https://github.com/justinrains/dukestrivia"</w:instrText>
       </w:r>
       <w:r>
         <w:rPr>
           <w:rStyle w:val="Hyperlink.0"/>
           <w:rFonts w:ascii="Arial" w:cs="Arial" w:hAnsi="Arial" w:eastAsia="Arial"/>
+          <w:i w:val="1"/>
+          <w:iCs w:val="1"/>
         </w:rPr>
         <w:fldChar w:fldCharType="separate" w:fldLock="0"/>
       </w:r>
@@ -5916,14 +6314,18 @@
         <w:rPr>
           <w:rStyle w:val="Hyperlink.0"/>
           <w:rFonts w:ascii="Arial" w:hAnsi="Arial"/>
-          <w:rtl w:val="0"/>
-          <w:lang w:val="en-US"/>
-        </w:rPr>
-        <w:t>http://bit.ly/jrxmasfact</w:t>
+          <w:i w:val="1"/>
+          <w:iCs w:val="1"/>
+          <w:rtl w:val="0"/>
+          <w:lang w:val="en-US"/>
+        </w:rPr>
+        <w:t>https://github.com/justinrains/dukestrivia</w:t>
       </w:r>
       <w:r>
         <w:rPr>
           <w:rFonts w:ascii="Arial" w:cs="Arial" w:hAnsi="Arial" w:eastAsia="Arial"/>
+          <w:i w:val="1"/>
+          <w:iCs w:val="1"/>
         </w:rPr>
         <w:fldChar w:fldCharType="end" w:fldLock="0"/>
       </w:r>
@@ -5931,229 +6333,29 @@
     <w:p>
       <w:pPr>
         <w:pStyle w:val="Default"/>
-        <w:numPr>
-          <w:ilvl w:val="0"/>
-          <w:numId w:val="51"/>
-        </w:numPr>
         <w:rPr>
           <w:rFonts w:ascii="Arial" w:cs="Arial" w:hAnsi="Arial" w:eastAsia="Arial"/>
-          <w:lang w:val="en-US"/>
-        </w:rPr>
-      </w:pPr>
-      <w:r>
-        <w:rPr>
-          <w:rFonts w:ascii="Arial" w:hAnsi="Arial"/>
-          <w:rtl w:val="0"/>
-          <w:lang w:val="en-US"/>
-        </w:rPr>
-        <w:t xml:space="preserve">Golden Girls facts: </w:t>
-      </w:r>
-      <w:r>
-        <w:rPr>
-          <w:rStyle w:val="Hyperlink.0"/>
+        </w:rPr>
+      </w:pPr>
+    </w:p>
+    <w:p>
+      <w:pPr>
+        <w:pStyle w:val="Default"/>
+        <w:rPr>
           <w:rFonts w:ascii="Arial" w:cs="Arial" w:hAnsi="Arial" w:eastAsia="Arial"/>
-        </w:rPr>
-        <w:fldChar w:fldCharType="begin" w:fldLock="0"/>
-      </w:r>
-      <w:r>
-        <w:rPr>
-          <w:rStyle w:val="Hyperlink.0"/>
-          <w:rFonts w:ascii="Arial" w:cs="Arial" w:hAnsi="Arial" w:eastAsia="Arial"/>
-        </w:rPr>
-        <w:instrText xml:space="preserve"> HYPERLINK "http://bit.ly/jrgoldengirls"</w:instrText>
-      </w:r>
-      <w:r>
-        <w:rPr>
-          <w:rStyle w:val="Hyperlink.0"/>
-          <w:rFonts w:ascii="Arial" w:cs="Arial" w:hAnsi="Arial" w:eastAsia="Arial"/>
-        </w:rPr>
-        <w:fldChar w:fldCharType="separate" w:fldLock="0"/>
-      </w:r>
-      <w:r>
-        <w:rPr>
-          <w:rStyle w:val="Hyperlink.0"/>
-          <w:rFonts w:ascii="Arial" w:hAnsi="Arial"/>
-          <w:rtl w:val="0"/>
-          <w:lang w:val="en-US"/>
-        </w:rPr>
-        <w:t>http://bit.ly/jrgoldengirls</w:t>
-      </w:r>
-      <w:r>
-        <w:rPr>
-          <w:rFonts w:ascii="Arial" w:cs="Arial" w:hAnsi="Arial" w:eastAsia="Arial"/>
-        </w:rPr>
-        <w:fldChar w:fldCharType="end" w:fldLock="0"/>
-      </w:r>
-    </w:p>
-    <w:p>
-      <w:pPr>
-        <w:pStyle w:val="Default"/>
-        <w:numPr>
-          <w:ilvl w:val="0"/>
-          <w:numId w:val="51"/>
-        </w:numPr>
-        <w:rPr>
-          <w:rFonts w:ascii="Arial" w:cs="Arial" w:hAnsi="Arial" w:eastAsia="Arial"/>
-          <w:lang w:val="en-US"/>
-        </w:rPr>
-      </w:pPr>
-      <w:r>
-        <w:rPr>
-          <w:rFonts w:ascii="Arial" w:hAnsi="Arial"/>
-          <w:rtl w:val="0"/>
-          <w:lang w:val="en-US"/>
-        </w:rPr>
-        <w:t xml:space="preserve">Dukes of Hazard facts: </w:t>
-      </w:r>
-      <w:r>
-        <w:rPr>
-          <w:rStyle w:val="Hyperlink.0"/>
-          <w:rFonts w:ascii="Arial" w:cs="Arial" w:hAnsi="Arial" w:eastAsia="Arial"/>
-        </w:rPr>
-        <w:fldChar w:fldCharType="begin" w:fldLock="0"/>
-      </w:r>
-      <w:r>
-        <w:rPr>
-          <w:rStyle w:val="Hyperlink.0"/>
-          <w:rFonts w:ascii="Arial" w:cs="Arial" w:hAnsi="Arial" w:eastAsia="Arial"/>
-        </w:rPr>
-        <w:instrText xml:space="preserve"> HYPERLINK "http://bit.ly/jrdohfact"</w:instrText>
-      </w:r>
-      <w:r>
-        <w:rPr>
-          <w:rStyle w:val="Hyperlink.0"/>
-          <w:rFonts w:ascii="Arial" w:cs="Arial" w:hAnsi="Arial" w:eastAsia="Arial"/>
-        </w:rPr>
-        <w:fldChar w:fldCharType="separate" w:fldLock="0"/>
-      </w:r>
-      <w:r>
-        <w:rPr>
-          <w:rStyle w:val="Hyperlink.0"/>
-          <w:rFonts w:ascii="Arial" w:hAnsi="Arial"/>
-          <w:rtl w:val="0"/>
-          <w:lang w:val="en-US"/>
-        </w:rPr>
-        <w:t>http://bit.ly/jrdohfact</w:t>
-      </w:r>
-      <w:r>
-        <w:rPr>
-          <w:rFonts w:ascii="Arial" w:cs="Arial" w:hAnsi="Arial" w:eastAsia="Arial"/>
-        </w:rPr>
-        <w:fldChar w:fldCharType="end" w:fldLock="0"/>
-      </w:r>
-    </w:p>
-    <w:p>
-      <w:pPr>
-        <w:pStyle w:val="Default"/>
-        <w:numPr>
-          <w:ilvl w:val="0"/>
-          <w:numId w:val="51"/>
-        </w:numPr>
-        <w:rPr>
-          <w:rFonts w:ascii="Arial" w:cs="Arial" w:hAnsi="Arial" w:eastAsia="Arial"/>
-          <w:lang w:val="en-US"/>
-        </w:rPr>
-      </w:pPr>
-      <w:r>
-        <w:rPr>
-          <w:rFonts w:ascii="Arial" w:hAnsi="Arial"/>
-          <w:rtl w:val="0"/>
-          <w:lang w:val="en-US"/>
-        </w:rPr>
-        <w:t xml:space="preserve">Knight Rider facts: </w:t>
-      </w:r>
-      <w:r>
-        <w:rPr>
-          <w:rStyle w:val="Hyperlink.0"/>
-          <w:rFonts w:ascii="Arial" w:cs="Arial" w:hAnsi="Arial" w:eastAsia="Arial"/>
-        </w:rPr>
-        <w:fldChar w:fldCharType="begin" w:fldLock="0"/>
-      </w:r>
-      <w:r>
-        <w:rPr>
-          <w:rStyle w:val="Hyperlink.0"/>
-          <w:rFonts w:ascii="Arial" w:cs="Arial" w:hAnsi="Arial" w:eastAsia="Arial"/>
-        </w:rPr>
-        <w:instrText xml:space="preserve"> HYPERLINK "http://bit.ly/knightriderfacts"</w:instrText>
-      </w:r>
-      <w:r>
-        <w:rPr>
-          <w:rStyle w:val="Hyperlink.0"/>
-          <w:rFonts w:ascii="Arial" w:cs="Arial" w:hAnsi="Arial" w:eastAsia="Arial"/>
-        </w:rPr>
-        <w:fldChar w:fldCharType="separate" w:fldLock="0"/>
-      </w:r>
-      <w:r>
-        <w:rPr>
-          <w:rStyle w:val="Hyperlink.0"/>
-          <w:rFonts w:ascii="Arial" w:hAnsi="Arial"/>
-          <w:rtl w:val="0"/>
-          <w:lang w:val="en-US"/>
-        </w:rPr>
-        <w:t>http://bit.ly/knightriderfacts</w:t>
-      </w:r>
-      <w:r>
-        <w:rPr>
-          <w:rFonts w:ascii="Arial" w:cs="Arial" w:hAnsi="Arial" w:eastAsia="Arial"/>
-        </w:rPr>
-        <w:fldChar w:fldCharType="end" w:fldLock="0"/>
-      </w:r>
-    </w:p>
-    <w:p>
-      <w:pPr>
-        <w:pStyle w:val="Default"/>
-        <w:numPr>
-          <w:ilvl w:val="0"/>
-          <w:numId w:val="51"/>
-        </w:numPr>
-        <w:rPr>
-          <w:rFonts w:ascii="Arial" w:cs="Arial" w:hAnsi="Arial" w:eastAsia="Arial"/>
-          <w:lang w:val="en-US"/>
-        </w:rPr>
-      </w:pPr>
-      <w:r>
-        <w:rPr>
-          <w:rFonts w:ascii="Arial" w:hAnsi="Arial"/>
-          <w:rtl w:val="0"/>
-          <w:lang w:val="en-US"/>
-        </w:rPr>
-        <w:t xml:space="preserve">WKRP in Cincinnati facts: </w:t>
-      </w:r>
-      <w:r>
-        <w:rPr>
-          <w:rStyle w:val="Hyperlink.0"/>
-          <w:rFonts w:ascii="Arial" w:cs="Arial" w:hAnsi="Arial" w:eastAsia="Arial"/>
-        </w:rPr>
-        <w:fldChar w:fldCharType="begin" w:fldLock="0"/>
-      </w:r>
-      <w:r>
-        <w:rPr>
-          <w:rStyle w:val="Hyperlink.0"/>
-          <w:rFonts w:ascii="Arial" w:cs="Arial" w:hAnsi="Arial" w:eastAsia="Arial"/>
-        </w:rPr>
-        <w:instrText xml:space="preserve"> HYPERLINK "http://bit.ly/jrwkrpfacts"</w:instrText>
-      </w:r>
-      <w:r>
-        <w:rPr>
-          <w:rStyle w:val="Hyperlink.0"/>
-          <w:rFonts w:ascii="Arial" w:cs="Arial" w:hAnsi="Arial" w:eastAsia="Arial"/>
-        </w:rPr>
-        <w:fldChar w:fldCharType="separate" w:fldLock="0"/>
-      </w:r>
-      <w:r>
-        <w:rPr>
-          <w:rStyle w:val="Hyperlink.0"/>
-          <w:rFonts w:ascii="Arial" w:hAnsi="Arial"/>
-          <w:rtl w:val="0"/>
-          <w:lang w:val="en-US"/>
-        </w:rPr>
-        <w:t>http://bit.ly/jrwkrpfacts</w:t>
-      </w:r>
-      <w:r>
-        <w:rPr>
-          <w:rFonts w:ascii="Arial" w:cs="Arial" w:hAnsi="Arial" w:eastAsia="Arial"/>
-        </w:rPr>
-        <w:fldChar w:fldCharType="end" w:fldLock="0"/>
+          <w:b w:val="1"/>
+          <w:bCs w:val="1"/>
+        </w:rPr>
+      </w:pPr>
+      <w:r>
+        <w:rPr>
+          <w:rFonts w:ascii="Arial" w:hAnsi="Arial"/>
+          <w:b w:val="1"/>
+          <w:bCs w:val="1"/>
+          <w:rtl w:val="0"/>
+          <w:lang w:val="en-US"/>
+        </w:rPr>
+        <w:t>Chrome Extensions:</w:t>
       </w:r>
     </w:p>
     <w:p>
@@ -6163,78 +6365,43 @@
           <w:ilvl w:val="1"/>
           <w:numId w:val="52"/>
         </w:numPr>
-        <w:rPr>
-          <w:rFonts w:ascii="Arial" w:cs="Arial" w:hAnsi="Arial" w:eastAsia="Arial"/>
-          <w:i w:val="1"/>
-          <w:iCs w:val="1"/>
-        </w:rPr>
-      </w:pPr>
-      <w:r>
-        <w:rPr>
-          <w:rStyle w:val="Hyperlink.0"/>
-          <w:rFonts w:ascii="Arial" w:cs="Arial" w:hAnsi="Arial" w:eastAsia="Arial"/>
-          <w:i w:val="1"/>
-          <w:iCs w:val="1"/>
+      </w:pPr>
+      <w:r>
+        <w:rPr>
+          <w:rFonts w:ascii="Arial" w:hAnsi="Arial"/>
+          <w:rtl w:val="0"/>
+          <w:lang w:val="en-US"/>
+        </w:rPr>
+        <w:t xml:space="preserve">Great Wild Outdoors Chrome Extension: </w:t>
+      </w:r>
+      <w:r>
+        <w:rPr>
+          <w:rStyle w:val="Hyperlink.1"/>
         </w:rPr>
         <w:fldChar w:fldCharType="begin" w:fldLock="0"/>
       </w:r>
       <w:r>
         <w:rPr>
-          <w:rStyle w:val="Hyperlink.0"/>
-          <w:rFonts w:ascii="Arial" w:cs="Arial" w:hAnsi="Arial" w:eastAsia="Arial"/>
-          <w:i w:val="1"/>
-          <w:iCs w:val="1"/>
-        </w:rPr>
-        <w:instrText xml:space="preserve"> HYPERLINK "https://github.com/justinrains/wkrpfacts"</w:instrText>
-      </w:r>
-      <w:r>
-        <w:rPr>
-          <w:rStyle w:val="Hyperlink.0"/>
-          <w:rFonts w:ascii="Arial" w:cs="Arial" w:hAnsi="Arial" w:eastAsia="Arial"/>
-          <w:i w:val="1"/>
-          <w:iCs w:val="1"/>
+          <w:rStyle w:val="Hyperlink.1"/>
+        </w:rPr>
+        <w:instrText xml:space="preserve"> HYPERLINK "http://bit.ly/gwoextension"</w:instrText>
+      </w:r>
+      <w:r>
+        <w:rPr>
+          <w:rStyle w:val="Hyperlink.1"/>
         </w:rPr>
         <w:fldChar w:fldCharType="separate" w:fldLock="0"/>
       </w:r>
       <w:r>
         <w:rPr>
-          <w:rStyle w:val="Hyperlink.0"/>
-          <w:rFonts w:ascii="Arial" w:hAnsi="Arial"/>
-          <w:i w:val="1"/>
-          <w:iCs w:val="1"/>
-          <w:rtl w:val="0"/>
-          <w:lang w:val="en-US"/>
-        </w:rPr>
-        <w:t>https://github.com/justinrains/wkrpfacts</w:t>
-      </w:r>
-      <w:r>
-        <w:rPr>
-          <w:rFonts w:ascii="Arial" w:cs="Arial" w:hAnsi="Arial" w:eastAsia="Arial"/>
-          <w:i w:val="1"/>
-          <w:iCs w:val="1"/>
-        </w:rPr>
+          <w:rStyle w:val="Hyperlink.1"/>
+          <w:rtl w:val="0"/>
+        </w:rPr>
+        <w:t>http://bit.ly/gwoextension</w:t>
+      </w:r>
+      <w:r>
+        <w:rPr/>
         <w:fldChar w:fldCharType="end" w:fldLock="0"/>
-      </w:r>
-    </w:p>
-    <w:p>
-      <w:pPr>
-        <w:pStyle w:val="Default"/>
-        <w:numPr>
-          <w:ilvl w:val="0"/>
-          <w:numId w:val="51"/>
-        </w:numPr>
-        <w:rPr>
-          <w:rFonts w:ascii="Arial" w:cs="Arial" w:hAnsi="Arial" w:eastAsia="Arial"/>
-          <w:lang w:val="en-US"/>
-        </w:rPr>
-      </w:pPr>
-      <w:r>
-        <w:rPr>
-          <w:rFonts w:ascii="Arial" w:hAnsi="Arial"/>
-          <w:rtl w:val="0"/>
-          <w:lang w:val="en-US"/>
-        </w:rPr>
-        <w:t>Not yet published: Dukes of Hazzard Trivia</w:t>
       </w:r>
     </w:p>
     <w:p>
@@ -6244,151 +6411,6 @@
           <w:ilvl w:val="1"/>
           <w:numId w:val="52"/>
         </w:numPr>
-        <w:rPr>
-          <w:rFonts w:ascii="Arial" w:cs="Arial" w:hAnsi="Arial" w:eastAsia="Arial"/>
-          <w:i w:val="1"/>
-          <w:iCs w:val="1"/>
-        </w:rPr>
-      </w:pPr>
-      <w:r>
-        <w:rPr>
-          <w:rStyle w:val="Hyperlink.0"/>
-          <w:rFonts w:ascii="Arial" w:cs="Arial" w:hAnsi="Arial" w:eastAsia="Arial"/>
-          <w:i w:val="1"/>
-          <w:iCs w:val="1"/>
-        </w:rPr>
-        <w:fldChar w:fldCharType="begin" w:fldLock="0"/>
-      </w:r>
-      <w:r>
-        <w:rPr>
-          <w:rStyle w:val="Hyperlink.0"/>
-          <w:rFonts w:ascii="Arial" w:cs="Arial" w:hAnsi="Arial" w:eastAsia="Arial"/>
-          <w:i w:val="1"/>
-          <w:iCs w:val="1"/>
-        </w:rPr>
-        <w:instrText xml:space="preserve"> HYPERLINK "https://github.com/justinrains/dukestrivia"</w:instrText>
-      </w:r>
-      <w:r>
-        <w:rPr>
-          <w:rStyle w:val="Hyperlink.0"/>
-          <w:rFonts w:ascii="Arial" w:cs="Arial" w:hAnsi="Arial" w:eastAsia="Arial"/>
-          <w:i w:val="1"/>
-          <w:iCs w:val="1"/>
-        </w:rPr>
-        <w:fldChar w:fldCharType="separate" w:fldLock="0"/>
-      </w:r>
-      <w:r>
-        <w:rPr>
-          <w:rStyle w:val="Hyperlink.0"/>
-          <w:rFonts w:ascii="Arial" w:hAnsi="Arial"/>
-          <w:i w:val="1"/>
-          <w:iCs w:val="1"/>
-          <w:rtl w:val="0"/>
-          <w:lang w:val="en-US"/>
-        </w:rPr>
-        <w:t>https://github.com/justinrains/dukestrivia</w:t>
-      </w:r>
-      <w:r>
-        <w:rPr>
-          <w:rFonts w:ascii="Arial" w:cs="Arial" w:hAnsi="Arial" w:eastAsia="Arial"/>
-          <w:i w:val="1"/>
-          <w:iCs w:val="1"/>
-        </w:rPr>
-        <w:fldChar w:fldCharType="end" w:fldLock="0"/>
-      </w:r>
-    </w:p>
-    <w:p>
-      <w:pPr>
-        <w:pStyle w:val="Default"/>
-        <w:rPr>
-          <w:rFonts w:ascii="Arial" w:cs="Arial" w:hAnsi="Arial" w:eastAsia="Arial"/>
-        </w:rPr>
-      </w:pPr>
-    </w:p>
-    <w:p>
-      <w:pPr>
-        <w:pStyle w:val="Default"/>
-        <w:rPr>
-          <w:rFonts w:ascii="Arial" w:cs="Arial" w:hAnsi="Arial" w:eastAsia="Arial"/>
-          <w:b w:val="1"/>
-          <w:bCs w:val="1"/>
-        </w:rPr>
-      </w:pPr>
-      <w:r>
-        <w:rPr>
-          <w:rFonts w:ascii="Arial" w:hAnsi="Arial"/>
-          <w:b w:val="1"/>
-          <w:bCs w:val="1"/>
-          <w:rtl w:val="0"/>
-          <w:lang w:val="en-US"/>
-        </w:rPr>
-        <w:t>Chrome Extensions:</w:t>
-      </w:r>
-    </w:p>
-    <w:p>
-      <w:pPr>
-        <w:pStyle w:val="Default"/>
-        <w:numPr>
-          <w:ilvl w:val="1"/>
-          <w:numId w:val="53"/>
-        </w:numPr>
-        <w:rPr>
-          <w:rStyle w:val="None"/>
-          <w:rFonts w:ascii="Arial" w:cs="Arial" w:hAnsi="Arial" w:eastAsia="Arial"/>
-          <w:rtl w:val="0"/>
-        </w:rPr>
-      </w:pPr>
-      <w:r>
-        <w:rPr>
-          <w:rFonts w:ascii="Arial" w:hAnsi="Arial"/>
-          <w:rtl w:val="0"/>
-          <w:lang w:val="en-US"/>
-        </w:rPr>
-        <w:t xml:space="preserve">Great Wild Outdoors Chrome Extension: </w:t>
-      </w:r>
-      <w:r>
-        <w:rPr>
-          <w:rStyle w:val="Hyperlink.1"/>
-        </w:rPr>
-        <w:fldChar w:fldCharType="begin" w:fldLock="0"/>
-      </w:r>
-      <w:r>
-        <w:rPr>
-          <w:rStyle w:val="Hyperlink.1"/>
-        </w:rPr>
-        <w:instrText xml:space="preserve"> HYPERLINK "http://bit.ly/gwoextension"</w:instrText>
-      </w:r>
-      <w:r>
-        <w:rPr>
-          <w:rStyle w:val="Hyperlink.1"/>
-        </w:rPr>
-        <w:fldChar w:fldCharType="separate" w:fldLock="0"/>
-      </w:r>
-      <w:r>
-        <w:rPr>
-          <w:rStyle w:val="Hyperlink.1"/>
-          <w:rtl w:val="0"/>
-        </w:rPr>
-        <w:t>http://bit.ly/gwoextension</w:t>
-      </w:r>
-      <w:r>
-        <w:rPr/>
-        <w:fldChar w:fldCharType="end" w:fldLock="0"/>
-      </w:r>
-    </w:p>
-    <w:p>
-      <w:pPr>
-        <w:pStyle w:val="Default"/>
-        <w:numPr>
-          <w:ilvl w:val="1"/>
-          <w:numId w:val="53"/>
-        </w:numPr>
-        <w:rPr>
-          <w:rStyle w:val="None"/>
-          <w:rFonts w:ascii="Arial" w:cs="Arial" w:hAnsi="Arial" w:eastAsia="Arial"/>
-          <w:b w:val="1"/>
-          <w:bCs w:val="1"/>
-        </w:rPr>
       </w:pPr>
       <w:r>
         <w:rPr>
@@ -6743,7 +6765,7 @@
 </file>
 
 <file path=word/footer1.xml><?xml version="1.0" encoding="utf-8"?>
-<w:ftr xmlns:r="http://schemas.openxmlformats.org/officeDocument/2006/relationships" xmlns:wp="http://schemas.openxmlformats.org/drawingml/2006/wordprocessingDrawing" xmlns:w="http://schemas.openxmlformats.org/wordprocessingml/2006/main" xmlns:w10="urn:schemas-microsoft-com:office:word" xmlns:w14="http://schemas.microsoft.com/office/word/2010/wordml" xmlns:wps="http://schemas.microsoft.com/office/word/2010/wordprocessingShape" xmlns:wpg="http://schemas.microsoft.com/office/word/2010/wordprocessingGroup" xmlns:mc="http://schemas.openxmlformats.org/markup-compatibility/2006" xmlns:v="urn:schemas-microsoft-com:vml" xmlns:o="urn:schemas-microsoft-com:office:office" mc:Ignorable="w14">
+<w:ftr xmlns:r="http://schemas.openxmlformats.org/officeDocument/2006/relationships" xmlns:wp="http://schemas.openxmlformats.org/drawingml/2006/wordprocessingDrawing" xmlns:w="http://schemas.openxmlformats.org/wordprocessingml/2006/main" xmlns:w10="urn:schemas-microsoft-com:office:word" xmlns:w14="http://schemas.microsoft.com/office/word/2010/wordml" xmlns:wps="http://schemas.microsoft.com/office/word/2010/wordprocessingShape" xmlns:wpg="http://schemas.microsoft.com/office/word/2010/wordprocessingGroup" xmlns:mc="http://schemas.openxmlformats.org/markup-compatibility/2006" xmlns:v="urn:schemas-microsoft-com:vml" xmlns:o="urn:schemas-microsoft-com:office:office" xmlns:m="http://schemas.openxmlformats.org/officeDocument/2006/math" mc:Ignorable="w14">
   <w:p>
     <w:pPr>
       <w:pStyle w:val="Header &amp; Footer"/>
@@ -6755,7 +6777,7 @@
 </file>
 
 <file path=word/header1.xml><?xml version="1.0" encoding="utf-8"?>
-<w:hdr xmlns:r="http://schemas.openxmlformats.org/officeDocument/2006/relationships" xmlns:wp="http://schemas.openxmlformats.org/drawingml/2006/wordprocessingDrawing" xmlns:w="http://schemas.openxmlformats.org/wordprocessingml/2006/main" xmlns:w10="urn:schemas-microsoft-com:office:word" xmlns:w14="http://schemas.microsoft.com/office/word/2010/wordml" xmlns:wps="http://schemas.microsoft.com/office/word/2010/wordprocessingShape" xmlns:wpg="http://schemas.microsoft.com/office/word/2010/wordprocessingGroup" xmlns:mc="http://schemas.openxmlformats.org/markup-compatibility/2006" xmlns:v="urn:schemas-microsoft-com:vml" xmlns:o="urn:schemas-microsoft-com:office:office" mc:Ignorable="w14">
+<w:hdr xmlns:r="http://schemas.openxmlformats.org/officeDocument/2006/relationships" xmlns:wp="http://schemas.openxmlformats.org/drawingml/2006/wordprocessingDrawing" xmlns:w="http://schemas.openxmlformats.org/wordprocessingml/2006/main" xmlns:w10="urn:schemas-microsoft-com:office:word" xmlns:w14="http://schemas.microsoft.com/office/word/2010/wordml" xmlns:wps="http://schemas.microsoft.com/office/word/2010/wordprocessingShape" xmlns:wpg="http://schemas.microsoft.com/office/word/2010/wordprocessingGroup" xmlns:mc="http://schemas.openxmlformats.org/markup-compatibility/2006" xmlns:v="urn:schemas-microsoft-com:vml" xmlns:o="urn:schemas-microsoft-com:office:office" xmlns:m="http://schemas.openxmlformats.org/officeDocument/2006/math" mc:Ignorable="w14">
   <w:p>
     <w:pPr>
       <w:pStyle w:val="Header &amp; Footer"/>
@@ -14326,351 +14348,36 @@
     <w:abstractNumId w:val="36"/>
   </w:num>
   <w:num w:numId="40">
-    <w:abstractNumId w:val="36"/>
-    <w:lvlOverride w:ilvl="0">
-      <w:lvl w:ilvl="0">
-        <w:start w:val="1"/>
-        <w:numFmt w:val="bullet"/>
-        <w:suff w:val="tab"/>
-        <w:lvlText w:val="•"/>
-        <w:lvlJc w:val="left"/>
-        <w:pPr>
-          <w:ind w:left="114" w:hanging="114"/>
-        </w:pPr>
-        <w:rPr>
-          <w:rFonts w:ascii="Arial" w:cs="Arial" w:hAnsi="Arial" w:eastAsia="Arial"/>
-          <w:b w:val="0"/>
-          <w:bCs w:val="0"/>
-          <w:i w:val="0"/>
-          <w:iCs w:val="0"/>
-          <w:caps w:val="0"/>
-          <w:smallCaps w:val="0"/>
-          <w:strike w:val="0"/>
-          <w:dstrike w:val="0"/>
-          <w:outline w:val="0"/>
-          <w:emboss w:val="0"/>
-          <w:imprint w:val="0"/>
-          <w:spacing w:val="0"/>
-          <w:w w:val="100"/>
-          <w:kern w:val="0"/>
-          <w:position w:val="0"/>
-          <w:highlight w:val="none"/>
-          <w:vertAlign w:val="baseline"/>
-        </w:rPr>
-      </w:lvl>
-    </w:lvlOverride>
-    <w:lvlOverride w:ilvl="1">
-      <w:lvl w:ilvl="1">
-        <w:start w:val="1"/>
-        <w:numFmt w:val="bullet"/>
-        <w:suff w:val="nothing"/>
-        <w:lvlText w:val="o"/>
-        <w:lvlJc w:val="left"/>
-        <w:pPr>
-          <w:tabs>
-            <w:tab w:val="left" w:pos="114"/>
-          </w:tabs>
-          <w:ind w:left="0" w:firstLine="0"/>
-        </w:pPr>
-        <w:rPr>
-          <w:rFonts w:ascii="Arial" w:cs="Arial" w:hAnsi="Arial" w:eastAsia="Arial"/>
-          <w:b w:val="0"/>
-          <w:bCs w:val="0"/>
-          <w:i w:val="0"/>
-          <w:iCs w:val="0"/>
-          <w:caps w:val="0"/>
-          <w:smallCaps w:val="0"/>
-          <w:strike w:val="0"/>
-          <w:dstrike w:val="0"/>
-          <w:outline w:val="0"/>
-          <w:emboss w:val="0"/>
-          <w:imprint w:val="0"/>
-          <w:spacing w:val="0"/>
-          <w:w w:val="100"/>
-          <w:kern w:val="0"/>
-          <w:position w:val="0"/>
-          <w:highlight w:val="none"/>
-          <w:vertAlign w:val="baseline"/>
-        </w:rPr>
-      </w:lvl>
-    </w:lvlOverride>
-    <w:lvlOverride w:ilvl="2">
-      <w:lvl w:ilvl="2">
-        <w:start w:val="1"/>
-        <w:numFmt w:val="bullet"/>
-        <w:suff w:val="nothing"/>
-        <w:lvlText w:val="▪"/>
-        <w:lvlJc w:val="left"/>
-        <w:pPr>
-          <w:tabs>
-            <w:tab w:val="left" w:pos="114"/>
-          </w:tabs>
-          <w:ind w:left="0" w:firstLine="0"/>
-        </w:pPr>
-        <w:rPr>
-          <w:rFonts w:ascii="Arial" w:cs="Arial" w:hAnsi="Arial" w:eastAsia="Arial"/>
-          <w:b w:val="0"/>
-          <w:bCs w:val="0"/>
-          <w:i w:val="0"/>
-          <w:iCs w:val="0"/>
-          <w:caps w:val="0"/>
-          <w:smallCaps w:val="0"/>
-          <w:strike w:val="0"/>
-          <w:dstrike w:val="0"/>
-          <w:outline w:val="0"/>
-          <w:emboss w:val="0"/>
-          <w:imprint w:val="0"/>
-          <w:spacing w:val="0"/>
-          <w:w w:val="100"/>
-          <w:kern w:val="0"/>
-          <w:position w:val="0"/>
-          <w:highlight w:val="none"/>
-          <w:vertAlign w:val="baseline"/>
-        </w:rPr>
-      </w:lvl>
-    </w:lvlOverride>
-    <w:lvlOverride w:ilvl="3">
-      <w:lvl w:ilvl="3">
-        <w:start w:val="1"/>
-        <w:numFmt w:val="bullet"/>
-        <w:suff w:val="nothing"/>
-        <w:lvlText w:val="•"/>
-        <w:lvlJc w:val="left"/>
-        <w:pPr>
-          <w:tabs>
-            <w:tab w:val="left" w:pos="114"/>
-          </w:tabs>
-          <w:ind w:left="0" w:firstLine="0"/>
-        </w:pPr>
-        <w:rPr>
-          <w:rFonts w:ascii="Arial" w:cs="Arial" w:hAnsi="Arial" w:eastAsia="Arial"/>
-          <w:b w:val="0"/>
-          <w:bCs w:val="0"/>
-          <w:i w:val="0"/>
-          <w:iCs w:val="0"/>
-          <w:caps w:val="0"/>
-          <w:smallCaps w:val="0"/>
-          <w:strike w:val="0"/>
-          <w:dstrike w:val="0"/>
-          <w:outline w:val="0"/>
-          <w:emboss w:val="0"/>
-          <w:imprint w:val="0"/>
-          <w:spacing w:val="0"/>
-          <w:w w:val="100"/>
-          <w:kern w:val="0"/>
-          <w:position w:val="0"/>
-          <w:highlight w:val="none"/>
-          <w:vertAlign w:val="baseline"/>
-        </w:rPr>
-      </w:lvl>
-    </w:lvlOverride>
-    <w:lvlOverride w:ilvl="4">
-      <w:lvl w:ilvl="4">
-        <w:start w:val="1"/>
-        <w:numFmt w:val="bullet"/>
-        <w:suff w:val="nothing"/>
-        <w:lvlText w:val="o"/>
-        <w:lvlJc w:val="left"/>
-        <w:pPr>
-          <w:tabs>
-            <w:tab w:val="left" w:pos="114"/>
-          </w:tabs>
-          <w:ind w:left="0" w:firstLine="0"/>
-        </w:pPr>
-        <w:rPr>
-          <w:rFonts w:ascii="Arial" w:cs="Arial" w:hAnsi="Arial" w:eastAsia="Arial"/>
-          <w:b w:val="0"/>
-          <w:bCs w:val="0"/>
-          <w:i w:val="0"/>
-          <w:iCs w:val="0"/>
-          <w:caps w:val="0"/>
-          <w:smallCaps w:val="0"/>
-          <w:strike w:val="0"/>
-          <w:dstrike w:val="0"/>
-          <w:outline w:val="0"/>
-          <w:emboss w:val="0"/>
-          <w:imprint w:val="0"/>
-          <w:spacing w:val="0"/>
-          <w:w w:val="100"/>
-          <w:kern w:val="0"/>
-          <w:position w:val="0"/>
-          <w:highlight w:val="none"/>
-          <w:vertAlign w:val="baseline"/>
-        </w:rPr>
-      </w:lvl>
-    </w:lvlOverride>
-    <w:lvlOverride w:ilvl="5">
-      <w:lvl w:ilvl="5">
-        <w:start w:val="1"/>
-        <w:numFmt w:val="bullet"/>
-        <w:suff w:val="nothing"/>
-        <w:lvlText w:val="▪"/>
-        <w:lvlJc w:val="left"/>
-        <w:pPr>
-          <w:tabs>
-            <w:tab w:val="left" w:pos="114"/>
-          </w:tabs>
-          <w:ind w:left="0" w:firstLine="0"/>
-        </w:pPr>
-        <w:rPr>
-          <w:rFonts w:ascii="Arial" w:cs="Arial" w:hAnsi="Arial" w:eastAsia="Arial"/>
-          <w:b w:val="0"/>
-          <w:bCs w:val="0"/>
-          <w:i w:val="0"/>
-          <w:iCs w:val="0"/>
-          <w:caps w:val="0"/>
-          <w:smallCaps w:val="0"/>
-          <w:strike w:val="0"/>
-          <w:dstrike w:val="0"/>
-          <w:outline w:val="0"/>
-          <w:emboss w:val="0"/>
-          <w:imprint w:val="0"/>
-          <w:spacing w:val="0"/>
-          <w:w w:val="100"/>
-          <w:kern w:val="0"/>
-          <w:position w:val="0"/>
-          <w:highlight w:val="none"/>
-          <w:vertAlign w:val="baseline"/>
-        </w:rPr>
-      </w:lvl>
-    </w:lvlOverride>
-    <w:lvlOverride w:ilvl="6">
-      <w:lvl w:ilvl="6">
-        <w:start w:val="1"/>
-        <w:numFmt w:val="bullet"/>
-        <w:suff w:val="nothing"/>
-        <w:lvlText w:val="•"/>
-        <w:lvlJc w:val="left"/>
-        <w:pPr>
-          <w:tabs>
-            <w:tab w:val="left" w:pos="114"/>
-          </w:tabs>
-          <w:ind w:left="0" w:firstLine="0"/>
-        </w:pPr>
-        <w:rPr>
-          <w:rFonts w:ascii="Arial" w:cs="Arial" w:hAnsi="Arial" w:eastAsia="Arial"/>
-          <w:b w:val="0"/>
-          <w:bCs w:val="0"/>
-          <w:i w:val="0"/>
-          <w:iCs w:val="0"/>
-          <w:caps w:val="0"/>
-          <w:smallCaps w:val="0"/>
-          <w:strike w:val="0"/>
-          <w:dstrike w:val="0"/>
-          <w:outline w:val="0"/>
-          <w:emboss w:val="0"/>
-          <w:imprint w:val="0"/>
-          <w:spacing w:val="0"/>
-          <w:w w:val="100"/>
-          <w:kern w:val="0"/>
-          <w:position w:val="0"/>
-          <w:highlight w:val="none"/>
-          <w:vertAlign w:val="baseline"/>
-        </w:rPr>
-      </w:lvl>
-    </w:lvlOverride>
-    <w:lvlOverride w:ilvl="7">
-      <w:lvl w:ilvl="7">
-        <w:start w:val="1"/>
-        <w:numFmt w:val="bullet"/>
-        <w:suff w:val="nothing"/>
-        <w:lvlText w:val="o"/>
-        <w:lvlJc w:val="left"/>
-        <w:pPr>
-          <w:tabs>
-            <w:tab w:val="left" w:pos="114"/>
-          </w:tabs>
-          <w:ind w:left="0" w:firstLine="0"/>
-        </w:pPr>
-        <w:rPr>
-          <w:rFonts w:ascii="Arial" w:cs="Arial" w:hAnsi="Arial" w:eastAsia="Arial"/>
-          <w:b w:val="0"/>
-          <w:bCs w:val="0"/>
-          <w:i w:val="0"/>
-          <w:iCs w:val="0"/>
-          <w:caps w:val="0"/>
-          <w:smallCaps w:val="0"/>
-          <w:strike w:val="0"/>
-          <w:dstrike w:val="0"/>
-          <w:outline w:val="0"/>
-          <w:emboss w:val="0"/>
-          <w:imprint w:val="0"/>
-          <w:spacing w:val="0"/>
-          <w:w w:val="100"/>
-          <w:kern w:val="0"/>
-          <w:position w:val="0"/>
-          <w:highlight w:val="none"/>
-          <w:vertAlign w:val="baseline"/>
-        </w:rPr>
-      </w:lvl>
-    </w:lvlOverride>
-    <w:lvlOverride w:ilvl="8">
-      <w:lvl w:ilvl="8">
-        <w:start w:val="1"/>
-        <w:numFmt w:val="bullet"/>
-        <w:suff w:val="nothing"/>
-        <w:lvlText w:val="▪"/>
-        <w:lvlJc w:val="left"/>
-        <w:pPr>
-          <w:tabs>
-            <w:tab w:val="left" w:pos="114"/>
-          </w:tabs>
-          <w:ind w:left="0" w:firstLine="0"/>
-        </w:pPr>
-        <w:rPr>
-          <w:rFonts w:ascii="Arial" w:cs="Arial" w:hAnsi="Arial" w:eastAsia="Arial"/>
-          <w:b w:val="0"/>
-          <w:bCs w:val="0"/>
-          <w:i w:val="0"/>
-          <w:iCs w:val="0"/>
-          <w:caps w:val="0"/>
-          <w:smallCaps w:val="0"/>
-          <w:strike w:val="0"/>
-          <w:dstrike w:val="0"/>
-          <w:outline w:val="0"/>
-          <w:emboss w:val="0"/>
-          <w:imprint w:val="0"/>
-          <w:spacing w:val="0"/>
-          <w:w w:val="100"/>
-          <w:kern w:val="0"/>
-          <w:position w:val="0"/>
-          <w:highlight w:val="none"/>
-          <w:vertAlign w:val="baseline"/>
-        </w:rPr>
-      </w:lvl>
-    </w:lvlOverride>
+    <w:abstractNumId w:val="39"/>
   </w:num>
   <w:num w:numId="41">
-    <w:abstractNumId w:val="39"/>
+    <w:abstractNumId w:val="38"/>
   </w:num>
   <w:num w:numId="42">
-    <w:abstractNumId w:val="38"/>
+    <w:abstractNumId w:val="41"/>
   </w:num>
   <w:num w:numId="43">
-    <w:abstractNumId w:val="41"/>
+    <w:abstractNumId w:val="40"/>
   </w:num>
   <w:num w:numId="44">
-    <w:abstractNumId w:val="40"/>
+    <w:abstractNumId w:val="43"/>
   </w:num>
   <w:num w:numId="45">
-    <w:abstractNumId w:val="43"/>
+    <w:abstractNumId w:val="42"/>
   </w:num>
   <w:num w:numId="46">
-    <w:abstractNumId w:val="42"/>
+    <w:abstractNumId w:val="45"/>
   </w:num>
   <w:num w:numId="47">
-    <w:abstractNumId w:val="45"/>
+    <w:abstractNumId w:val="44"/>
   </w:num>
   <w:num w:numId="48">
-    <w:abstractNumId w:val="44"/>
+    <w:abstractNumId w:val="47"/>
   </w:num>
   <w:num w:numId="49">
-    <w:abstractNumId w:val="47"/>
+    <w:abstractNumId w:val="46"/>
   </w:num>
   <w:num w:numId="50">
-    <w:abstractNumId w:val="46"/>
-  </w:num>
-  <w:num w:numId="51">
     <w:abstractNumId w:val="0"/>
     <w:lvlOverride w:ilvl="0">
       <w:lvl w:ilvl="0">
@@ -14925,7 +14632,7 @@
       </w:lvl>
     </w:lvlOverride>
   </w:num>
-  <w:num w:numId="52">
+  <w:num w:numId="51">
     <w:abstractNumId w:val="0"/>
     <w:lvlOverride w:ilvl="0">
       <w:lvl w:ilvl="0">
@@ -15196,7 +14903,7 @@
       </w:lvl>
     </w:lvlOverride>
   </w:num>
-  <w:num w:numId="53">
+  <w:num w:numId="52">
     <w:abstractNumId w:val="0"/>
     <w:lvlOverride w:ilvl="0">
       <w:lvl w:ilvl="0">
@@ -15878,7 +15585,7 @@
     <w:name w:val="Imported Style 29"/>
     <w:pPr>
       <w:numPr>
-        <w:numId w:val="41"/>
+        <w:numId w:val="40"/>
       </w:numPr>
     </w:pPr>
   </w:style>
@@ -15886,7 +15593,7 @@
     <w:name w:val="Imported Style 30"/>
     <w:pPr>
       <w:numPr>
-        <w:numId w:val="43"/>
+        <w:numId w:val="42"/>
       </w:numPr>
     </w:pPr>
   </w:style>
@@ -15894,7 +15601,7 @@
     <w:name w:val="Imported Style 31"/>
     <w:pPr>
       <w:numPr>
-        <w:numId w:val="45"/>
+        <w:numId w:val="44"/>
       </w:numPr>
     </w:pPr>
   </w:style>
@@ -15902,7 +15609,7 @@
     <w:name w:val="Imported Style 32"/>
     <w:pPr>
       <w:numPr>
-        <w:numId w:val="47"/>
+        <w:numId w:val="46"/>
       </w:numPr>
     </w:pPr>
   </w:style>
@@ -15910,7 +15617,7 @@
     <w:name w:val="Imported Style 33"/>
     <w:pPr>
       <w:numPr>
-        <w:numId w:val="49"/>
+        <w:numId w:val="48"/>
       </w:numPr>
     </w:pPr>
   </w:style>

</xml_diff>

<commit_message>
Updated resume to include Laravel work.
</commit_message>
<xml_diff>
--- a/resume/justin-rains-resume.docx
+++ b/resume/justin-rains-resume.docx
@@ -1589,6 +1589,83 @@
           <w:bCs w:val="1"/>
         </w:rPr>
       </w:pPr>
+    </w:p>
+    <w:p>
+      <w:pPr>
+        <w:pStyle w:val="Default"/>
+        <w:rPr>
+          <w:rFonts w:ascii="Arial" w:cs="Arial" w:hAnsi="Arial" w:eastAsia="Arial"/>
+          <w:b w:val="1"/>
+          <w:bCs w:val="1"/>
+          <w:rtl w:val="0"/>
+        </w:rPr>
+      </w:pPr>
+    </w:p>
+    <w:p>
+      <w:pPr>
+        <w:pStyle w:val="Default"/>
+        <w:rPr>
+          <w:rFonts w:ascii="Arial" w:cs="Arial" w:hAnsi="Arial" w:eastAsia="Arial"/>
+          <w:b w:val="1"/>
+          <w:bCs w:val="1"/>
+          <w:rtl w:val="0"/>
+        </w:rPr>
+      </w:pPr>
+      <w:r>
+        <w:rPr>
+          <w:rFonts w:ascii="Arial" w:hAnsi="Arial"/>
+          <w:b w:val="1"/>
+          <w:bCs w:val="1"/>
+          <w:rtl w:val="0"/>
+          <w:lang w:val="en-US"/>
+        </w:rPr>
+        <w:t>December 2018 - Current - Blue Sky Interactive</w:t>
+      </w:r>
+    </w:p>
+    <w:p>
+      <w:pPr>
+        <w:pStyle w:val="Default"/>
+        <w:rPr>
+          <w:rFonts w:ascii="Arial" w:cs="Arial" w:hAnsi="Arial" w:eastAsia="Arial"/>
+          <w:b w:val="1"/>
+          <w:bCs w:val="1"/>
+          <w:rtl w:val="0"/>
+        </w:rPr>
+      </w:pPr>
+    </w:p>
+    <w:p>
+      <w:pPr>
+        <w:pStyle w:val="Default"/>
+        <w:numPr>
+          <w:ilvl w:val="0"/>
+          <w:numId w:val="2"/>
+        </w:numPr>
+      </w:pPr>
+      <w:r>
+        <w:rPr>
+          <w:rFonts w:ascii="Arial" w:hAnsi="Arial"/>
+          <w:rtl w:val="0"/>
+          <w:lang w:val="en-US"/>
+        </w:rPr>
+        <w:t>Trouble shooting WordPress sites</w:t>
+      </w:r>
+    </w:p>
+    <w:p>
+      <w:pPr>
+        <w:pStyle w:val="Default"/>
+        <w:numPr>
+          <w:ilvl w:val="0"/>
+          <w:numId w:val="2"/>
+        </w:numPr>
+      </w:pPr>
+      <w:r>
+        <w:rPr>
+          <w:rFonts w:ascii="Arial" w:hAnsi="Arial"/>
+          <w:rtl w:val="0"/>
+          <w:lang w:val="en-US"/>
+        </w:rPr>
+        <w:t>Redoing WordPress site for v2 in Laravel.</w:t>
+      </w:r>
     </w:p>
     <w:p>
       <w:pPr>

</xml_diff>

<commit_message>
Updated email, humans file
</commit_message>
<xml_diff>
--- a/resume/justin-rains-resume.docx
+++ b/resume/justin-rains-resume.docx
@@ -43,7 +43,17 @@
           <w:rtl w:val="0"/>
           <w:lang w:val="en-US"/>
         </w:rPr>
-        <w:t>justin@justinrains.com</w:t>
+        <w:t>justin@</w:t>
+      </w:r>
+      <w:r>
+        <w:rPr>
+          <w:rFonts w:ascii="Arial" w:hAnsi="Arial"/>
+          <w:sz w:val="32"/>
+          <w:szCs w:val="32"/>
+          <w:rtl w:val="0"/>
+          <w:lang w:val="en-US"/>
+        </w:rPr>
+        <w:t>portalplanet.net</w:t>
       </w:r>
     </w:p>
     <w:p>
@@ -860,7 +870,7 @@
                 <w:rStyle w:val="Hyperlink.0"/>
                 <w:rFonts w:ascii="Arial" w:cs="Arial" w:hAnsi="Arial" w:eastAsia="Arial"/>
               </w:rPr>
-              <w:instrText xml:space="preserve"> HYPERLINK "http://justinrains.com"</w:instrText>
+              <w:instrText xml:space="preserve"> HYPERLINK "http://github.com/justinrains"</w:instrText>
             </w:r>
             <w:r>
               <w:rPr>
@@ -876,7 +886,7 @@
                 <w:rtl w:val="0"/>
                 <w:lang w:val="en-US"/>
               </w:rPr>
-              <w:t>http://justinrains.com</w:t>
+              <w:t>http://github.com/justinrains</w:t>
             </w:r>
             <w:r>
               <w:rPr>
@@ -904,47 +914,7 @@
             </w:tcMar>
             <w:vAlign w:val="top"/>
           </w:tcPr>
-          <w:p>
-            <w:pPr>
-              <w:pStyle w:val="Table Style 2"/>
-            </w:pPr>
-            <w:r>
-              <w:rPr>
-                <w:rStyle w:val="Hyperlink.0"/>
-                <w:rFonts w:ascii="Arial" w:cs="Arial" w:hAnsi="Arial" w:eastAsia="Arial"/>
-              </w:rPr>
-              <w:fldChar w:fldCharType="begin" w:fldLock="0"/>
-            </w:r>
-            <w:r>
-              <w:rPr>
-                <w:rStyle w:val="Hyperlink.0"/>
-                <w:rFonts w:ascii="Arial" w:cs="Arial" w:hAnsi="Arial" w:eastAsia="Arial"/>
-              </w:rPr>
-              <w:instrText xml:space="preserve"> HYPERLINK "http://github.com/justinrains"</w:instrText>
-            </w:r>
-            <w:r>
-              <w:rPr>
-                <w:rStyle w:val="Hyperlink.0"/>
-                <w:rFonts w:ascii="Arial" w:cs="Arial" w:hAnsi="Arial" w:eastAsia="Arial"/>
-              </w:rPr>
-              <w:fldChar w:fldCharType="separate" w:fldLock="0"/>
-            </w:r>
-            <w:r>
-              <w:rPr>
-                <w:rStyle w:val="Hyperlink.0"/>
-                <w:rFonts w:ascii="Arial" w:hAnsi="Arial"/>
-                <w:rtl w:val="0"/>
-                <w:lang w:val="en-US"/>
-              </w:rPr>
-              <w:t>http://github.com/justinrains</w:t>
-            </w:r>
-            <w:r>
-              <w:rPr>
-                <w:rFonts w:ascii="Arial" w:cs="Arial" w:hAnsi="Arial" w:eastAsia="Arial"/>
-              </w:rPr>
-              <w:fldChar w:fldCharType="end" w:fldLock="0"/>
-            </w:r>
-          </w:p>
+          <w:p/>
         </w:tc>
       </w:tr>
       <w:tr>

</xml_diff>

<commit_message>
February 10, 2020 (Friday) updates.
</commit_message>
<xml_diff>
--- a/resume/justin-rains-resume.docx
+++ b/resume/justin-rains-resume.docx
@@ -53,7 +53,7 @@
           <w:rtl w:val="0"/>
           <w:lang w:val="en-US"/>
         </w:rPr>
-        <w:t>portalplanet.net</w:t>
+        <w:t>justinrains.com</w:t>
       </w:r>
     </w:p>
     <w:p>
@@ -914,7 +914,19 @@
             </w:tcMar>
             <w:vAlign w:val="top"/>
           </w:tcPr>
-          <w:p/>
+          <w:p>
+            <w:pPr>
+              <w:pStyle w:val="Table Style 2"/>
+              <w:bidi w:val="0"/>
+            </w:pPr>
+            <w:r>
+              <w:rPr>
+                <w:rFonts w:ascii="Helvetica" w:cs="Arial Unicode MS" w:hAnsi="Helvetica" w:eastAsia="Arial Unicode MS"/>
+                <w:rtl w:val="0"/>
+              </w:rPr>
+              <w:t>http://justinrains.com/</w:t>
+            </w:r>
+          </w:p>
         </w:tc>
       </w:tr>
       <w:tr>

</xml_diff>